<commit_message>
changed task 02 and task 03
</commit_message>
<xml_diff>
--- a/TP-KB-222-Anna-Dryzhak-lpr.docx
+++ b/TP-KB-222-Anna-Dryzhak-lpr.docx
@@ -9267,7 +9267,25 @@
         <w:rPr>
           <w:lang w:val="uk-UA"/>
         </w:rPr>
-        <w:t>Далі створюємо 4 аналогічні функції додавання, віднімання, множення та ділення.</w:t>
+        <w:t>Далі створюємо 4 аналогічні функції додавання, віднімання, множення та ділення</w:t>
+      </w:r>
+      <w:r>
+        <w:rPr>
+          <w:lang w:val="uk-UA"/>
+        </w:rPr>
+        <w:t>. У функцію ділення додаємо умову, якщо число b дорівнює 0, то виводимо текст</w:t>
+      </w:r>
+      <w:r>
+        <w:rPr>
+          <w:lang w:val="uk-UA"/>
+        </w:rPr>
+        <w:t>, що ділення на 0 не можливе. В інших випадках виконуємо операцію ділення</w:t>
+      </w:r>
+      <w:r>
+        <w:rPr>
+          <w:lang w:val="uk-UA"/>
+        </w:rPr>
+        <w:t>.</w:t>
       </w:r>
     </w:p>
     <w:p>
@@ -10003,9 +10021,13 @@
           </w:p>
           <w:p>
             <w:pPr>
-              <w:pStyle w:val="Normal"/>
-              <w:rPr>
-                <w:rFonts w:ascii="Courier New" w:hAnsi="Courier New" w:eastAsia="Courier New" w:cs="Courier New"/>
+              <w:spacing w:line="285" w:lineRule="exact"/>
+              <w:rPr>
+                <w:rFonts w:ascii="Courier New" w:hAnsi="Courier New" w:eastAsia="Courier New" w:cs="Courier New"/>
+                <w:b w:val="0"/>
+                <w:bCs w:val="0"/>
+                <w:noProof w:val="0"/>
+                <w:color w:val="auto"/>
                 <w:sz w:val="20"/>
                 <w:szCs w:val="20"/>
                 <w:lang w:val="uk-UA"/>
@@ -10014,6 +10036,10 @@
             <w:r>
               <w:rPr>
                 <w:rFonts w:ascii="Courier New" w:hAnsi="Courier New" w:eastAsia="Courier New" w:cs="Courier New"/>
+                <w:b w:val="0"/>
+                <w:bCs w:val="0"/>
+                <w:noProof w:val="0"/>
+                <w:color w:val="auto"/>
                 <w:sz w:val="20"/>
                 <w:szCs w:val="20"/>
                 <w:lang w:val="uk-UA"/>
@@ -10023,6 +10049,10 @@
             <w:r>
               <w:rPr>
                 <w:rFonts w:ascii="Courier New" w:hAnsi="Courier New" w:eastAsia="Courier New" w:cs="Courier New"/>
+                <w:b w:val="0"/>
+                <w:bCs w:val="0"/>
+                <w:noProof w:val="0"/>
+                <w:color w:val="auto"/>
                 <w:sz w:val="20"/>
                 <w:szCs w:val="20"/>
                 <w:lang w:val="uk-UA"/>
@@ -10032,6 +10062,10 @@
             <w:r>
               <w:rPr>
                 <w:rFonts w:ascii="Courier New" w:hAnsi="Courier New" w:eastAsia="Courier New" w:cs="Courier New"/>
+                <w:b w:val="0"/>
+                <w:bCs w:val="0"/>
+                <w:noProof w:val="0"/>
+                <w:color w:val="auto"/>
                 <w:sz w:val="20"/>
                 <w:szCs w:val="20"/>
                 <w:lang w:val="uk-UA"/>
@@ -10041,6 +10075,10 @@
             <w:r>
               <w:rPr>
                 <w:rFonts w:ascii="Courier New" w:hAnsi="Courier New" w:eastAsia="Courier New" w:cs="Courier New"/>
+                <w:b w:val="0"/>
+                <w:bCs w:val="0"/>
+                <w:noProof w:val="0"/>
+                <w:color w:val="auto"/>
                 <w:sz w:val="20"/>
                 <w:szCs w:val="20"/>
                 <w:lang w:val="uk-UA"/>
@@ -10050,15 +10088,49 @@
             <w:r>
               <w:rPr>
                 <w:rFonts w:ascii="Courier New" w:hAnsi="Courier New" w:eastAsia="Courier New" w:cs="Courier New"/>
-                <w:sz w:val="20"/>
-                <w:szCs w:val="20"/>
-                <w:lang w:val="uk-UA"/>
-              </w:rPr>
-              <w:t>a,b</w:t>
-            </w:r>
-            <w:r>
-              <w:rPr>
-                <w:rFonts w:ascii="Courier New" w:hAnsi="Courier New" w:eastAsia="Courier New" w:cs="Courier New"/>
+                <w:b w:val="0"/>
+                <w:bCs w:val="0"/>
+                <w:noProof w:val="0"/>
+                <w:color w:val="auto"/>
+                <w:sz w:val="20"/>
+                <w:szCs w:val="20"/>
+                <w:lang w:val="uk-UA"/>
+              </w:rPr>
+              <w:t>a</w:t>
+            </w:r>
+            <w:r>
+              <w:rPr>
+                <w:rFonts w:ascii="Courier New" w:hAnsi="Courier New" w:eastAsia="Courier New" w:cs="Courier New"/>
+                <w:b w:val="0"/>
+                <w:bCs w:val="0"/>
+                <w:noProof w:val="0"/>
+                <w:color w:val="auto"/>
+                <w:sz w:val="20"/>
+                <w:szCs w:val="20"/>
+                <w:lang w:val="uk-UA"/>
+              </w:rPr>
+              <w:t>,</w:t>
+            </w:r>
+            <w:r>
+              <w:rPr>
+                <w:rFonts w:ascii="Courier New" w:hAnsi="Courier New" w:eastAsia="Courier New" w:cs="Courier New"/>
+                <w:b w:val="0"/>
+                <w:bCs w:val="0"/>
+                <w:noProof w:val="0"/>
+                <w:color w:val="auto"/>
+                <w:sz w:val="20"/>
+                <w:szCs w:val="20"/>
+                <w:lang w:val="uk-UA"/>
+              </w:rPr>
+              <w:t>b</w:t>
+            </w:r>
+            <w:r>
+              <w:rPr>
+                <w:rFonts w:ascii="Courier New" w:hAnsi="Courier New" w:eastAsia="Courier New" w:cs="Courier New"/>
+                <w:b w:val="0"/>
+                <w:bCs w:val="0"/>
+                <w:noProof w:val="0"/>
+                <w:color w:val="auto"/>
                 <w:sz w:val="20"/>
                 <w:szCs w:val="20"/>
                 <w:lang w:val="uk-UA"/>
@@ -10068,9 +10140,13 @@
           </w:p>
           <w:p>
             <w:pPr>
-              <w:pStyle w:val="Normal"/>
-              <w:rPr>
-                <w:rFonts w:ascii="Courier New" w:hAnsi="Courier New" w:eastAsia="Courier New" w:cs="Courier New"/>
+              <w:spacing w:line="285" w:lineRule="exact"/>
+              <w:rPr>
+                <w:rFonts w:ascii="Courier New" w:hAnsi="Courier New" w:eastAsia="Courier New" w:cs="Courier New"/>
+                <w:b w:val="0"/>
+                <w:bCs w:val="0"/>
+                <w:noProof w:val="0"/>
+                <w:color w:val="auto"/>
                 <w:sz w:val="20"/>
                 <w:szCs w:val="20"/>
                 <w:lang w:val="uk-UA"/>
@@ -10079,6 +10155,10 @@
             <w:r>
               <w:rPr>
                 <w:rFonts w:ascii="Courier New" w:hAnsi="Courier New" w:eastAsia="Courier New" w:cs="Courier New"/>
+                <w:b w:val="0"/>
+                <w:bCs w:val="0"/>
+                <w:noProof w:val="0"/>
+                <w:color w:val="auto"/>
                 <w:sz w:val="20"/>
                 <w:szCs w:val="20"/>
                 <w:lang w:val="uk-UA"/>
@@ -10088,6 +10168,142 @@
             <w:r>
               <w:rPr>
                 <w:rFonts w:ascii="Courier New" w:hAnsi="Courier New" w:eastAsia="Courier New" w:cs="Courier New"/>
+                <w:b w:val="0"/>
+                <w:bCs w:val="0"/>
+                <w:noProof w:val="0"/>
+                <w:color w:val="auto"/>
+                <w:sz w:val="20"/>
+                <w:szCs w:val="20"/>
+                <w:lang w:val="uk-UA"/>
+              </w:rPr>
+              <w:t>if</w:t>
+            </w:r>
+            <w:r>
+              <w:rPr>
+                <w:rFonts w:ascii="Courier New" w:hAnsi="Courier New" w:eastAsia="Courier New" w:cs="Courier New"/>
+                <w:b w:val="0"/>
+                <w:bCs w:val="0"/>
+                <w:noProof w:val="0"/>
+                <w:color w:val="auto"/>
+                <w:sz w:val="20"/>
+                <w:szCs w:val="20"/>
+                <w:lang w:val="uk-UA"/>
+              </w:rPr>
+              <w:t xml:space="preserve"> </w:t>
+            </w:r>
+            <w:r>
+              <w:rPr>
+                <w:rFonts w:ascii="Courier New" w:hAnsi="Courier New" w:eastAsia="Courier New" w:cs="Courier New"/>
+                <w:b w:val="0"/>
+                <w:bCs w:val="0"/>
+                <w:noProof w:val="0"/>
+                <w:color w:val="auto"/>
+                <w:sz w:val="20"/>
+                <w:szCs w:val="20"/>
+                <w:lang w:val="uk-UA"/>
+              </w:rPr>
+              <w:t>b</w:t>
+            </w:r>
+            <w:r>
+              <w:rPr>
+                <w:rFonts w:ascii="Courier New" w:hAnsi="Courier New" w:eastAsia="Courier New" w:cs="Courier New"/>
+                <w:b w:val="0"/>
+                <w:bCs w:val="0"/>
+                <w:noProof w:val="0"/>
+                <w:color w:val="auto"/>
+                <w:sz w:val="20"/>
+                <w:szCs w:val="20"/>
+                <w:lang w:val="uk-UA"/>
+              </w:rPr>
+              <w:t xml:space="preserve"> </w:t>
+            </w:r>
+            <w:r>
+              <w:rPr>
+                <w:rFonts w:ascii="Courier New" w:hAnsi="Courier New" w:eastAsia="Courier New" w:cs="Courier New"/>
+                <w:b w:val="0"/>
+                <w:bCs w:val="0"/>
+                <w:noProof w:val="0"/>
+                <w:color w:val="auto"/>
+                <w:sz w:val="20"/>
+                <w:szCs w:val="20"/>
+                <w:lang w:val="uk-UA"/>
+              </w:rPr>
+              <w:t>==</w:t>
+            </w:r>
+            <w:r>
+              <w:rPr>
+                <w:rFonts w:ascii="Courier New" w:hAnsi="Courier New" w:eastAsia="Courier New" w:cs="Courier New"/>
+                <w:b w:val="0"/>
+                <w:bCs w:val="0"/>
+                <w:noProof w:val="0"/>
+                <w:color w:val="auto"/>
+                <w:sz w:val="20"/>
+                <w:szCs w:val="20"/>
+                <w:lang w:val="uk-UA"/>
+              </w:rPr>
+              <w:t xml:space="preserve"> </w:t>
+            </w:r>
+            <w:r>
+              <w:rPr>
+                <w:rFonts w:ascii="Courier New" w:hAnsi="Courier New" w:eastAsia="Courier New" w:cs="Courier New"/>
+                <w:b w:val="0"/>
+                <w:bCs w:val="0"/>
+                <w:noProof w:val="0"/>
+                <w:color w:val="auto"/>
+                <w:sz w:val="20"/>
+                <w:szCs w:val="20"/>
+                <w:lang w:val="uk-UA"/>
+              </w:rPr>
+              <w:t>0</w:t>
+            </w:r>
+            <w:r>
+              <w:rPr>
+                <w:rFonts w:ascii="Courier New" w:hAnsi="Courier New" w:eastAsia="Courier New" w:cs="Courier New"/>
+                <w:b w:val="0"/>
+                <w:bCs w:val="0"/>
+                <w:noProof w:val="0"/>
+                <w:color w:val="auto"/>
+                <w:sz w:val="20"/>
+                <w:szCs w:val="20"/>
+                <w:lang w:val="uk-UA"/>
+              </w:rPr>
+              <w:t>:</w:t>
+            </w:r>
+          </w:p>
+          <w:p>
+            <w:pPr>
+              <w:spacing w:line="285" w:lineRule="exact"/>
+              <w:rPr>
+                <w:rFonts w:ascii="Courier New" w:hAnsi="Courier New" w:eastAsia="Courier New" w:cs="Courier New"/>
+                <w:b w:val="0"/>
+                <w:bCs w:val="0"/>
+                <w:noProof w:val="0"/>
+                <w:color w:val="auto"/>
+                <w:sz w:val="20"/>
+                <w:szCs w:val="20"/>
+                <w:lang w:val="uk-UA"/>
+              </w:rPr>
+            </w:pPr>
+            <w:r>
+              <w:rPr>
+                <w:rFonts w:ascii="Courier New" w:hAnsi="Courier New" w:eastAsia="Courier New" w:cs="Courier New"/>
+                <w:b w:val="0"/>
+                <w:bCs w:val="0"/>
+                <w:noProof w:val="0"/>
+                <w:color w:val="auto"/>
+                <w:sz w:val="20"/>
+                <w:szCs w:val="20"/>
+                <w:lang w:val="uk-UA"/>
+              </w:rPr>
+              <w:t xml:space="preserve">        </w:t>
+            </w:r>
+            <w:r>
+              <w:rPr>
+                <w:rFonts w:ascii="Courier New" w:hAnsi="Courier New" w:eastAsia="Courier New" w:cs="Courier New"/>
+                <w:b w:val="0"/>
+                <w:bCs w:val="0"/>
+                <w:noProof w:val="0"/>
+                <w:color w:val="auto"/>
                 <w:sz w:val="20"/>
                 <w:szCs w:val="20"/>
                 <w:lang w:val="uk-UA"/>
@@ -10097,11 +10313,147 @@
             <w:r>
               <w:rPr>
                 <w:rFonts w:ascii="Courier New" w:hAnsi="Courier New" w:eastAsia="Courier New" w:cs="Courier New"/>
-                <w:sz w:val="20"/>
-                <w:szCs w:val="20"/>
-                <w:lang w:val="uk-UA"/>
-              </w:rPr>
-              <w:t xml:space="preserve"> a / b</w:t>
+                <w:b w:val="0"/>
+                <w:bCs w:val="0"/>
+                <w:noProof w:val="0"/>
+                <w:color w:val="auto"/>
+                <w:sz w:val="20"/>
+                <w:szCs w:val="20"/>
+                <w:lang w:val="uk-UA"/>
+              </w:rPr>
+              <w:t xml:space="preserve"> </w:t>
+            </w:r>
+            <w:r>
+              <w:rPr>
+                <w:rFonts w:ascii="Courier New" w:hAnsi="Courier New" w:eastAsia="Courier New" w:cs="Courier New"/>
+                <w:b w:val="0"/>
+                <w:bCs w:val="0"/>
+                <w:noProof w:val="0"/>
+                <w:color w:val="auto"/>
+                <w:sz w:val="20"/>
+                <w:szCs w:val="20"/>
+                <w:lang w:val="uk-UA"/>
+              </w:rPr>
+              <w:t>"Ділення на 0 не можливе"</w:t>
+            </w:r>
+          </w:p>
+          <w:p>
+            <w:pPr>
+              <w:spacing w:line="285" w:lineRule="exact"/>
+              <w:rPr>
+                <w:rFonts w:ascii="Courier New" w:hAnsi="Courier New" w:eastAsia="Courier New" w:cs="Courier New"/>
+                <w:b w:val="0"/>
+                <w:bCs w:val="0"/>
+                <w:noProof w:val="0"/>
+                <w:color w:val="auto"/>
+                <w:sz w:val="20"/>
+                <w:szCs w:val="20"/>
+                <w:lang w:val="uk-UA"/>
+              </w:rPr>
+            </w:pPr>
+            <w:r>
+              <w:rPr>
+                <w:rFonts w:ascii="Courier New" w:hAnsi="Courier New" w:eastAsia="Courier New" w:cs="Courier New"/>
+                <w:b w:val="0"/>
+                <w:bCs w:val="0"/>
+                <w:noProof w:val="0"/>
+                <w:color w:val="auto"/>
+                <w:sz w:val="20"/>
+                <w:szCs w:val="20"/>
+                <w:lang w:val="uk-UA"/>
+              </w:rPr>
+              <w:t xml:space="preserve">    </w:t>
+            </w:r>
+            <w:r>
+              <w:rPr>
+                <w:rFonts w:ascii="Courier New" w:hAnsi="Courier New" w:eastAsia="Courier New" w:cs="Courier New"/>
+                <w:b w:val="0"/>
+                <w:bCs w:val="0"/>
+                <w:noProof w:val="0"/>
+                <w:color w:val="auto"/>
+                <w:sz w:val="20"/>
+                <w:szCs w:val="20"/>
+                <w:lang w:val="uk-UA"/>
+              </w:rPr>
+              <w:t>return</w:t>
+            </w:r>
+            <w:r>
+              <w:rPr>
+                <w:rFonts w:ascii="Courier New" w:hAnsi="Courier New" w:eastAsia="Courier New" w:cs="Courier New"/>
+                <w:b w:val="0"/>
+                <w:bCs w:val="0"/>
+                <w:noProof w:val="0"/>
+                <w:color w:val="auto"/>
+                <w:sz w:val="20"/>
+                <w:szCs w:val="20"/>
+                <w:lang w:val="uk-UA"/>
+              </w:rPr>
+              <w:t xml:space="preserve"> </w:t>
+            </w:r>
+            <w:r>
+              <w:rPr>
+                <w:rFonts w:ascii="Courier New" w:hAnsi="Courier New" w:eastAsia="Courier New" w:cs="Courier New"/>
+                <w:b w:val="0"/>
+                <w:bCs w:val="0"/>
+                <w:noProof w:val="0"/>
+                <w:color w:val="auto"/>
+                <w:sz w:val="20"/>
+                <w:szCs w:val="20"/>
+                <w:lang w:val="uk-UA"/>
+              </w:rPr>
+              <w:t>a</w:t>
+            </w:r>
+            <w:r>
+              <w:rPr>
+                <w:rFonts w:ascii="Courier New" w:hAnsi="Courier New" w:eastAsia="Courier New" w:cs="Courier New"/>
+                <w:b w:val="0"/>
+                <w:bCs w:val="0"/>
+                <w:noProof w:val="0"/>
+                <w:color w:val="auto"/>
+                <w:sz w:val="20"/>
+                <w:szCs w:val="20"/>
+                <w:lang w:val="uk-UA"/>
+              </w:rPr>
+              <w:t xml:space="preserve"> </w:t>
+            </w:r>
+            <w:r>
+              <w:rPr>
+                <w:rFonts w:ascii="Courier New" w:hAnsi="Courier New" w:eastAsia="Courier New" w:cs="Courier New"/>
+                <w:b w:val="0"/>
+                <w:bCs w:val="0"/>
+                <w:noProof w:val="0"/>
+                <w:color w:val="auto"/>
+                <w:sz w:val="20"/>
+                <w:szCs w:val="20"/>
+                <w:lang w:val="uk-UA"/>
+              </w:rPr>
+              <w:t>/</w:t>
+            </w:r>
+            <w:r>
+              <w:rPr>
+                <w:rFonts w:ascii="Courier New" w:hAnsi="Courier New" w:eastAsia="Courier New" w:cs="Courier New"/>
+                <w:b w:val="0"/>
+                <w:bCs w:val="0"/>
+                <w:noProof w:val="0"/>
+                <w:color w:val="auto"/>
+                <w:sz w:val="20"/>
+                <w:szCs w:val="20"/>
+                <w:lang w:val="uk-UA"/>
+              </w:rPr>
+              <w:t xml:space="preserve"> </w:t>
+            </w:r>
+            <w:r>
+              <w:rPr>
+                <w:rFonts w:ascii="Courier New" w:hAnsi="Courier New" w:eastAsia="Courier New" w:cs="Courier New"/>
+                <w:b w:val="0"/>
+                <w:bCs w:val="0"/>
+                <w:noProof w:val="0"/>
+                <w:color w:val="auto"/>
+                <w:sz w:val="20"/>
+                <w:szCs w:val="20"/>
+                <w:lang w:val="uk-UA"/>
+              </w:rPr>
+              <w:t>b</w:t>
             </w:r>
           </w:p>
           <w:p>
@@ -11884,9 +12236,13 @@
           </w:p>
           <w:p>
             <w:pPr>
-              <w:pStyle w:val="Normal"/>
-              <w:rPr>
-                <w:rFonts w:ascii="Courier New" w:hAnsi="Courier New" w:eastAsia="Courier New" w:cs="Courier New"/>
+              <w:spacing w:line="285" w:lineRule="exact"/>
+              <w:rPr>
+                <w:rFonts w:ascii="Courier New" w:hAnsi="Courier New" w:eastAsia="Courier New" w:cs="Courier New"/>
+                <w:b w:val="0"/>
+                <w:bCs w:val="0"/>
+                <w:noProof w:val="0"/>
+                <w:color w:val="auto"/>
                 <w:sz w:val="20"/>
                 <w:szCs w:val="20"/>
                 <w:lang w:val="uk-UA"/>
@@ -11895,115 +12251,117 @@
             <w:r>
               <w:rPr>
                 <w:rFonts w:ascii="Courier New" w:hAnsi="Courier New" w:eastAsia="Courier New" w:cs="Courier New"/>
-                <w:sz w:val="20"/>
-                <w:szCs w:val="20"/>
-                <w:lang w:val="uk-UA"/>
-              </w:rPr>
-              <w:t>def</w:t>
-            </w:r>
-            <w:r>
-              <w:rPr>
-                <w:rFonts w:ascii="Courier New" w:hAnsi="Courier New" w:eastAsia="Courier New" w:cs="Courier New"/>
-                <w:sz w:val="20"/>
-                <w:szCs w:val="20"/>
-                <w:lang w:val="uk-UA"/>
-              </w:rPr>
-              <w:t xml:space="preserve"> </w:t>
-            </w:r>
-            <w:r>
-              <w:rPr>
-                <w:rFonts w:ascii="Courier New" w:hAnsi="Courier New" w:eastAsia="Courier New" w:cs="Courier New"/>
-                <w:sz w:val="20"/>
-                <w:szCs w:val="20"/>
-                <w:lang w:val="uk-UA"/>
-              </w:rPr>
-              <w:t>division</w:t>
-            </w:r>
-            <w:r>
-              <w:rPr>
-                <w:rFonts w:ascii="Courier New" w:hAnsi="Courier New" w:eastAsia="Courier New" w:cs="Courier New"/>
-                <w:sz w:val="20"/>
-                <w:szCs w:val="20"/>
-                <w:lang w:val="uk-UA"/>
-              </w:rPr>
-              <w:t>(</w:t>
-            </w:r>
-            <w:r>
-              <w:rPr>
-                <w:rFonts w:ascii="Courier New" w:hAnsi="Courier New" w:eastAsia="Courier New" w:cs="Courier New"/>
-                <w:sz w:val="20"/>
-                <w:szCs w:val="20"/>
-                <w:lang w:val="uk-UA"/>
-              </w:rPr>
-              <w:t>a,b</w:t>
-            </w:r>
-            <w:r>
-              <w:rPr>
-                <w:rFonts w:ascii="Courier New" w:hAnsi="Courier New" w:eastAsia="Courier New" w:cs="Courier New"/>
-                <w:sz w:val="20"/>
-                <w:szCs w:val="20"/>
-                <w:lang w:val="uk-UA"/>
-              </w:rPr>
-              <w:t>):</w:t>
+                <w:b w:val="0"/>
+                <w:bCs w:val="0"/>
+                <w:noProof w:val="0"/>
+                <w:color w:val="auto"/>
+                <w:sz w:val="20"/>
+                <w:szCs w:val="20"/>
+                <w:lang w:val="uk-UA"/>
+              </w:rPr>
+              <w:t>def division(a,b):</w:t>
+            </w:r>
+          </w:p>
+          <w:p>
+            <w:pPr>
+              <w:spacing w:line="285" w:lineRule="exact"/>
+              <w:rPr>
+                <w:rFonts w:ascii="Courier New" w:hAnsi="Courier New" w:eastAsia="Courier New" w:cs="Courier New"/>
+                <w:b w:val="0"/>
+                <w:bCs w:val="0"/>
+                <w:noProof w:val="0"/>
+                <w:color w:val="auto"/>
+                <w:sz w:val="20"/>
+                <w:szCs w:val="20"/>
+                <w:lang w:val="uk-UA"/>
+              </w:rPr>
+            </w:pPr>
+            <w:r>
+              <w:rPr>
+                <w:rFonts w:ascii="Courier New" w:hAnsi="Courier New" w:eastAsia="Courier New" w:cs="Courier New"/>
+                <w:b w:val="0"/>
+                <w:bCs w:val="0"/>
+                <w:noProof w:val="0"/>
+                <w:color w:val="auto"/>
+                <w:sz w:val="20"/>
+                <w:szCs w:val="20"/>
+                <w:lang w:val="uk-UA"/>
+              </w:rPr>
+              <w:t xml:space="preserve">    if b == 0:</w:t>
+            </w:r>
+          </w:p>
+          <w:p>
+            <w:pPr>
+              <w:spacing w:line="285" w:lineRule="exact"/>
+              <w:rPr>
+                <w:rFonts w:ascii="Courier New" w:hAnsi="Courier New" w:eastAsia="Courier New" w:cs="Courier New"/>
+                <w:b w:val="0"/>
+                <w:bCs w:val="0"/>
+                <w:noProof w:val="0"/>
+                <w:color w:val="auto"/>
+                <w:sz w:val="20"/>
+                <w:szCs w:val="20"/>
+                <w:lang w:val="uk-UA"/>
+              </w:rPr>
+            </w:pPr>
+            <w:r>
+              <w:rPr>
+                <w:rFonts w:ascii="Courier New" w:hAnsi="Courier New" w:eastAsia="Courier New" w:cs="Courier New"/>
+                <w:b w:val="0"/>
+                <w:bCs w:val="0"/>
+                <w:noProof w:val="0"/>
+                <w:color w:val="auto"/>
+                <w:sz w:val="20"/>
+                <w:szCs w:val="20"/>
+                <w:lang w:val="uk-UA"/>
+              </w:rPr>
+              <w:t xml:space="preserve">        return "Ділення на 0 не можливе"</w:t>
+            </w:r>
+          </w:p>
+          <w:p>
+            <w:pPr>
+              <w:spacing w:line="285" w:lineRule="exact"/>
+              <w:rPr>
+                <w:rFonts w:ascii="Courier New" w:hAnsi="Courier New" w:eastAsia="Courier New" w:cs="Courier New"/>
+                <w:b w:val="0"/>
+                <w:bCs w:val="0"/>
+                <w:noProof w:val="0"/>
+                <w:color w:val="auto"/>
+                <w:sz w:val="20"/>
+                <w:szCs w:val="20"/>
+                <w:lang w:val="uk-UA"/>
+              </w:rPr>
+            </w:pPr>
+            <w:r>
+              <w:rPr>
+                <w:rFonts w:ascii="Courier New" w:hAnsi="Courier New" w:eastAsia="Courier New" w:cs="Courier New"/>
+                <w:b w:val="0"/>
+                <w:bCs w:val="0"/>
+                <w:noProof w:val="0"/>
+                <w:color w:val="auto"/>
+                <w:sz w:val="20"/>
+                <w:szCs w:val="20"/>
+                <w:lang w:val="uk-UA"/>
+              </w:rPr>
+              <w:t xml:space="preserve">    return a / b</w:t>
             </w:r>
           </w:p>
           <w:p>
             <w:pPr>
               <w:pStyle w:val="Normal"/>
-              <w:rPr>
-                <w:rFonts w:ascii="Courier New" w:hAnsi="Courier New" w:eastAsia="Courier New" w:cs="Courier New"/>
+              <w:spacing w:line="285" w:lineRule="exact"/>
+              <w:ind w:firstLine="0"/>
+              <w:rPr>
+                <w:rFonts w:ascii="Courier New" w:hAnsi="Courier New" w:eastAsia="Courier New" w:cs="Courier New"/>
+                <w:b w:val="0"/>
+                <w:bCs w:val="0"/>
+                <w:noProof w:val="0"/>
+                <w:color w:val="auto"/>
                 <w:sz w:val="20"/>
                 <w:szCs w:val="20"/>
                 <w:lang w:val="uk-UA"/>
               </w:rPr>
             </w:pPr>
-            <w:r>
-              <w:rPr>
-                <w:rFonts w:ascii="Courier New" w:hAnsi="Courier New" w:eastAsia="Courier New" w:cs="Courier New"/>
-                <w:sz w:val="20"/>
-                <w:szCs w:val="20"/>
-                <w:lang w:val="uk-UA"/>
-              </w:rPr>
-              <w:t xml:space="preserve">    </w:t>
-            </w:r>
-            <w:r>
-              <w:rPr>
-                <w:rFonts w:ascii="Courier New" w:hAnsi="Courier New" w:eastAsia="Courier New" w:cs="Courier New"/>
-                <w:sz w:val="20"/>
-                <w:szCs w:val="20"/>
-                <w:lang w:val="uk-UA"/>
-              </w:rPr>
-              <w:t>return</w:t>
-            </w:r>
-            <w:r>
-              <w:rPr>
-                <w:rFonts w:ascii="Courier New" w:hAnsi="Courier New" w:eastAsia="Courier New" w:cs="Courier New"/>
-                <w:sz w:val="20"/>
-                <w:szCs w:val="20"/>
-                <w:lang w:val="uk-UA"/>
-              </w:rPr>
-              <w:t xml:space="preserve"> a / b</w:t>
-            </w:r>
-          </w:p>
-          <w:p>
-            <w:pPr>
-              <w:pStyle w:val="Normal"/>
-              <w:rPr>
-                <w:rFonts w:ascii="Courier New" w:hAnsi="Courier New" w:eastAsia="Courier New" w:cs="Courier New"/>
-                <w:sz w:val="20"/>
-                <w:szCs w:val="20"/>
-                <w:lang w:val="uk-UA"/>
-              </w:rPr>
-            </w:pPr>
-            <w:r>
-              <w:rPr>
-                <w:rFonts w:ascii="Courier New" w:hAnsi="Courier New" w:eastAsia="Courier New" w:cs="Courier New"/>
-                <w:sz w:val="20"/>
-                <w:szCs w:val="20"/>
-                <w:lang w:val="uk-UA"/>
-              </w:rPr>
-              <w:t xml:space="preserve"> </w:t>
-            </w:r>
           </w:p>
           <w:p>
             <w:pPr>

</xml_diff>

<commit_message>
changed report on topic 04
</commit_message>
<xml_diff>
--- a/TP-KB-222-Anna-Dryzhak-lpr.docx
+++ b/TP-KB-222-Anna-Dryzhak-lpr.docx
@@ -31856,7 +31856,7 @@
           <w:szCs w:val="28"/>
           <w:lang w:val="uk-UA"/>
         </w:rPr>
-        <w:t>. Спочатку йде перевірка чи b дорівнює 0</w:t>
+        <w:t xml:space="preserve">. </w:t>
       </w:r>
       <w:r>
         <w:rPr>
@@ -31869,104 +31869,116 @@
           <w:szCs w:val="28"/>
           <w:lang w:val="uk-UA"/>
         </w:rPr>
-        <w:t>, я</w:t>
-      </w:r>
-      <w:r>
-        <w:rPr>
-          <w:rFonts w:ascii="Times New Roman" w:hAnsi="Times New Roman" w:eastAsia="Times New Roman" w:cs="Times New Roman"/>
-          <w:b w:val="0"/>
-          <w:bCs w:val="0"/>
-          <w:noProof w:val="0"/>
-          <w:color w:val="auto"/>
-          <w:sz w:val="28"/>
-          <w:szCs w:val="28"/>
-          <w:lang w:val="uk-UA"/>
-        </w:rPr>
-        <w:t xml:space="preserve">кщо b рівне 0, то вона </w:t>
-      </w:r>
-      <w:r>
-        <w:rPr>
-          <w:rFonts w:ascii="Times New Roman" w:hAnsi="Times New Roman" w:eastAsia="Times New Roman" w:cs="Times New Roman"/>
-          <w:b w:val="0"/>
-          <w:bCs w:val="0"/>
-          <w:noProof w:val="0"/>
-          <w:color w:val="auto"/>
-          <w:sz w:val="28"/>
-          <w:szCs w:val="28"/>
-          <w:lang w:val="uk-UA"/>
-        </w:rPr>
-        <w:t>робить</w:t>
-      </w:r>
-      <w:r>
-        <w:rPr>
-          <w:rFonts w:ascii="Times New Roman" w:hAnsi="Times New Roman" w:eastAsia="Times New Roman" w:cs="Times New Roman"/>
-          <w:b w:val="0"/>
-          <w:bCs w:val="0"/>
-          <w:noProof w:val="0"/>
-          <w:color w:val="auto"/>
-          <w:sz w:val="28"/>
-          <w:szCs w:val="28"/>
-          <w:lang w:val="uk-UA"/>
-        </w:rPr>
-        <w:t xml:space="preserve"> виняток</w:t>
-      </w:r>
-      <w:r>
-        <w:rPr>
-          <w:rFonts w:ascii="Times New Roman" w:hAnsi="Times New Roman" w:eastAsia="Times New Roman" w:cs="Times New Roman"/>
-          <w:b w:val="0"/>
-          <w:bCs w:val="0"/>
-          <w:noProof w:val="0"/>
-          <w:color w:val="auto"/>
-          <w:sz w:val="28"/>
-          <w:szCs w:val="28"/>
-          <w:lang w:val="uk-UA"/>
-        </w:rPr>
-        <w:t xml:space="preserve"> </w:t>
+        <w:t xml:space="preserve">Якщо b не рівне 0, то виконується ділення. А якщо b = 0, то в блоці </w:t>
       </w:r>
       <w:r>
         <w:rPr>
           <w:rFonts w:ascii="Courier New" w:hAnsi="Courier New" w:eastAsia="Courier New" w:cs="Courier New"/>
           <w:b w:val="0"/>
           <w:bCs w:val="0"/>
+          <w:i w:val="0"/>
+          <w:iCs w:val="0"/>
+          <w:caps w:val="0"/>
+          <w:smallCaps w:val="0"/>
           <w:noProof w:val="0"/>
           <w:color w:val="auto"/>
           <w:sz w:val="20"/>
           <w:szCs w:val="20"/>
           <w:lang w:val="uk-UA"/>
         </w:rPr>
-        <w:t>ZeroDivisionError</w:t>
+        <w:t>except</w:t>
+      </w:r>
+      <w:r>
+        <w:rPr>
+          <w:rFonts w:ascii="Times New Roman" w:hAnsi="Times New Roman" w:eastAsia="Times New Roman" w:cs="Times New Roman"/>
+          <w:b w:val="0"/>
+          <w:bCs w:val="0"/>
+          <w:noProof w:val="0"/>
+          <w:color w:val="auto"/>
+          <w:sz w:val="28"/>
+          <w:szCs w:val="28"/>
+          <w:lang w:val="uk-UA"/>
+        </w:rPr>
+        <w:t xml:space="preserve"> обробляємо помилку</w:t>
+      </w:r>
+      <w:r>
+        <w:rPr>
+          <w:rFonts w:ascii="Times New Roman" w:hAnsi="Times New Roman" w:eastAsia="Times New Roman" w:cs="Times New Roman"/>
+          <w:b w:val="0"/>
+          <w:bCs w:val="0"/>
+          <w:noProof w:val="0"/>
+          <w:color w:val="auto"/>
+          <w:sz w:val="28"/>
+          <w:szCs w:val="28"/>
+          <w:lang w:val="uk-UA"/>
+        </w:rPr>
+        <w:t xml:space="preserve"> </w:t>
       </w:r>
       <w:r>
         <w:rPr>
           <w:rFonts w:ascii="Courier New" w:hAnsi="Courier New" w:eastAsia="Courier New" w:cs="Courier New"/>
           <w:b w:val="0"/>
           <w:bCs w:val="0"/>
+          <w:i w:val="0"/>
+          <w:iCs w:val="0"/>
+          <w:caps w:val="0"/>
+          <w:smallCaps w:val="0"/>
           <w:noProof w:val="0"/>
           <w:color w:val="auto"/>
           <w:sz w:val="20"/>
           <w:szCs w:val="20"/>
           <w:lang w:val="uk-UA"/>
         </w:rPr>
+        <w:t>ZeroDivisionError</w:t>
+      </w:r>
+      <w:r>
+        <w:rPr>
+          <w:rFonts w:ascii="Times New Roman" w:hAnsi="Times New Roman" w:eastAsia="Times New Roman" w:cs="Times New Roman"/>
+          <w:b w:val="0"/>
+          <w:bCs w:val="0"/>
+          <w:noProof w:val="0"/>
+          <w:color w:val="auto"/>
+          <w:sz w:val="28"/>
+          <w:szCs w:val="28"/>
+          <w:lang w:val="uk-UA"/>
+        </w:rPr>
+        <w:t>, що виникає при діленні на 0</w:t>
+      </w:r>
+      <w:r>
+        <w:rPr>
+          <w:rFonts w:ascii="Times New Roman" w:hAnsi="Times New Roman" w:eastAsia="Times New Roman" w:cs="Times New Roman"/>
+          <w:b w:val="0"/>
+          <w:bCs w:val="0"/>
+          <w:noProof w:val="0"/>
+          <w:color w:val="auto"/>
+          <w:sz w:val="28"/>
+          <w:szCs w:val="28"/>
+          <w:lang w:val="uk-UA"/>
+        </w:rPr>
+        <w:t xml:space="preserve">, а саме, виводим на екран </w:t>
+      </w:r>
+      <w:r>
+        <w:rPr>
+          <w:rFonts w:ascii="Times New Roman" w:hAnsi="Times New Roman" w:eastAsia="Times New Roman" w:cs="Times New Roman"/>
+          <w:b w:val="0"/>
+          <w:bCs w:val="0"/>
+          <w:noProof w:val="0"/>
+          <w:color w:val="auto"/>
+          <w:sz w:val="28"/>
+          <w:szCs w:val="28"/>
+          <w:lang w:val="uk-UA"/>
+        </w:rPr>
         <w:t xml:space="preserve"> </w:t>
       </w:r>
       <w:r>
         <w:rPr>
-          <w:rFonts w:ascii="Times New Roman" w:hAnsi="Times New Roman" w:eastAsia="Times New Roman" w:cs="Times New Roman"/>
-          <w:b w:val="0"/>
-          <w:bCs w:val="0"/>
-          <w:noProof w:val="0"/>
-          <w:color w:val="auto"/>
-          <w:sz w:val="28"/>
-          <w:szCs w:val="28"/>
-          <w:lang w:val="uk-UA"/>
-        </w:rPr>
-        <w:t xml:space="preserve">з повідомленням </w:t>
-      </w:r>
-      <w:r>
-        <w:rPr>
           <w:rFonts w:ascii="Courier New" w:hAnsi="Courier New" w:eastAsia="Courier New" w:cs="Courier New"/>
           <w:b w:val="0"/>
           <w:bCs w:val="0"/>
+          <w:i w:val="0"/>
+          <w:iCs w:val="0"/>
+          <w:caps w:val="0"/>
+          <w:smallCaps w:val="0"/>
           <w:noProof w:val="0"/>
           <w:color w:val="auto"/>
           <w:sz w:val="20"/>
@@ -31974,1156 +31986,6 @@
           <w:lang w:val="uk-UA"/>
         </w:rPr>
         <w:t>"Ділення на нуль неможливе"</w:t>
-      </w:r>
-      <w:r>
-        <w:rPr>
-          <w:rFonts w:ascii="Times New Roman" w:hAnsi="Times New Roman" w:eastAsia="Times New Roman" w:cs="Times New Roman"/>
-          <w:b w:val="0"/>
-          <w:bCs w:val="0"/>
-          <w:noProof w:val="0"/>
-          <w:color w:val="auto"/>
-          <w:sz w:val="28"/>
-          <w:szCs w:val="28"/>
-          <w:lang w:val="uk-UA"/>
-        </w:rPr>
-        <w:t>.</w:t>
-      </w:r>
-      <w:r>
-        <w:rPr>
-          <w:rFonts w:ascii="Times New Roman" w:hAnsi="Times New Roman" w:eastAsia="Times New Roman" w:cs="Times New Roman"/>
-          <w:b w:val="0"/>
-          <w:bCs w:val="0"/>
-          <w:noProof w:val="0"/>
-          <w:color w:val="auto"/>
-          <w:sz w:val="28"/>
-          <w:szCs w:val="28"/>
-          <w:lang w:val="uk-UA"/>
-        </w:rPr>
-        <w:t xml:space="preserve"> </w:t>
-      </w:r>
-      <w:r>
-        <w:rPr>
-          <w:rFonts w:ascii="Times New Roman" w:hAnsi="Times New Roman" w:eastAsia="Times New Roman" w:cs="Times New Roman"/>
-          <w:b w:val="0"/>
-          <w:bCs w:val="0"/>
-          <w:i w:val="0"/>
-          <w:iCs w:val="0"/>
-          <w:caps w:val="0"/>
-          <w:smallCaps w:val="0"/>
-          <w:noProof w:val="0"/>
-          <w:color w:val="auto"/>
-          <w:sz w:val="28"/>
-          <w:szCs w:val="28"/>
-          <w:lang w:val="uk-UA"/>
-        </w:rPr>
-        <w:t xml:space="preserve">Якщо b не дорівнює 0, то функція виконує операцію ділення </w:t>
-      </w:r>
-      <w:r>
-        <w:rPr>
-          <w:rFonts w:ascii="Courier New" w:hAnsi="Courier New" w:eastAsia="Courier New" w:cs="Courier New"/>
-          <w:b w:val="0"/>
-          <w:bCs w:val="0"/>
-          <w:i w:val="0"/>
-          <w:iCs w:val="0"/>
-          <w:caps w:val="0"/>
-          <w:smallCaps w:val="0"/>
-          <w:noProof w:val="0"/>
-          <w:color w:val="auto"/>
-          <w:sz w:val="20"/>
-          <w:szCs w:val="20"/>
-          <w:lang w:val="uk-UA"/>
-        </w:rPr>
-        <w:t>a / b</w:t>
-      </w:r>
-      <w:r>
-        <w:rPr>
-          <w:rFonts w:ascii="Times New Roman" w:hAnsi="Times New Roman" w:eastAsia="Times New Roman" w:cs="Times New Roman"/>
-          <w:b w:val="0"/>
-          <w:bCs w:val="0"/>
-          <w:i w:val="0"/>
-          <w:iCs w:val="0"/>
-          <w:caps w:val="0"/>
-          <w:smallCaps w:val="0"/>
-          <w:noProof w:val="0"/>
-          <w:color w:val="auto"/>
-          <w:sz w:val="28"/>
-          <w:szCs w:val="28"/>
-          <w:lang w:val="uk-UA"/>
-        </w:rPr>
-        <w:t xml:space="preserve"> і повертає результат цієї операції.</w:t>
-      </w:r>
-    </w:p>
-    <w:p>
-      <w:pPr>
-        <w:pStyle w:val="ListParagraph"/>
-        <w:numPr>
-          <w:ilvl w:val="1"/>
-          <w:numId w:val="30"/>
-        </w:numPr>
-        <w:spacing w:before="0" w:beforeAutospacing="off" w:after="0" w:afterAutospacing="off"/>
-        <w:ind/>
-        <w:jc w:val="both"/>
-        <w:rPr>
-          <w:rFonts w:ascii="Times New Roman" w:hAnsi="Times New Roman" w:eastAsia="Calibri" w:cs=""/>
-          <w:b w:val="0"/>
-          <w:bCs w:val="0"/>
-          <w:i w:val="0"/>
-          <w:iCs w:val="0"/>
-          <w:caps w:val="0"/>
-          <w:smallCaps w:val="0"/>
-          <w:noProof w:val="0"/>
-          <w:color w:val="auto"/>
-          <w:sz w:val="28"/>
-          <w:szCs w:val="28"/>
-          <w:lang w:val="uk-UA"/>
-        </w:rPr>
-      </w:pPr>
-      <w:r>
-        <w:rPr>
-          <w:rFonts w:ascii="Times New Roman" w:hAnsi="Times New Roman" w:eastAsia="Times New Roman" w:cs="Times New Roman"/>
-          <w:b w:val="0"/>
-          <w:bCs w:val="0"/>
-          <w:i w:val="0"/>
-          <w:iCs w:val="0"/>
-          <w:caps w:val="0"/>
-          <w:smallCaps w:val="0"/>
-          <w:noProof w:val="0"/>
-          <w:color w:val="auto"/>
-          <w:sz w:val="28"/>
-          <w:szCs w:val="28"/>
-          <w:lang w:val="uk-UA"/>
-        </w:rPr>
-        <w:t>Далі я</w:t>
-      </w:r>
-      <w:r>
-        <w:rPr>
-          <w:rFonts w:ascii="Times New Roman" w:hAnsi="Times New Roman" w:eastAsia="Times New Roman" w:cs="Times New Roman"/>
-          <w:b w:val="0"/>
-          <w:bCs w:val="0"/>
-          <w:i w:val="0"/>
-          <w:iCs w:val="0"/>
-          <w:caps w:val="0"/>
-          <w:smallCaps w:val="0"/>
-          <w:noProof w:val="0"/>
-          <w:color w:val="auto"/>
-          <w:sz w:val="28"/>
-          <w:szCs w:val="28"/>
-          <w:lang w:val="uk-UA"/>
-        </w:rPr>
-        <w:t xml:space="preserve">кщо </w:t>
-      </w:r>
-      <w:r>
-        <w:rPr>
-          <w:rFonts w:ascii="Times New Roman" w:hAnsi="Times New Roman" w:eastAsia="Times New Roman" w:cs="Times New Roman"/>
-          <w:b w:val="0"/>
-          <w:bCs w:val="0"/>
-          <w:i w:val="0"/>
-          <w:iCs w:val="0"/>
-          <w:caps w:val="0"/>
-          <w:smallCaps w:val="0"/>
-          <w:noProof w:val="0"/>
-          <w:color w:val="auto"/>
-          <w:sz w:val="28"/>
-          <w:szCs w:val="28"/>
-          <w:lang w:val="uk-UA"/>
-        </w:rPr>
-        <w:t xml:space="preserve">все ж таки </w:t>
-      </w:r>
-      <w:r>
-        <w:rPr>
-          <w:rFonts w:ascii="Times New Roman" w:hAnsi="Times New Roman" w:eastAsia="Times New Roman" w:cs="Times New Roman"/>
-          <w:b w:val="0"/>
-          <w:bCs w:val="0"/>
-          <w:i w:val="0"/>
-          <w:iCs w:val="0"/>
-          <w:caps w:val="0"/>
-          <w:smallCaps w:val="0"/>
-          <w:noProof w:val="0"/>
-          <w:color w:val="auto"/>
-          <w:sz w:val="28"/>
-          <w:szCs w:val="28"/>
-          <w:lang w:val="uk-UA"/>
-        </w:rPr>
-        <w:t xml:space="preserve">b дорівнює 0 і виникне виняток </w:t>
-      </w:r>
-      <w:r>
-        <w:rPr>
-          <w:rFonts w:ascii="Courier New" w:hAnsi="Courier New" w:eastAsia="Courier New" w:cs="Courier New"/>
-          <w:b w:val="0"/>
-          <w:bCs w:val="0"/>
-          <w:i w:val="0"/>
-          <w:iCs w:val="0"/>
-          <w:caps w:val="0"/>
-          <w:smallCaps w:val="0"/>
-          <w:noProof w:val="0"/>
-          <w:color w:val="auto"/>
-          <w:sz w:val="20"/>
-          <w:szCs w:val="20"/>
-          <w:lang w:val="uk-UA"/>
-        </w:rPr>
-        <w:t>ZeroDivisionError</w:t>
-      </w:r>
-      <w:r>
-        <w:rPr>
-          <w:rFonts w:ascii="Times New Roman" w:hAnsi="Times New Roman" w:eastAsia="Times New Roman" w:cs="Times New Roman"/>
-          <w:b w:val="0"/>
-          <w:bCs w:val="0"/>
-          <w:i w:val="0"/>
-          <w:iCs w:val="0"/>
-          <w:caps w:val="0"/>
-          <w:smallCaps w:val="0"/>
-          <w:noProof w:val="0"/>
-          <w:color w:val="auto"/>
-          <w:sz w:val="28"/>
-          <w:szCs w:val="28"/>
-          <w:lang w:val="uk-UA"/>
-        </w:rPr>
-        <w:t xml:space="preserve">, функція </w:t>
-      </w:r>
-      <w:r>
-        <w:rPr>
-          <w:rFonts w:ascii="Times New Roman" w:hAnsi="Times New Roman" w:eastAsia="Times New Roman" w:cs="Times New Roman"/>
-          <w:b w:val="0"/>
-          <w:bCs w:val="0"/>
-          <w:i w:val="0"/>
-          <w:iCs w:val="0"/>
-          <w:caps w:val="0"/>
-          <w:smallCaps w:val="0"/>
-          <w:noProof w:val="0"/>
-          <w:color w:val="auto"/>
-          <w:sz w:val="28"/>
-          <w:szCs w:val="28"/>
-          <w:lang w:val="uk-UA"/>
-        </w:rPr>
-        <w:t>обробляє</w:t>
-      </w:r>
-      <w:r>
-        <w:rPr>
-          <w:rFonts w:ascii="Times New Roman" w:hAnsi="Times New Roman" w:eastAsia="Times New Roman" w:cs="Times New Roman"/>
-          <w:b w:val="0"/>
-          <w:bCs w:val="0"/>
-          <w:i w:val="0"/>
-          <w:iCs w:val="0"/>
-          <w:caps w:val="0"/>
-          <w:smallCaps w:val="0"/>
-          <w:noProof w:val="0"/>
-          <w:color w:val="auto"/>
-          <w:sz w:val="28"/>
-          <w:szCs w:val="28"/>
-          <w:lang w:val="uk-UA"/>
-        </w:rPr>
-        <w:t xml:space="preserve"> цей виняток у блоку </w:t>
-      </w:r>
-      <w:r>
-        <w:rPr>
-          <w:rFonts w:ascii="Courier New" w:hAnsi="Courier New" w:eastAsia="Courier New" w:cs="Courier New"/>
-          <w:b w:val="0"/>
-          <w:bCs w:val="0"/>
-          <w:i w:val="0"/>
-          <w:iCs w:val="0"/>
-          <w:caps w:val="0"/>
-          <w:smallCaps w:val="0"/>
-          <w:noProof w:val="0"/>
-          <w:color w:val="auto"/>
-          <w:sz w:val="20"/>
-          <w:szCs w:val="20"/>
-          <w:lang w:val="uk-UA"/>
-        </w:rPr>
-        <w:t>except</w:t>
-      </w:r>
-      <w:r>
-        <w:rPr>
-          <w:rFonts w:ascii="Times New Roman" w:hAnsi="Times New Roman" w:eastAsia="Times New Roman" w:cs="Times New Roman"/>
-          <w:b w:val="0"/>
-          <w:bCs w:val="0"/>
-          <w:i w:val="0"/>
-          <w:iCs w:val="0"/>
-          <w:caps w:val="0"/>
-          <w:smallCaps w:val="0"/>
-          <w:noProof w:val="0"/>
-          <w:color w:val="auto"/>
-          <w:sz w:val="28"/>
-          <w:szCs w:val="28"/>
-          <w:lang w:val="uk-UA"/>
-        </w:rPr>
-        <w:t xml:space="preserve">. У цьому блоку виняток </w:t>
-      </w:r>
-      <w:r>
-        <w:rPr>
-          <w:rFonts w:ascii="Courier New" w:hAnsi="Courier New" w:eastAsia="Courier New" w:cs="Courier New"/>
-          <w:b w:val="0"/>
-          <w:bCs w:val="0"/>
-          <w:i w:val="0"/>
-          <w:iCs w:val="0"/>
-          <w:caps w:val="0"/>
-          <w:smallCaps w:val="0"/>
-          <w:noProof w:val="0"/>
-          <w:color w:val="auto"/>
-          <w:sz w:val="20"/>
-          <w:szCs w:val="20"/>
-          <w:lang w:val="uk-UA"/>
-        </w:rPr>
-        <w:t>ZeroDivisionError</w:t>
-      </w:r>
-      <w:r>
-        <w:rPr>
-          <w:rFonts w:ascii="Courier New" w:hAnsi="Courier New" w:eastAsia="Courier New" w:cs="Courier New"/>
-          <w:b w:val="0"/>
-          <w:bCs w:val="0"/>
-          <w:i w:val="0"/>
-          <w:iCs w:val="0"/>
-          <w:caps w:val="0"/>
-          <w:smallCaps w:val="0"/>
-          <w:noProof w:val="0"/>
-          <w:color w:val="auto"/>
-          <w:sz w:val="20"/>
-          <w:szCs w:val="20"/>
-          <w:lang w:val="uk-UA"/>
-        </w:rPr>
-        <w:t xml:space="preserve"> </w:t>
-      </w:r>
-      <w:r>
-        <w:rPr>
-          <w:rFonts w:ascii="Times New Roman" w:hAnsi="Times New Roman" w:eastAsia="Times New Roman" w:cs="Times New Roman"/>
-          <w:b w:val="0"/>
-          <w:bCs w:val="0"/>
-          <w:i w:val="0"/>
-          <w:iCs w:val="0"/>
-          <w:caps w:val="0"/>
-          <w:smallCaps w:val="0"/>
-          <w:noProof w:val="0"/>
-          <w:color w:val="auto"/>
-          <w:sz w:val="28"/>
-          <w:szCs w:val="28"/>
-          <w:lang w:val="uk-UA"/>
-        </w:rPr>
-        <w:t xml:space="preserve">зберігається у змінній </w:t>
-      </w:r>
-      <w:r>
-        <w:rPr>
-          <w:rFonts w:ascii="Courier New" w:hAnsi="Courier New" w:eastAsia="Courier New" w:cs="Courier New"/>
-          <w:b w:val="0"/>
-          <w:bCs w:val="0"/>
-          <w:i w:val="0"/>
-          <w:iCs w:val="0"/>
-          <w:caps w:val="0"/>
-          <w:smallCaps w:val="0"/>
-          <w:noProof w:val="0"/>
-          <w:color w:val="auto"/>
-          <w:sz w:val="20"/>
-          <w:szCs w:val="20"/>
-          <w:lang w:val="uk-UA"/>
-        </w:rPr>
-        <w:t>e</w:t>
-      </w:r>
-      <w:r>
-        <w:rPr>
-          <w:rFonts w:ascii="Times New Roman" w:hAnsi="Times New Roman" w:eastAsia="Times New Roman" w:cs="Times New Roman"/>
-          <w:b w:val="0"/>
-          <w:bCs w:val="0"/>
-          <w:i w:val="0"/>
-          <w:iCs w:val="0"/>
-          <w:caps w:val="0"/>
-          <w:smallCaps w:val="0"/>
-          <w:noProof w:val="0"/>
-          <w:color w:val="auto"/>
-          <w:sz w:val="28"/>
-          <w:szCs w:val="28"/>
-          <w:lang w:val="uk-UA"/>
-        </w:rPr>
-        <w:t xml:space="preserve">. Потім функція конвертує цей виняток у рядок за допомогою </w:t>
-      </w:r>
-      <w:r>
-        <w:rPr>
-          <w:rFonts w:ascii="Courier New" w:hAnsi="Courier New" w:eastAsia="Courier New" w:cs="Courier New"/>
-          <w:b w:val="0"/>
-          <w:bCs w:val="0"/>
-          <w:i w:val="0"/>
-          <w:iCs w:val="0"/>
-          <w:caps w:val="0"/>
-          <w:smallCaps w:val="0"/>
-          <w:noProof w:val="0"/>
-          <w:color w:val="auto"/>
-          <w:sz w:val="20"/>
-          <w:szCs w:val="20"/>
-          <w:lang w:val="uk-UA"/>
-        </w:rPr>
-        <w:t>str</w:t>
-      </w:r>
-      <w:r>
-        <w:rPr>
-          <w:rFonts w:ascii="Courier New" w:hAnsi="Courier New" w:eastAsia="Courier New" w:cs="Courier New"/>
-          <w:b w:val="0"/>
-          <w:bCs w:val="0"/>
-          <w:i w:val="0"/>
-          <w:iCs w:val="0"/>
-          <w:caps w:val="0"/>
-          <w:smallCaps w:val="0"/>
-          <w:noProof w:val="0"/>
-          <w:color w:val="auto"/>
-          <w:sz w:val="20"/>
-          <w:szCs w:val="20"/>
-          <w:lang w:val="uk-UA"/>
-        </w:rPr>
-        <w:t>(e)</w:t>
-      </w:r>
-      <w:r>
-        <w:rPr>
-          <w:rFonts w:ascii="Times New Roman" w:hAnsi="Times New Roman" w:eastAsia="Times New Roman" w:cs="Times New Roman"/>
-          <w:b w:val="0"/>
-          <w:bCs w:val="0"/>
-          <w:i w:val="0"/>
-          <w:iCs w:val="0"/>
-          <w:caps w:val="0"/>
-          <w:smallCaps w:val="0"/>
-          <w:noProof w:val="0"/>
-          <w:color w:val="auto"/>
-          <w:sz w:val="28"/>
-          <w:szCs w:val="28"/>
-          <w:lang w:val="uk-UA"/>
-        </w:rPr>
-        <w:t xml:space="preserve"> і повертає його як результат. Тобто</w:t>
-      </w:r>
-      <w:r>
-        <w:rPr>
-          <w:rFonts w:ascii="Times New Roman" w:hAnsi="Times New Roman" w:eastAsia="Times New Roman" w:cs="Times New Roman"/>
-          <w:b w:val="0"/>
-          <w:bCs w:val="0"/>
-          <w:i w:val="0"/>
-          <w:iCs w:val="0"/>
-          <w:caps w:val="0"/>
-          <w:smallCaps w:val="0"/>
-          <w:noProof w:val="0"/>
-          <w:color w:val="auto"/>
-          <w:sz w:val="28"/>
-          <w:szCs w:val="28"/>
-          <w:lang w:val="uk-UA"/>
-        </w:rPr>
-        <w:t xml:space="preserve"> </w:t>
-      </w:r>
-      <w:r>
-        <w:rPr>
-          <w:rFonts w:ascii="Times New Roman" w:hAnsi="Times New Roman" w:eastAsia="Times New Roman" w:cs="Times New Roman"/>
-          <w:b w:val="0"/>
-          <w:bCs w:val="0"/>
-          <w:i w:val="0"/>
-          <w:iCs w:val="0"/>
-          <w:caps w:val="0"/>
-          <w:smallCaps w:val="0"/>
-          <w:noProof w:val="0"/>
-          <w:color w:val="auto"/>
-          <w:sz w:val="28"/>
-          <w:szCs w:val="28"/>
-          <w:lang w:val="uk-UA"/>
-        </w:rPr>
-        <w:t xml:space="preserve">функція поверне рядок </w:t>
-      </w:r>
-      <w:r>
-        <w:rPr>
-          <w:rFonts w:ascii="Courier New" w:hAnsi="Courier New" w:eastAsia="Courier New" w:cs="Courier New"/>
-          <w:b w:val="0"/>
-          <w:bCs w:val="0"/>
-          <w:i w:val="0"/>
-          <w:iCs w:val="0"/>
-          <w:caps w:val="0"/>
-          <w:smallCaps w:val="0"/>
-          <w:noProof w:val="0"/>
-          <w:color w:val="auto"/>
-          <w:sz w:val="20"/>
-          <w:szCs w:val="20"/>
-          <w:lang w:val="uk-UA"/>
-        </w:rPr>
-        <w:t>"Ділення на нуль неможливе"</w:t>
-      </w:r>
-      <w:r>
-        <w:rPr>
-          <w:rFonts w:ascii="Times New Roman" w:hAnsi="Times New Roman" w:eastAsia="Times New Roman" w:cs="Times New Roman"/>
-          <w:b w:val="0"/>
-          <w:bCs w:val="0"/>
-          <w:i w:val="0"/>
-          <w:iCs w:val="0"/>
-          <w:caps w:val="0"/>
-          <w:smallCaps w:val="0"/>
-          <w:noProof w:val="0"/>
-          <w:color w:val="auto"/>
-          <w:sz w:val="28"/>
-          <w:szCs w:val="28"/>
-          <w:lang w:val="uk-UA"/>
-        </w:rPr>
-        <w:t>.</w:t>
-      </w:r>
-    </w:p>
-    <w:p>
-      <w:pPr>
-        <w:pStyle w:val="ListParagraph"/>
-        <w:numPr>
-          <w:ilvl w:val="1"/>
-          <w:numId w:val="30"/>
-        </w:numPr>
-        <w:spacing w:before="0" w:beforeAutospacing="off" w:after="0" w:afterAutospacing="off"/>
-        <w:ind/>
-        <w:jc w:val="both"/>
-        <w:rPr>
-          <w:rFonts w:ascii="Times New Roman" w:hAnsi="Times New Roman" w:eastAsia="Calibri" w:cs=""/>
-          <w:b w:val="0"/>
-          <w:bCs w:val="0"/>
-          <w:i w:val="0"/>
-          <w:iCs w:val="0"/>
-          <w:caps w:val="0"/>
-          <w:smallCaps w:val="0"/>
-          <w:noProof w:val="0"/>
-          <w:color w:val="auto"/>
-          <w:sz w:val="28"/>
-          <w:szCs w:val="28"/>
-          <w:lang w:val="uk-UA"/>
-        </w:rPr>
-      </w:pPr>
-      <w:r>
-        <w:rPr>
-          <w:rFonts w:ascii="Times New Roman" w:hAnsi="Times New Roman" w:eastAsia="Times New Roman" w:cs="Times New Roman"/>
-          <w:b w:val="0"/>
-          <w:bCs w:val="0"/>
-          <w:i w:val="0"/>
-          <w:iCs w:val="0"/>
-          <w:caps w:val="0"/>
-          <w:smallCaps w:val="0"/>
-          <w:noProof w:val="0"/>
-          <w:color w:val="auto"/>
-          <w:sz w:val="28"/>
-          <w:szCs w:val="28"/>
-          <w:lang w:val="uk-UA"/>
-        </w:rPr>
-        <w:t xml:space="preserve">Також вкінці змінений код.  Додано змінну </w:t>
-      </w:r>
-      <w:r>
-        <w:rPr>
-          <w:rFonts w:ascii="Courier New" w:hAnsi="Courier New" w:eastAsia="Courier New" w:cs="Courier New"/>
-          <w:b w:val="0"/>
-          <w:bCs w:val="0"/>
-          <w:i w:val="0"/>
-          <w:iCs w:val="0"/>
-          <w:caps w:val="0"/>
-          <w:smallCaps w:val="0"/>
-          <w:noProof w:val="0"/>
-          <w:color w:val="auto"/>
-          <w:sz w:val="20"/>
-          <w:szCs w:val="20"/>
-          <w:lang w:val="uk-UA"/>
-        </w:rPr>
-        <w:t>result</w:t>
-      </w:r>
-      <w:r>
-        <w:rPr>
-          <w:rFonts w:ascii="Times New Roman" w:hAnsi="Times New Roman" w:eastAsia="Times New Roman" w:cs="Times New Roman"/>
-          <w:b w:val="0"/>
-          <w:bCs w:val="0"/>
-          <w:i w:val="0"/>
-          <w:iCs w:val="0"/>
-          <w:caps w:val="0"/>
-          <w:smallCaps w:val="0"/>
-          <w:noProof w:val="0"/>
-          <w:color w:val="auto"/>
-          <w:sz w:val="28"/>
-          <w:szCs w:val="28"/>
-          <w:lang w:val="uk-UA"/>
-        </w:rPr>
-        <w:t xml:space="preserve"> зі значенням </w:t>
-      </w:r>
-      <w:r>
-        <w:rPr>
-          <w:rFonts w:ascii="Courier New" w:hAnsi="Courier New" w:eastAsia="Courier New" w:cs="Courier New"/>
-          <w:b w:val="0"/>
-          <w:bCs w:val="0"/>
-          <w:i w:val="0"/>
-          <w:iCs w:val="0"/>
-          <w:caps w:val="0"/>
-          <w:smallCaps w:val="0"/>
-          <w:noProof w:val="0"/>
-          <w:color w:val="auto"/>
-          <w:sz w:val="20"/>
-          <w:szCs w:val="20"/>
-          <w:lang w:val="uk-UA"/>
-        </w:rPr>
-        <w:t>None</w:t>
-      </w:r>
-      <w:r>
-        <w:rPr>
-          <w:rFonts w:ascii="Times New Roman" w:hAnsi="Times New Roman" w:eastAsia="Times New Roman" w:cs="Times New Roman"/>
-          <w:b w:val="0"/>
-          <w:bCs w:val="0"/>
-          <w:i w:val="0"/>
-          <w:iCs w:val="0"/>
-          <w:caps w:val="0"/>
-          <w:smallCaps w:val="0"/>
-          <w:noProof w:val="0"/>
-          <w:color w:val="auto"/>
-          <w:sz w:val="28"/>
-          <w:szCs w:val="28"/>
-          <w:lang w:val="uk-UA"/>
-        </w:rPr>
-        <w:t xml:space="preserve">. Далі використовується конструкція </w:t>
-      </w:r>
-      <w:r>
-        <w:rPr>
-          <w:rFonts w:ascii="Courier New" w:hAnsi="Courier New" w:eastAsia="Courier New" w:cs="Courier New"/>
-          <w:b w:val="0"/>
-          <w:bCs w:val="0"/>
-          <w:i w:val="0"/>
-          <w:iCs w:val="0"/>
-          <w:caps w:val="0"/>
-          <w:smallCaps w:val="0"/>
-          <w:noProof w:val="0"/>
-          <w:color w:val="auto"/>
-          <w:sz w:val="20"/>
-          <w:szCs w:val="20"/>
-          <w:lang w:val="uk-UA"/>
-        </w:rPr>
-        <w:t>if</w:t>
-      </w:r>
-      <w:r>
-        <w:rPr>
-          <w:rFonts w:ascii="Courier New" w:hAnsi="Courier New" w:eastAsia="Courier New" w:cs="Courier New"/>
-          <w:b w:val="0"/>
-          <w:bCs w:val="0"/>
-          <w:i w:val="0"/>
-          <w:iCs w:val="0"/>
-          <w:caps w:val="0"/>
-          <w:smallCaps w:val="0"/>
-          <w:noProof w:val="0"/>
-          <w:color w:val="auto"/>
-          <w:sz w:val="20"/>
-          <w:szCs w:val="20"/>
-          <w:lang w:val="uk-UA"/>
-        </w:rPr>
-        <w:t xml:space="preserve"> </w:t>
-      </w:r>
-      <w:r>
-        <w:rPr>
-          <w:rFonts w:ascii="Courier New" w:hAnsi="Courier New" w:eastAsia="Courier New" w:cs="Courier New"/>
-          <w:b w:val="0"/>
-          <w:bCs w:val="0"/>
-          <w:i w:val="0"/>
-          <w:iCs w:val="0"/>
-          <w:caps w:val="0"/>
-          <w:smallCaps w:val="0"/>
-          <w:noProof w:val="0"/>
-          <w:color w:val="auto"/>
-          <w:sz w:val="20"/>
-          <w:szCs w:val="20"/>
-          <w:lang w:val="uk-UA"/>
-        </w:rPr>
-        <w:t>е</w:t>
-      </w:r>
-      <w:r>
-        <w:rPr>
-          <w:rFonts w:ascii="Courier New" w:hAnsi="Courier New" w:eastAsia="Courier New" w:cs="Courier New"/>
-          <w:b w:val="0"/>
-          <w:bCs w:val="0"/>
-          <w:i w:val="0"/>
-          <w:iCs w:val="0"/>
-          <w:caps w:val="0"/>
-          <w:smallCaps w:val="0"/>
-          <w:noProof w:val="0"/>
-          <w:color w:val="auto"/>
-          <w:sz w:val="20"/>
-          <w:szCs w:val="20"/>
-          <w:lang w:val="uk-UA"/>
-        </w:rPr>
-        <w:t>lif</w:t>
-      </w:r>
-      <w:r>
-        <w:rPr>
-          <w:rFonts w:ascii="Courier New" w:hAnsi="Courier New" w:eastAsia="Courier New" w:cs="Courier New"/>
-          <w:b w:val="0"/>
-          <w:bCs w:val="0"/>
-          <w:i w:val="0"/>
-          <w:iCs w:val="0"/>
-          <w:caps w:val="0"/>
-          <w:smallCaps w:val="0"/>
-          <w:noProof w:val="0"/>
-          <w:color w:val="auto"/>
-          <w:sz w:val="20"/>
-          <w:szCs w:val="20"/>
-          <w:lang w:val="uk-UA"/>
-        </w:rPr>
-        <w:t xml:space="preserve"> </w:t>
-      </w:r>
-      <w:r>
-        <w:rPr>
-          <w:rFonts w:ascii="Courier New" w:hAnsi="Courier New" w:eastAsia="Courier New" w:cs="Courier New"/>
-          <w:b w:val="0"/>
-          <w:bCs w:val="0"/>
-          <w:i w:val="0"/>
-          <w:iCs w:val="0"/>
-          <w:caps w:val="0"/>
-          <w:smallCaps w:val="0"/>
-          <w:noProof w:val="0"/>
-          <w:color w:val="auto"/>
-          <w:sz w:val="20"/>
-          <w:szCs w:val="20"/>
-          <w:lang w:val="uk-UA"/>
-        </w:rPr>
-        <w:t>else</w:t>
-      </w:r>
-      <w:r>
-        <w:rPr>
-          <w:rFonts w:ascii="Times New Roman" w:hAnsi="Times New Roman" w:eastAsia="Times New Roman" w:cs="Times New Roman"/>
-          <w:b w:val="0"/>
-          <w:bCs w:val="0"/>
-          <w:i w:val="0"/>
-          <w:iCs w:val="0"/>
-          <w:caps w:val="0"/>
-          <w:smallCaps w:val="0"/>
-          <w:noProof w:val="0"/>
-          <w:color w:val="auto"/>
-          <w:sz w:val="28"/>
-          <w:szCs w:val="28"/>
-          <w:lang w:val="uk-UA"/>
-        </w:rPr>
-        <w:t xml:space="preserve">, щоб визначити, яку математичну операцію вибрав користувач </w:t>
-      </w:r>
-      <w:r>
-        <w:rPr>
-          <w:rFonts w:ascii="Times New Roman" w:hAnsi="Times New Roman" w:eastAsia="Times New Roman" w:cs="Times New Roman"/>
-          <w:b w:val="0"/>
-          <w:bCs w:val="0"/>
-          <w:i w:val="0"/>
-          <w:iCs w:val="0"/>
-          <w:caps w:val="0"/>
-          <w:smallCaps w:val="0"/>
-          <w:noProof w:val="0"/>
-          <w:color w:val="auto"/>
-          <w:sz w:val="28"/>
-          <w:szCs w:val="28"/>
-          <w:lang w:val="uk-UA"/>
-        </w:rPr>
-        <w:t xml:space="preserve">і </w:t>
-      </w:r>
-      <w:r>
-        <w:rPr>
-          <w:rFonts w:ascii="Times New Roman" w:hAnsi="Times New Roman" w:eastAsia="Times New Roman" w:cs="Times New Roman"/>
-          <w:b w:val="0"/>
-          <w:bCs w:val="0"/>
-          <w:i w:val="0"/>
-          <w:iCs w:val="0"/>
-          <w:caps w:val="0"/>
-          <w:smallCaps w:val="0"/>
-          <w:noProof w:val="0"/>
-          <w:color w:val="auto"/>
-          <w:sz w:val="28"/>
-          <w:szCs w:val="28"/>
-          <w:lang w:val="uk-UA"/>
-        </w:rPr>
-        <w:t xml:space="preserve">зберігається в змінній </w:t>
-      </w:r>
-      <w:r>
-        <w:rPr>
-          <w:rFonts w:ascii="Courier New" w:hAnsi="Courier New" w:eastAsia="Courier New" w:cs="Courier New"/>
-          <w:b w:val="0"/>
-          <w:bCs w:val="0"/>
-          <w:i w:val="0"/>
-          <w:iCs w:val="0"/>
-          <w:caps w:val="0"/>
-          <w:smallCaps w:val="0"/>
-          <w:noProof w:val="0"/>
-          <w:color w:val="auto"/>
-          <w:sz w:val="20"/>
-          <w:szCs w:val="20"/>
-          <w:lang w:val="uk-UA"/>
-        </w:rPr>
-        <w:t>op</w:t>
-      </w:r>
-      <w:r>
-        <w:rPr>
-          <w:rFonts w:ascii="Times New Roman" w:hAnsi="Times New Roman" w:eastAsia="Times New Roman" w:cs="Times New Roman"/>
-          <w:b w:val="0"/>
-          <w:bCs w:val="0"/>
-          <w:i w:val="0"/>
-          <w:iCs w:val="0"/>
-          <w:caps w:val="0"/>
-          <w:smallCaps w:val="0"/>
-          <w:noProof w:val="0"/>
-          <w:color w:val="auto"/>
-          <w:sz w:val="28"/>
-          <w:szCs w:val="28"/>
-          <w:lang w:val="uk-UA"/>
-        </w:rPr>
-        <w:t>.</w:t>
-      </w:r>
-      <w:r>
-        <w:rPr>
-          <w:rFonts w:ascii="Times New Roman" w:hAnsi="Times New Roman" w:eastAsia="Times New Roman" w:cs="Times New Roman"/>
-          <w:b w:val="0"/>
-          <w:bCs w:val="0"/>
-          <w:i w:val="0"/>
-          <w:iCs w:val="0"/>
-          <w:caps w:val="0"/>
-          <w:smallCaps w:val="0"/>
-          <w:noProof w:val="0"/>
-          <w:color w:val="auto"/>
-          <w:sz w:val="28"/>
-          <w:szCs w:val="28"/>
-          <w:lang w:val="uk-UA"/>
-        </w:rPr>
-        <w:t xml:space="preserve"> </w:t>
-      </w:r>
-    </w:p>
-    <w:p>
-      <w:pPr>
-        <w:pStyle w:val="ListParagraph"/>
-        <w:numPr>
-          <w:ilvl w:val="1"/>
-          <w:numId w:val="30"/>
-        </w:numPr>
-        <w:spacing w:before="0" w:beforeAutospacing="off" w:after="0" w:afterAutospacing="off"/>
-        <w:ind/>
-        <w:jc w:val="both"/>
-        <w:rPr>
-          <w:rFonts w:ascii="Times New Roman" w:hAnsi="Times New Roman" w:eastAsia="Calibri" w:cs=""/>
-          <w:b w:val="0"/>
-          <w:bCs w:val="0"/>
-          <w:i w:val="0"/>
-          <w:iCs w:val="0"/>
-          <w:caps w:val="0"/>
-          <w:smallCaps w:val="0"/>
-          <w:noProof w:val="0"/>
-          <w:color w:val="auto"/>
-          <w:sz w:val="28"/>
-          <w:szCs w:val="28"/>
-          <w:lang w:val="uk-UA"/>
-        </w:rPr>
-      </w:pPr>
-      <w:r>
-        <w:rPr>
-          <w:rFonts w:ascii="Times New Roman" w:hAnsi="Times New Roman" w:eastAsia="Times New Roman" w:cs="Times New Roman"/>
-          <w:b w:val="0"/>
-          <w:bCs w:val="0"/>
-          <w:i w:val="0"/>
-          <w:iCs w:val="0"/>
-          <w:caps w:val="0"/>
-          <w:smallCaps w:val="0"/>
-          <w:noProof w:val="0"/>
-          <w:color w:val="auto"/>
-          <w:sz w:val="28"/>
-          <w:szCs w:val="28"/>
-          <w:lang w:val="uk-UA"/>
-        </w:rPr>
-        <w:t>Після виконання відповідної операції, перевіряється, чи змінна</w:t>
-      </w:r>
-      <w:r>
-        <w:rPr>
-          <w:rFonts w:ascii="Courier New" w:hAnsi="Courier New" w:eastAsia="Courier New" w:cs="Courier New"/>
-          <w:b w:val="0"/>
-          <w:bCs w:val="0"/>
-          <w:i w:val="0"/>
-          <w:iCs w:val="0"/>
-          <w:caps w:val="0"/>
-          <w:smallCaps w:val="0"/>
-          <w:noProof w:val="0"/>
-          <w:color w:val="auto"/>
-          <w:sz w:val="20"/>
-          <w:szCs w:val="20"/>
-          <w:lang w:val="uk-UA"/>
-        </w:rPr>
-        <w:t xml:space="preserve"> </w:t>
-      </w:r>
-      <w:r>
-        <w:rPr>
-          <w:rFonts w:ascii="Courier New" w:hAnsi="Courier New" w:eastAsia="Courier New" w:cs="Courier New"/>
-          <w:b w:val="0"/>
-          <w:bCs w:val="0"/>
-          <w:i w:val="0"/>
-          <w:iCs w:val="0"/>
-          <w:caps w:val="0"/>
-          <w:smallCaps w:val="0"/>
-          <w:noProof w:val="0"/>
-          <w:color w:val="auto"/>
-          <w:sz w:val="20"/>
-          <w:szCs w:val="20"/>
-          <w:lang w:val="uk-UA"/>
-        </w:rPr>
-        <w:t>result</w:t>
-      </w:r>
-      <w:r>
-        <w:rPr>
-          <w:rFonts w:ascii="Times New Roman" w:hAnsi="Times New Roman" w:eastAsia="Times New Roman" w:cs="Times New Roman"/>
-          <w:b w:val="0"/>
-          <w:bCs w:val="0"/>
-          <w:i w:val="0"/>
-          <w:iCs w:val="0"/>
-          <w:caps w:val="0"/>
-          <w:smallCaps w:val="0"/>
-          <w:noProof w:val="0"/>
-          <w:color w:val="auto"/>
-          <w:sz w:val="28"/>
-          <w:szCs w:val="28"/>
-          <w:lang w:val="uk-UA"/>
-        </w:rPr>
-        <w:t xml:space="preserve"> містить результат обраної операції. Якщо</w:t>
-      </w:r>
-      <w:r>
-        <w:rPr>
-          <w:rFonts w:ascii="Courier New" w:hAnsi="Courier New" w:eastAsia="Courier New" w:cs="Courier New"/>
-          <w:b w:val="0"/>
-          <w:bCs w:val="0"/>
-          <w:i w:val="0"/>
-          <w:iCs w:val="0"/>
-          <w:caps w:val="0"/>
-          <w:smallCaps w:val="0"/>
-          <w:noProof w:val="0"/>
-          <w:color w:val="auto"/>
-          <w:sz w:val="20"/>
-          <w:szCs w:val="20"/>
-          <w:lang w:val="uk-UA"/>
-        </w:rPr>
-        <w:t xml:space="preserve"> </w:t>
-      </w:r>
-      <w:r>
-        <w:rPr>
-          <w:rFonts w:ascii="Courier New" w:hAnsi="Courier New" w:eastAsia="Courier New" w:cs="Courier New"/>
-          <w:b w:val="0"/>
-          <w:bCs w:val="0"/>
-          <w:i w:val="0"/>
-          <w:iCs w:val="0"/>
-          <w:caps w:val="0"/>
-          <w:smallCaps w:val="0"/>
-          <w:noProof w:val="0"/>
-          <w:color w:val="auto"/>
-          <w:sz w:val="20"/>
-          <w:szCs w:val="20"/>
-          <w:lang w:val="uk-UA"/>
-        </w:rPr>
-        <w:t>result</w:t>
-      </w:r>
-      <w:r>
-        <w:rPr>
-          <w:rFonts w:ascii="Times New Roman" w:hAnsi="Times New Roman" w:eastAsia="Times New Roman" w:cs="Times New Roman"/>
-          <w:b w:val="0"/>
-          <w:bCs w:val="0"/>
-          <w:i w:val="0"/>
-          <w:iCs w:val="0"/>
-          <w:caps w:val="0"/>
-          <w:smallCaps w:val="0"/>
-          <w:noProof w:val="0"/>
-          <w:color w:val="auto"/>
-          <w:sz w:val="28"/>
-          <w:szCs w:val="28"/>
-          <w:lang w:val="uk-UA"/>
-        </w:rPr>
-        <w:t xml:space="preserve"> не рівне </w:t>
-      </w:r>
-      <w:r>
-        <w:rPr>
-          <w:rFonts w:ascii="Courier New" w:hAnsi="Courier New" w:eastAsia="Courier New" w:cs="Courier New"/>
-          <w:b w:val="0"/>
-          <w:bCs w:val="0"/>
-          <w:i w:val="0"/>
-          <w:iCs w:val="0"/>
-          <w:caps w:val="0"/>
-          <w:smallCaps w:val="0"/>
-          <w:noProof w:val="0"/>
-          <w:color w:val="auto"/>
-          <w:sz w:val="20"/>
-          <w:szCs w:val="20"/>
-          <w:lang w:val="uk-UA"/>
-        </w:rPr>
-        <w:t>None</w:t>
-      </w:r>
-      <w:r>
-        <w:rPr>
-          <w:rFonts w:ascii="Times New Roman" w:hAnsi="Times New Roman" w:eastAsia="Times New Roman" w:cs="Times New Roman"/>
-          <w:b w:val="0"/>
-          <w:bCs w:val="0"/>
-          <w:i w:val="0"/>
-          <w:iCs w:val="0"/>
-          <w:caps w:val="0"/>
-          <w:smallCaps w:val="0"/>
-          <w:noProof w:val="0"/>
-          <w:color w:val="auto"/>
-          <w:sz w:val="28"/>
-          <w:szCs w:val="28"/>
-          <w:lang w:val="uk-UA"/>
-        </w:rPr>
-        <w:t>,</w:t>
-      </w:r>
-      <w:r>
-        <w:rPr>
-          <w:rFonts w:ascii="Times New Roman" w:hAnsi="Times New Roman" w:eastAsia="Times New Roman" w:cs="Times New Roman"/>
-          <w:b w:val="0"/>
-          <w:bCs w:val="0"/>
-          <w:i w:val="0"/>
-          <w:iCs w:val="0"/>
-          <w:caps w:val="0"/>
-          <w:smallCaps w:val="0"/>
-          <w:noProof w:val="0"/>
-          <w:color w:val="auto"/>
-          <w:sz w:val="28"/>
-          <w:szCs w:val="28"/>
-          <w:lang w:val="uk-UA"/>
-        </w:rPr>
-        <w:t xml:space="preserve"> то виводиться результат на екран. </w:t>
-      </w:r>
-    </w:p>
-    <w:p>
-      <w:pPr>
-        <w:pStyle w:val="ListParagraph"/>
-        <w:numPr>
-          <w:ilvl w:val="1"/>
-          <w:numId w:val="30"/>
-        </w:numPr>
-        <w:spacing w:before="0" w:beforeAutospacing="off" w:after="0" w:afterAutospacing="off"/>
-        <w:ind/>
-        <w:jc w:val="both"/>
-        <w:rPr>
-          <w:rFonts w:ascii="Times New Roman" w:hAnsi="Times New Roman" w:eastAsia="Calibri" w:cs=""/>
-          <w:b w:val="0"/>
-          <w:bCs w:val="0"/>
-          <w:i w:val="0"/>
-          <w:iCs w:val="0"/>
-          <w:caps w:val="0"/>
-          <w:smallCaps w:val="0"/>
-          <w:noProof w:val="0"/>
-          <w:color w:val="auto"/>
-          <w:sz w:val="28"/>
-          <w:szCs w:val="28"/>
-          <w:lang w:val="uk-UA"/>
-        </w:rPr>
-      </w:pPr>
-      <w:r>
-        <w:rPr>
-          <w:rFonts w:ascii="Times New Roman" w:hAnsi="Times New Roman" w:eastAsia="Times New Roman" w:cs="Times New Roman"/>
-          <w:b w:val="0"/>
-          <w:bCs w:val="0"/>
-          <w:i w:val="0"/>
-          <w:iCs w:val="0"/>
-          <w:caps w:val="0"/>
-          <w:smallCaps w:val="0"/>
-          <w:noProof w:val="0"/>
-          <w:color w:val="auto"/>
-          <w:sz w:val="28"/>
-          <w:szCs w:val="28"/>
-          <w:lang w:val="uk-UA"/>
-        </w:rPr>
-        <w:t xml:space="preserve">Якщо змінна </w:t>
-      </w:r>
-      <w:r>
-        <w:rPr>
-          <w:rFonts w:ascii="Courier New" w:hAnsi="Courier New" w:eastAsia="Courier New" w:cs="Courier New"/>
-          <w:b w:val="0"/>
-          <w:bCs w:val="0"/>
-          <w:i w:val="0"/>
-          <w:iCs w:val="0"/>
-          <w:caps w:val="0"/>
-          <w:smallCaps w:val="0"/>
-          <w:noProof w:val="0"/>
-          <w:color w:val="auto"/>
-          <w:sz w:val="20"/>
-          <w:szCs w:val="20"/>
-          <w:lang w:val="uk-UA"/>
-        </w:rPr>
-        <w:t>result</w:t>
-      </w:r>
-      <w:r>
-        <w:rPr>
-          <w:rFonts w:ascii="Times New Roman" w:hAnsi="Times New Roman" w:eastAsia="Times New Roman" w:cs="Times New Roman"/>
-          <w:b w:val="0"/>
-          <w:bCs w:val="0"/>
-          <w:i w:val="0"/>
-          <w:iCs w:val="0"/>
-          <w:caps w:val="0"/>
-          <w:smallCaps w:val="0"/>
-          <w:noProof w:val="0"/>
-          <w:color w:val="auto"/>
-          <w:sz w:val="28"/>
-          <w:szCs w:val="28"/>
-          <w:lang w:val="uk-UA"/>
-        </w:rPr>
-        <w:t xml:space="preserve"> залишилася рівною </w:t>
-      </w:r>
-      <w:r>
-        <w:rPr>
-          <w:rFonts w:ascii="Courier New" w:hAnsi="Courier New" w:eastAsia="Courier New" w:cs="Courier New"/>
-          <w:b w:val="0"/>
-          <w:bCs w:val="0"/>
-          <w:i w:val="0"/>
-          <w:iCs w:val="0"/>
-          <w:caps w:val="0"/>
-          <w:smallCaps w:val="0"/>
-          <w:noProof w:val="0"/>
-          <w:color w:val="auto"/>
-          <w:sz w:val="20"/>
-          <w:szCs w:val="20"/>
-          <w:lang w:val="uk-UA"/>
-        </w:rPr>
-        <w:t>None</w:t>
-      </w:r>
-      <w:r>
-        <w:rPr>
-          <w:rFonts w:ascii="Times New Roman" w:hAnsi="Times New Roman" w:eastAsia="Times New Roman" w:cs="Times New Roman"/>
-          <w:b w:val="0"/>
-          <w:bCs w:val="0"/>
-          <w:i w:val="0"/>
-          <w:iCs w:val="0"/>
-          <w:caps w:val="0"/>
-          <w:smallCaps w:val="0"/>
-          <w:noProof w:val="0"/>
-          <w:color w:val="auto"/>
-          <w:sz w:val="28"/>
-          <w:szCs w:val="28"/>
-          <w:lang w:val="uk-UA"/>
-        </w:rPr>
-        <w:t>,</w:t>
-      </w:r>
-      <w:r>
-        <w:rPr>
-          <w:rFonts w:ascii="Times New Roman" w:hAnsi="Times New Roman" w:eastAsia="Times New Roman" w:cs="Times New Roman"/>
-          <w:b w:val="0"/>
-          <w:bCs w:val="0"/>
-          <w:i w:val="0"/>
-          <w:iCs w:val="0"/>
-          <w:caps w:val="0"/>
-          <w:smallCaps w:val="0"/>
-          <w:noProof w:val="0"/>
-          <w:color w:val="auto"/>
-          <w:sz w:val="28"/>
-          <w:szCs w:val="28"/>
-          <w:lang w:val="uk-UA"/>
-        </w:rPr>
-        <w:t xml:space="preserve"> </w:t>
-      </w:r>
-      <w:r>
-        <w:rPr>
-          <w:rFonts w:ascii="Times New Roman" w:hAnsi="Times New Roman" w:eastAsia="Times New Roman" w:cs="Times New Roman"/>
-          <w:b w:val="0"/>
-          <w:bCs w:val="0"/>
-          <w:i w:val="0"/>
-          <w:iCs w:val="0"/>
-          <w:caps w:val="0"/>
-          <w:smallCaps w:val="0"/>
-          <w:noProof w:val="0"/>
-          <w:color w:val="auto"/>
-          <w:sz w:val="28"/>
-          <w:szCs w:val="28"/>
-          <w:lang w:val="uk-UA"/>
-        </w:rPr>
-        <w:t xml:space="preserve">виводиться повідомлення </w:t>
-      </w:r>
-      <w:r>
-        <w:rPr>
-          <w:rFonts w:ascii="Courier New" w:hAnsi="Courier New" w:eastAsia="Courier New" w:cs="Courier New"/>
-          <w:b w:val="0"/>
-          <w:bCs w:val="0"/>
-          <w:i w:val="0"/>
-          <w:iCs w:val="0"/>
-          <w:caps w:val="0"/>
-          <w:smallCaps w:val="0"/>
-          <w:noProof w:val="0"/>
-          <w:color w:val="auto"/>
-          <w:sz w:val="20"/>
-          <w:szCs w:val="20"/>
-          <w:lang w:val="uk-UA"/>
-        </w:rPr>
-        <w:t>"Неправильно введена операція, спробуйте *, /, -, +"</w:t>
       </w:r>
       <w:r>
         <w:rPr>
@@ -34101,7 +32963,7 @@
                 <w:szCs w:val="20"/>
                 <w:lang w:val="uk-UA"/>
               </w:rPr>
-              <w:t>if</w:t>
+              <w:t>return</w:t>
             </w:r>
             <w:r>
               <w:rPr>
@@ -34127,72 +32989,59 @@
                 <w:szCs w:val="20"/>
                 <w:lang w:val="uk-UA"/>
               </w:rPr>
+              <w:t>a</w:t>
+            </w:r>
+            <w:r>
+              <w:rPr>
+                <w:rFonts w:ascii="Courier New" w:hAnsi="Courier New" w:eastAsia="Courier New" w:cs="Courier New"/>
+                <w:b w:val="0"/>
+                <w:bCs w:val="0"/>
+                <w:noProof w:val="0"/>
+                <w:color w:val="auto"/>
+                <w:sz w:val="20"/>
+                <w:szCs w:val="20"/>
+                <w:lang w:val="uk-UA"/>
+              </w:rPr>
+              <w:t xml:space="preserve"> </w:t>
+            </w:r>
+            <w:r>
+              <w:rPr>
+                <w:rFonts w:ascii="Courier New" w:hAnsi="Courier New" w:eastAsia="Courier New" w:cs="Courier New"/>
+                <w:b w:val="0"/>
+                <w:bCs w:val="0"/>
+                <w:noProof w:val="0"/>
+                <w:color w:val="auto"/>
+                <w:sz w:val="20"/>
+                <w:szCs w:val="20"/>
+                <w:lang w:val="uk-UA"/>
+              </w:rPr>
+              <w:t>/</w:t>
+            </w:r>
+            <w:r>
+              <w:rPr>
+                <w:rFonts w:ascii="Courier New" w:hAnsi="Courier New" w:eastAsia="Courier New" w:cs="Courier New"/>
+                <w:b w:val="0"/>
+                <w:bCs w:val="0"/>
+                <w:noProof w:val="0"/>
+                <w:color w:val="auto"/>
+                <w:sz w:val="20"/>
+                <w:szCs w:val="20"/>
+                <w:lang w:val="uk-UA"/>
+              </w:rPr>
+              <w:t xml:space="preserve"> </w:t>
+            </w:r>
+            <w:r>
+              <w:rPr>
+                <w:rFonts w:ascii="Courier New" w:hAnsi="Courier New" w:eastAsia="Courier New" w:cs="Courier New"/>
+                <w:b w:val="0"/>
+                <w:bCs w:val="0"/>
+                <w:noProof w:val="0"/>
+                <w:color w:val="auto"/>
+                <w:sz w:val="20"/>
+                <w:szCs w:val="20"/>
+                <w:lang w:val="uk-UA"/>
+              </w:rPr>
               <w:t>b</w:t>
-            </w:r>
-            <w:r>
-              <w:rPr>
-                <w:rFonts w:ascii="Courier New" w:hAnsi="Courier New" w:eastAsia="Courier New" w:cs="Courier New"/>
-                <w:b w:val="0"/>
-                <w:bCs w:val="0"/>
-                <w:noProof w:val="0"/>
-                <w:color w:val="auto"/>
-                <w:sz w:val="20"/>
-                <w:szCs w:val="20"/>
-                <w:lang w:val="uk-UA"/>
-              </w:rPr>
-              <w:t xml:space="preserve"> </w:t>
-            </w:r>
-            <w:r>
-              <w:rPr>
-                <w:rFonts w:ascii="Courier New" w:hAnsi="Courier New" w:eastAsia="Courier New" w:cs="Courier New"/>
-                <w:b w:val="0"/>
-                <w:bCs w:val="0"/>
-                <w:noProof w:val="0"/>
-                <w:color w:val="auto"/>
-                <w:sz w:val="20"/>
-                <w:szCs w:val="20"/>
-                <w:lang w:val="uk-UA"/>
-              </w:rPr>
-              <w:t>==</w:t>
-            </w:r>
-            <w:r>
-              <w:rPr>
-                <w:rFonts w:ascii="Courier New" w:hAnsi="Courier New" w:eastAsia="Courier New" w:cs="Courier New"/>
-                <w:b w:val="0"/>
-                <w:bCs w:val="0"/>
-                <w:noProof w:val="0"/>
-                <w:color w:val="auto"/>
-                <w:sz w:val="20"/>
-                <w:szCs w:val="20"/>
-                <w:lang w:val="uk-UA"/>
-              </w:rPr>
-              <w:t xml:space="preserve"> </w:t>
-            </w:r>
-            <w:r>
-              <w:rPr>
-                <w:rFonts w:ascii="Courier New" w:hAnsi="Courier New" w:eastAsia="Courier New" w:cs="Courier New"/>
-                <w:b w:val="0"/>
-                <w:bCs w:val="0"/>
-                <w:noProof w:val="0"/>
-                <w:color w:val="auto"/>
-                <w:sz w:val="20"/>
-                <w:szCs w:val="20"/>
-                <w:lang w:val="uk-UA"/>
-              </w:rPr>
-              <w:t>0</w:t>
-            </w:r>
-            <w:r>
-              <w:rPr>
-                <w:rFonts w:ascii="Courier New" w:hAnsi="Courier New" w:eastAsia="Courier New" w:cs="Courier New"/>
-                <w:b w:val="0"/>
-                <w:bCs w:val="0"/>
-                <w:noProof w:val="0"/>
-                <w:color w:val="auto"/>
-                <w:sz w:val="20"/>
-                <w:szCs w:val="20"/>
-                <w:lang w:val="uk-UA"/>
-              </w:rPr>
-              <w:t>:</w:t>
             </w:r>
           </w:p>
           <w:p>
@@ -34220,20 +33069,20 @@
                 <w:szCs w:val="20"/>
                 <w:lang w:val="uk-UA"/>
               </w:rPr>
-              <w:t xml:space="preserve">            </w:t>
-            </w:r>
-            <w:r>
-              <w:rPr>
-                <w:rFonts w:ascii="Courier New" w:hAnsi="Courier New" w:eastAsia="Courier New" w:cs="Courier New"/>
-                <w:b w:val="0"/>
-                <w:bCs w:val="0"/>
-                <w:noProof w:val="0"/>
-                <w:color w:val="auto"/>
-                <w:sz w:val="20"/>
-                <w:szCs w:val="20"/>
-                <w:lang w:val="uk-UA"/>
-              </w:rPr>
-              <w:t>raise</w:t>
+              <w:t xml:space="preserve">    </w:t>
+            </w:r>
+            <w:r>
+              <w:rPr>
+                <w:rFonts w:ascii="Courier New" w:hAnsi="Courier New" w:eastAsia="Courier New" w:cs="Courier New"/>
+                <w:b w:val="0"/>
+                <w:bCs w:val="0"/>
+                <w:noProof w:val="0"/>
+                <w:color w:val="auto"/>
+                <w:sz w:val="20"/>
+                <w:szCs w:val="20"/>
+                <w:lang w:val="uk-UA"/>
+              </w:rPr>
+              <w:t>except</w:t>
             </w:r>
             <w:r>
               <w:rPr>
@@ -34272,33 +33121,7 @@
                 <w:szCs w:val="20"/>
                 <w:lang w:val="uk-UA"/>
               </w:rPr>
-              <w:t>(</w:t>
-            </w:r>
-            <w:r>
-              <w:rPr>
-                <w:rFonts w:ascii="Courier New" w:hAnsi="Courier New" w:eastAsia="Courier New" w:cs="Courier New"/>
-                <w:b w:val="0"/>
-                <w:bCs w:val="0"/>
-                <w:noProof w:val="0"/>
-                <w:color w:val="auto"/>
-                <w:sz w:val="20"/>
-                <w:szCs w:val="20"/>
-                <w:lang w:val="uk-UA"/>
-              </w:rPr>
-              <w:t>"Ділення на нуль неможливе"</w:t>
-            </w:r>
-            <w:r>
-              <w:rPr>
-                <w:rFonts w:ascii="Courier New" w:hAnsi="Courier New" w:eastAsia="Courier New" w:cs="Courier New"/>
-                <w:b w:val="0"/>
-                <w:bCs w:val="0"/>
-                <w:noProof w:val="0"/>
-                <w:color w:val="auto"/>
-                <w:sz w:val="20"/>
-                <w:szCs w:val="20"/>
-                <w:lang w:val="uk-UA"/>
-              </w:rPr>
-              <w:t>)</w:t>
+              <w:t>:</w:t>
             </w:r>
           </w:p>
           <w:p>
@@ -34339,85 +33162,46 @@
                 <w:szCs w:val="20"/>
                 <w:lang w:val="uk-UA"/>
               </w:rPr>
-              <w:t>return</w:t>
-            </w:r>
-            <w:r>
-              <w:rPr>
-                <w:rFonts w:ascii="Courier New" w:hAnsi="Courier New" w:eastAsia="Courier New" w:cs="Courier New"/>
-                <w:b w:val="0"/>
-                <w:bCs w:val="0"/>
-                <w:noProof w:val="0"/>
-                <w:color w:val="auto"/>
-                <w:sz w:val="20"/>
-                <w:szCs w:val="20"/>
-                <w:lang w:val="uk-UA"/>
-              </w:rPr>
-              <w:t xml:space="preserve"> </w:t>
-            </w:r>
-            <w:r>
-              <w:rPr>
-                <w:rFonts w:ascii="Courier New" w:hAnsi="Courier New" w:eastAsia="Courier New" w:cs="Courier New"/>
-                <w:b w:val="0"/>
-                <w:bCs w:val="0"/>
-                <w:noProof w:val="0"/>
-                <w:color w:val="auto"/>
-                <w:sz w:val="20"/>
-                <w:szCs w:val="20"/>
-                <w:lang w:val="uk-UA"/>
-              </w:rPr>
-              <w:t>a</w:t>
-            </w:r>
-            <w:r>
-              <w:rPr>
-                <w:rFonts w:ascii="Courier New" w:hAnsi="Courier New" w:eastAsia="Courier New" w:cs="Courier New"/>
-                <w:b w:val="0"/>
-                <w:bCs w:val="0"/>
-                <w:noProof w:val="0"/>
-                <w:color w:val="auto"/>
-                <w:sz w:val="20"/>
-                <w:szCs w:val="20"/>
-                <w:lang w:val="uk-UA"/>
-              </w:rPr>
-              <w:t xml:space="preserve"> </w:t>
-            </w:r>
-            <w:r>
-              <w:rPr>
-                <w:rFonts w:ascii="Courier New" w:hAnsi="Courier New" w:eastAsia="Courier New" w:cs="Courier New"/>
-                <w:b w:val="0"/>
-                <w:bCs w:val="0"/>
-                <w:noProof w:val="0"/>
-                <w:color w:val="auto"/>
-                <w:sz w:val="20"/>
-                <w:szCs w:val="20"/>
-                <w:lang w:val="uk-UA"/>
-              </w:rPr>
-              <w:t>/</w:t>
-            </w:r>
-            <w:r>
-              <w:rPr>
-                <w:rFonts w:ascii="Courier New" w:hAnsi="Courier New" w:eastAsia="Courier New" w:cs="Courier New"/>
-                <w:b w:val="0"/>
-                <w:bCs w:val="0"/>
-                <w:noProof w:val="0"/>
-                <w:color w:val="auto"/>
-                <w:sz w:val="20"/>
-                <w:szCs w:val="20"/>
-                <w:lang w:val="uk-UA"/>
-              </w:rPr>
-              <w:t xml:space="preserve"> </w:t>
-            </w:r>
-            <w:r>
-              <w:rPr>
-                <w:rFonts w:ascii="Courier New" w:hAnsi="Courier New" w:eastAsia="Courier New" w:cs="Courier New"/>
-                <w:b w:val="0"/>
-                <w:bCs w:val="0"/>
-                <w:noProof w:val="0"/>
-                <w:color w:val="auto"/>
-                <w:sz w:val="20"/>
-                <w:szCs w:val="20"/>
-                <w:lang w:val="uk-UA"/>
-              </w:rPr>
-              <w:t>b</w:t>
+              <w:t>print</w:t>
+            </w:r>
+            <w:r>
+              <w:rPr>
+                <w:rFonts w:ascii="Courier New" w:hAnsi="Courier New" w:eastAsia="Courier New" w:cs="Courier New"/>
+                <w:b w:val="0"/>
+                <w:bCs w:val="0"/>
+                <w:noProof w:val="0"/>
+                <w:color w:val="auto"/>
+                <w:sz w:val="20"/>
+                <w:szCs w:val="20"/>
+                <w:lang w:val="uk-UA"/>
+              </w:rPr>
+              <w:t>(</w:t>
+            </w:r>
+            <w:r>
+              <w:rPr>
+                <w:rFonts w:ascii="Courier New" w:hAnsi="Courier New" w:eastAsia="Courier New" w:cs="Courier New"/>
+                <w:b w:val="0"/>
+                <w:bCs w:val="0"/>
+                <w:noProof w:val="0"/>
+                <w:color w:val="auto"/>
+                <w:sz w:val="20"/>
+                <w:szCs w:val="20"/>
+                <w:lang w:val="uk-UA"/>
+              </w:rPr>
+              <w:t>"Ділення на нуль неможливе"</w:t>
+            </w:r>
+            <w:r>
+              <w:rPr>
+                <w:rFonts w:ascii="Courier New" w:hAnsi="Courier New" w:eastAsia="Courier New" w:cs="Courier New"/>
+                <w:b w:val="0"/>
+                <w:bCs w:val="0"/>
+                <w:noProof w:val="0"/>
+                <w:color w:val="auto"/>
+                <w:sz w:val="20"/>
+                <w:szCs w:val="20"/>
+                <w:lang w:val="uk-UA"/>
+              </w:rPr>
+              <w:t>)</w:t>
             </w:r>
           </w:p>
           <w:p>
@@ -34445,20 +33229,20 @@
                 <w:szCs w:val="20"/>
                 <w:lang w:val="uk-UA"/>
               </w:rPr>
-              <w:t xml:space="preserve">    </w:t>
-            </w:r>
-            <w:r>
-              <w:rPr>
-                <w:rFonts w:ascii="Courier New" w:hAnsi="Courier New" w:eastAsia="Courier New" w:cs="Courier New"/>
-                <w:b w:val="0"/>
-                <w:bCs w:val="0"/>
-                <w:noProof w:val="0"/>
-                <w:color w:val="auto"/>
-                <w:sz w:val="20"/>
-                <w:szCs w:val="20"/>
-                <w:lang w:val="uk-UA"/>
-              </w:rPr>
-              <w:t>except</w:t>
+              <w:t xml:space="preserve">        </w:t>
+            </w:r>
+            <w:r>
+              <w:rPr>
+                <w:rFonts w:ascii="Courier New" w:hAnsi="Courier New" w:eastAsia="Courier New" w:cs="Courier New"/>
+                <w:b w:val="0"/>
+                <w:bCs w:val="0"/>
+                <w:noProof w:val="0"/>
+                <w:color w:val="auto"/>
+                <w:sz w:val="20"/>
+                <w:szCs w:val="20"/>
+                <w:lang w:val="uk-UA"/>
+              </w:rPr>
+              <w:t>return</w:t>
             </w:r>
             <w:r>
               <w:rPr>
@@ -34484,72 +33268,7 @@
                 <w:szCs w:val="20"/>
                 <w:lang w:val="uk-UA"/>
               </w:rPr>
-              <w:t>ZeroDivisionError</w:t>
-            </w:r>
-            <w:r>
-              <w:rPr>
-                <w:rFonts w:ascii="Courier New" w:hAnsi="Courier New" w:eastAsia="Courier New" w:cs="Courier New"/>
-                <w:b w:val="0"/>
-                <w:bCs w:val="0"/>
-                <w:noProof w:val="0"/>
-                <w:color w:val="auto"/>
-                <w:sz w:val="20"/>
-                <w:szCs w:val="20"/>
-                <w:lang w:val="uk-UA"/>
-              </w:rPr>
-              <w:t xml:space="preserve"> </w:t>
-            </w:r>
-            <w:r>
-              <w:rPr>
-                <w:rFonts w:ascii="Courier New" w:hAnsi="Courier New" w:eastAsia="Courier New" w:cs="Courier New"/>
-                <w:b w:val="0"/>
-                <w:bCs w:val="0"/>
-                <w:noProof w:val="0"/>
-                <w:color w:val="auto"/>
-                <w:sz w:val="20"/>
-                <w:szCs w:val="20"/>
-                <w:lang w:val="uk-UA"/>
-              </w:rPr>
-              <w:t>as</w:t>
-            </w:r>
-            <w:r>
-              <w:rPr>
-                <w:rFonts w:ascii="Courier New" w:hAnsi="Courier New" w:eastAsia="Courier New" w:cs="Courier New"/>
-                <w:b w:val="0"/>
-                <w:bCs w:val="0"/>
-                <w:noProof w:val="0"/>
-                <w:color w:val="auto"/>
-                <w:sz w:val="20"/>
-                <w:szCs w:val="20"/>
-                <w:lang w:val="uk-UA"/>
-              </w:rPr>
-              <w:t xml:space="preserve"> </w:t>
-            </w:r>
-            <w:r>
-              <w:rPr>
-                <w:rFonts w:ascii="Courier New" w:hAnsi="Courier New" w:eastAsia="Courier New" w:cs="Courier New"/>
-                <w:b w:val="0"/>
-                <w:bCs w:val="0"/>
-                <w:noProof w:val="0"/>
-                <w:color w:val="auto"/>
-                <w:sz w:val="20"/>
-                <w:szCs w:val="20"/>
-                <w:lang w:val="uk-UA"/>
-              </w:rPr>
-              <w:t>e</w:t>
-            </w:r>
-            <w:r>
-              <w:rPr>
-                <w:rFonts w:ascii="Courier New" w:hAnsi="Courier New" w:eastAsia="Courier New" w:cs="Courier New"/>
-                <w:b w:val="0"/>
-                <w:bCs w:val="0"/>
-                <w:noProof w:val="0"/>
-                <w:color w:val="auto"/>
-                <w:sz w:val="20"/>
-                <w:szCs w:val="20"/>
-                <w:lang w:val="uk-UA"/>
-              </w:rPr>
-              <w:t>:</w:t>
+              <w:t>None</w:t>
             </w:r>
           </w:p>
           <w:p>
@@ -34557,9 +33276,13 @@
               <w:spacing w:line="285" w:lineRule="exact"/>
               <w:rPr>
                 <w:rFonts w:ascii="Courier New" w:hAnsi="Courier New" w:eastAsia="Courier New" w:cs="Courier New"/>
-                <w:color w:val="auto"/>
-                <w:sz w:val="20"/>
-                <w:szCs w:val="20"/>
+                <w:b w:val="0"/>
+                <w:bCs w:val="0"/>
+                <w:noProof w:val="0"/>
+                <w:color w:val="auto"/>
+                <w:sz w:val="20"/>
+                <w:szCs w:val="20"/>
+                <w:lang w:val="uk-UA"/>
               </w:rPr>
             </w:pPr>
             <w:r>
@@ -34573,62 +33296,7 @@
                 <w:szCs w:val="20"/>
                 <w:lang w:val="uk-UA"/>
               </w:rPr>
-              <w:t xml:space="preserve">        </w:t>
-            </w:r>
-            <w:r>
-              <w:rPr>
-                <w:rFonts w:ascii="Courier New" w:hAnsi="Courier New" w:eastAsia="Courier New" w:cs="Courier New"/>
-                <w:b w:val="0"/>
-                <w:bCs w:val="0"/>
-                <w:noProof w:val="0"/>
-                <w:color w:val="auto"/>
-                <w:sz w:val="20"/>
-                <w:szCs w:val="20"/>
-                <w:lang w:val="uk-UA"/>
-              </w:rPr>
-              <w:t>return</w:t>
-            </w:r>
-            <w:r>
-              <w:rPr>
-                <w:rFonts w:ascii="Courier New" w:hAnsi="Courier New" w:eastAsia="Courier New" w:cs="Courier New"/>
-                <w:b w:val="0"/>
-                <w:bCs w:val="0"/>
-                <w:noProof w:val="0"/>
-                <w:color w:val="auto"/>
-                <w:sz w:val="20"/>
-                <w:szCs w:val="20"/>
-                <w:lang w:val="uk-UA"/>
-              </w:rPr>
-              <w:t xml:space="preserve"> </w:t>
-            </w:r>
-            <w:r>
-              <w:rPr>
-                <w:rFonts w:ascii="Courier New" w:hAnsi="Courier New" w:eastAsia="Courier New" w:cs="Courier New"/>
-                <w:b w:val="0"/>
-                <w:bCs w:val="0"/>
-                <w:noProof w:val="0"/>
-                <w:color w:val="auto"/>
-                <w:sz w:val="20"/>
-                <w:szCs w:val="20"/>
-                <w:lang w:val="uk-UA"/>
-              </w:rPr>
-              <w:t>str</w:t>
-            </w:r>
-            <w:r>
-              <w:rPr>
-                <w:rFonts w:ascii="Courier New" w:hAnsi="Courier New" w:eastAsia="Courier New" w:cs="Courier New"/>
-                <w:b w:val="0"/>
-                <w:bCs w:val="0"/>
-                <w:noProof w:val="0"/>
-                <w:color w:val="auto"/>
-                <w:sz w:val="20"/>
-                <w:szCs w:val="20"/>
-                <w:lang w:val="uk-UA"/>
-              </w:rPr>
-              <w:t>(e)</w:t>
-            </w:r>
-            <w:r>
-              <w:br/>
+              <w:t xml:space="preserve">    </w:t>
             </w:r>
           </w:p>
           <w:p>
@@ -35596,9 +34264,13 @@
               <w:spacing w:line="285" w:lineRule="exact"/>
               <w:rPr>
                 <w:rFonts w:ascii="Courier New" w:hAnsi="Courier New" w:eastAsia="Courier New" w:cs="Courier New"/>
-                <w:color w:val="auto"/>
-                <w:sz w:val="20"/>
-                <w:szCs w:val="20"/>
+                <w:b w:val="0"/>
+                <w:bCs w:val="0"/>
+                <w:noProof w:val="0"/>
+                <w:color w:val="auto"/>
+                <w:sz w:val="20"/>
+                <w:szCs w:val="20"/>
+                <w:lang w:val="uk-UA"/>
               </w:rPr>
             </w:pPr>
             <w:r>
@@ -35638,115 +34310,6 @@
                 <w:szCs w:val="20"/>
                 <w:lang w:val="uk-UA"/>
               </w:rPr>
-              <w:t>("Вихід: 0 ")</w:t>
-            </w:r>
-            <w:r>
-              <w:br/>
-            </w:r>
-          </w:p>
-          <w:p>
-            <w:pPr>
-              <w:spacing w:line="285" w:lineRule="exact"/>
-              <w:rPr>
-                <w:rFonts w:ascii="Courier New" w:hAnsi="Courier New" w:eastAsia="Courier New" w:cs="Courier New"/>
-                <w:b w:val="0"/>
-                <w:bCs w:val="0"/>
-                <w:noProof w:val="0"/>
-                <w:color w:val="auto"/>
-                <w:sz w:val="20"/>
-                <w:szCs w:val="20"/>
-                <w:lang w:val="uk-UA"/>
-              </w:rPr>
-            </w:pPr>
-            <w:r>
-              <w:rPr>
-                <w:rFonts w:ascii="Courier New" w:hAnsi="Courier New" w:eastAsia="Courier New" w:cs="Courier New"/>
-                <w:b w:val="0"/>
-                <w:bCs w:val="0"/>
-                <w:noProof w:val="0"/>
-                <w:color w:val="auto"/>
-                <w:sz w:val="20"/>
-                <w:szCs w:val="20"/>
-                <w:lang w:val="uk-UA"/>
-              </w:rPr>
-              <w:t xml:space="preserve">    </w:t>
-            </w:r>
-            <w:r>
-              <w:rPr>
-                <w:rFonts w:ascii="Courier New" w:hAnsi="Courier New" w:eastAsia="Courier New" w:cs="Courier New"/>
-                <w:b w:val="0"/>
-                <w:bCs w:val="0"/>
-                <w:noProof w:val="0"/>
-                <w:color w:val="auto"/>
-                <w:sz w:val="20"/>
-                <w:szCs w:val="20"/>
-                <w:lang w:val="uk-UA"/>
-              </w:rPr>
-              <w:t>a</w:t>
-            </w:r>
-            <w:r>
-              <w:rPr>
-                <w:rFonts w:ascii="Courier New" w:hAnsi="Courier New" w:eastAsia="Courier New" w:cs="Courier New"/>
-                <w:b w:val="0"/>
-                <w:bCs w:val="0"/>
-                <w:noProof w:val="0"/>
-                <w:color w:val="auto"/>
-                <w:sz w:val="20"/>
-                <w:szCs w:val="20"/>
-                <w:lang w:val="uk-UA"/>
-              </w:rPr>
-              <w:t xml:space="preserve"> </w:t>
-            </w:r>
-            <w:r>
-              <w:rPr>
-                <w:rFonts w:ascii="Courier New" w:hAnsi="Courier New" w:eastAsia="Courier New" w:cs="Courier New"/>
-                <w:b w:val="0"/>
-                <w:bCs w:val="0"/>
-                <w:noProof w:val="0"/>
-                <w:color w:val="auto"/>
-                <w:sz w:val="20"/>
-                <w:szCs w:val="20"/>
-                <w:lang w:val="uk-UA"/>
-              </w:rPr>
-              <w:t>=</w:t>
-            </w:r>
-            <w:r>
-              <w:rPr>
-                <w:rFonts w:ascii="Courier New" w:hAnsi="Courier New" w:eastAsia="Courier New" w:cs="Courier New"/>
-                <w:b w:val="0"/>
-                <w:bCs w:val="0"/>
-                <w:noProof w:val="0"/>
-                <w:color w:val="auto"/>
-                <w:sz w:val="20"/>
-                <w:szCs w:val="20"/>
-                <w:lang w:val="uk-UA"/>
-              </w:rPr>
-              <w:t xml:space="preserve"> </w:t>
-            </w:r>
-            <w:r>
-              <w:rPr>
-                <w:rFonts w:ascii="Courier New" w:hAnsi="Courier New" w:eastAsia="Courier New" w:cs="Courier New"/>
-                <w:b w:val="0"/>
-                <w:bCs w:val="0"/>
-                <w:noProof w:val="0"/>
-                <w:color w:val="auto"/>
-                <w:sz w:val="20"/>
-                <w:szCs w:val="20"/>
-                <w:lang w:val="uk-UA"/>
-              </w:rPr>
-              <w:t>value</w:t>
-            </w:r>
-            <w:r>
-              <w:rPr>
-                <w:rFonts w:ascii="Courier New" w:hAnsi="Courier New" w:eastAsia="Courier New" w:cs="Courier New"/>
-                <w:b w:val="0"/>
-                <w:bCs w:val="0"/>
-                <w:noProof w:val="0"/>
-                <w:color w:val="auto"/>
-                <w:sz w:val="20"/>
-                <w:szCs w:val="20"/>
-                <w:lang w:val="uk-UA"/>
-              </w:rPr>
               <w:t>(</w:t>
             </w:r>
             <w:r>
@@ -35760,7 +34323,7 @@
                 <w:szCs w:val="20"/>
                 <w:lang w:val="uk-UA"/>
               </w:rPr>
-              <w:t>"Введіть значення a: "</w:t>
+              <w:t>"Вихід: 0 "</w:t>
             </w:r>
             <w:r>
               <w:rPr>
@@ -35774,390 +34337,6 @@
                 <w:lang w:val="uk-UA"/>
               </w:rPr>
               <w:t>)</w:t>
-            </w:r>
-          </w:p>
-          <w:p>
-            <w:pPr>
-              <w:spacing w:line="285" w:lineRule="exact"/>
-              <w:rPr>
-                <w:rFonts w:ascii="Courier New" w:hAnsi="Courier New" w:eastAsia="Courier New" w:cs="Courier New"/>
-                <w:b w:val="0"/>
-                <w:bCs w:val="0"/>
-                <w:noProof w:val="0"/>
-                <w:color w:val="auto"/>
-                <w:sz w:val="20"/>
-                <w:szCs w:val="20"/>
-                <w:lang w:val="uk-UA"/>
-              </w:rPr>
-            </w:pPr>
-            <w:r>
-              <w:rPr>
-                <w:rFonts w:ascii="Courier New" w:hAnsi="Courier New" w:eastAsia="Courier New" w:cs="Courier New"/>
-                <w:b w:val="0"/>
-                <w:bCs w:val="0"/>
-                <w:noProof w:val="0"/>
-                <w:color w:val="auto"/>
-                <w:sz w:val="20"/>
-                <w:szCs w:val="20"/>
-                <w:lang w:val="uk-UA"/>
-              </w:rPr>
-              <w:t xml:space="preserve">    </w:t>
-            </w:r>
-            <w:r>
-              <w:rPr>
-                <w:rFonts w:ascii="Courier New" w:hAnsi="Courier New" w:eastAsia="Courier New" w:cs="Courier New"/>
-                <w:b w:val="0"/>
-                <w:bCs w:val="0"/>
-                <w:noProof w:val="0"/>
-                <w:color w:val="auto"/>
-                <w:sz w:val="20"/>
-                <w:szCs w:val="20"/>
-                <w:lang w:val="uk-UA"/>
-              </w:rPr>
-              <w:t>b</w:t>
-            </w:r>
-            <w:r>
-              <w:rPr>
-                <w:rFonts w:ascii="Courier New" w:hAnsi="Courier New" w:eastAsia="Courier New" w:cs="Courier New"/>
-                <w:b w:val="0"/>
-                <w:bCs w:val="0"/>
-                <w:noProof w:val="0"/>
-                <w:color w:val="auto"/>
-                <w:sz w:val="20"/>
-                <w:szCs w:val="20"/>
-                <w:lang w:val="uk-UA"/>
-              </w:rPr>
-              <w:t xml:space="preserve"> </w:t>
-            </w:r>
-            <w:r>
-              <w:rPr>
-                <w:rFonts w:ascii="Courier New" w:hAnsi="Courier New" w:eastAsia="Courier New" w:cs="Courier New"/>
-                <w:b w:val="0"/>
-                <w:bCs w:val="0"/>
-                <w:noProof w:val="0"/>
-                <w:color w:val="auto"/>
-                <w:sz w:val="20"/>
-                <w:szCs w:val="20"/>
-                <w:lang w:val="uk-UA"/>
-              </w:rPr>
-              <w:t>=</w:t>
-            </w:r>
-            <w:r>
-              <w:rPr>
-                <w:rFonts w:ascii="Courier New" w:hAnsi="Courier New" w:eastAsia="Courier New" w:cs="Courier New"/>
-                <w:b w:val="0"/>
-                <w:bCs w:val="0"/>
-                <w:noProof w:val="0"/>
-                <w:color w:val="auto"/>
-                <w:sz w:val="20"/>
-                <w:szCs w:val="20"/>
-                <w:lang w:val="uk-UA"/>
-              </w:rPr>
-              <w:t xml:space="preserve"> </w:t>
-            </w:r>
-            <w:r>
-              <w:rPr>
-                <w:rFonts w:ascii="Courier New" w:hAnsi="Courier New" w:eastAsia="Courier New" w:cs="Courier New"/>
-                <w:b w:val="0"/>
-                <w:bCs w:val="0"/>
-                <w:noProof w:val="0"/>
-                <w:color w:val="auto"/>
-                <w:sz w:val="20"/>
-                <w:szCs w:val="20"/>
-                <w:lang w:val="uk-UA"/>
-              </w:rPr>
-              <w:t>value</w:t>
-            </w:r>
-            <w:r>
-              <w:rPr>
-                <w:rFonts w:ascii="Courier New" w:hAnsi="Courier New" w:eastAsia="Courier New" w:cs="Courier New"/>
-                <w:b w:val="0"/>
-                <w:bCs w:val="0"/>
-                <w:noProof w:val="0"/>
-                <w:color w:val="auto"/>
-                <w:sz w:val="20"/>
-                <w:szCs w:val="20"/>
-                <w:lang w:val="uk-UA"/>
-              </w:rPr>
-              <w:t>(</w:t>
-            </w:r>
-            <w:r>
-              <w:rPr>
-                <w:rFonts w:ascii="Courier New" w:hAnsi="Courier New" w:eastAsia="Courier New" w:cs="Courier New"/>
-                <w:b w:val="0"/>
-                <w:bCs w:val="0"/>
-                <w:noProof w:val="0"/>
-                <w:color w:val="auto"/>
-                <w:sz w:val="20"/>
-                <w:szCs w:val="20"/>
-                <w:lang w:val="uk-UA"/>
-              </w:rPr>
-              <w:t>"Введіть значення b: "</w:t>
-            </w:r>
-            <w:r>
-              <w:rPr>
-                <w:rFonts w:ascii="Courier New" w:hAnsi="Courier New" w:eastAsia="Courier New" w:cs="Courier New"/>
-                <w:b w:val="0"/>
-                <w:bCs w:val="0"/>
-                <w:noProof w:val="0"/>
-                <w:color w:val="auto"/>
-                <w:sz w:val="20"/>
-                <w:szCs w:val="20"/>
-                <w:lang w:val="uk-UA"/>
-              </w:rPr>
-              <w:t>)</w:t>
-            </w:r>
-          </w:p>
-          <w:p>
-            <w:pPr>
-              <w:spacing w:line="285" w:lineRule="exact"/>
-              <w:rPr>
-                <w:rFonts w:ascii="Courier New" w:hAnsi="Courier New" w:eastAsia="Courier New" w:cs="Courier New"/>
-                <w:color w:val="auto"/>
-                <w:sz w:val="20"/>
-                <w:szCs w:val="20"/>
-              </w:rPr>
-            </w:pPr>
-            <w:r>
-              <w:rPr>
-                <w:rFonts w:ascii="Courier New" w:hAnsi="Courier New" w:eastAsia="Courier New" w:cs="Courier New"/>
-                <w:b w:val="0"/>
-                <w:bCs w:val="0"/>
-                <w:noProof w:val="0"/>
-                <w:color w:val="auto"/>
-                <w:sz w:val="20"/>
-                <w:szCs w:val="20"/>
-                <w:lang w:val="uk-UA"/>
-              </w:rPr>
-              <w:t xml:space="preserve">    </w:t>
-            </w:r>
-            <w:r>
-              <w:rPr>
-                <w:rFonts w:ascii="Courier New" w:hAnsi="Courier New" w:eastAsia="Courier New" w:cs="Courier New"/>
-                <w:b w:val="0"/>
-                <w:bCs w:val="0"/>
-                <w:noProof w:val="0"/>
-                <w:color w:val="auto"/>
-                <w:sz w:val="20"/>
-                <w:szCs w:val="20"/>
-                <w:lang w:val="uk-UA"/>
-              </w:rPr>
-              <w:t>op</w:t>
-            </w:r>
-            <w:r>
-              <w:rPr>
-                <w:rFonts w:ascii="Courier New" w:hAnsi="Courier New" w:eastAsia="Courier New" w:cs="Courier New"/>
-                <w:b w:val="0"/>
-                <w:bCs w:val="0"/>
-                <w:noProof w:val="0"/>
-                <w:color w:val="auto"/>
-                <w:sz w:val="20"/>
-                <w:szCs w:val="20"/>
-                <w:lang w:val="uk-UA"/>
-              </w:rPr>
-              <w:t xml:space="preserve"> = (</w:t>
-            </w:r>
-            <w:r>
-              <w:rPr>
-                <w:rFonts w:ascii="Courier New" w:hAnsi="Courier New" w:eastAsia="Courier New" w:cs="Courier New"/>
-                <w:b w:val="0"/>
-                <w:bCs w:val="0"/>
-                <w:noProof w:val="0"/>
-                <w:color w:val="auto"/>
-                <w:sz w:val="20"/>
-                <w:szCs w:val="20"/>
-                <w:lang w:val="uk-UA"/>
-              </w:rPr>
-              <w:t>input</w:t>
-            </w:r>
-            <w:r>
-              <w:rPr>
-                <w:rFonts w:ascii="Courier New" w:hAnsi="Courier New" w:eastAsia="Courier New" w:cs="Courier New"/>
-                <w:b w:val="0"/>
-                <w:bCs w:val="0"/>
-                <w:noProof w:val="0"/>
-                <w:color w:val="auto"/>
-                <w:sz w:val="20"/>
-                <w:szCs w:val="20"/>
-                <w:lang w:val="uk-UA"/>
-              </w:rPr>
-              <w:t xml:space="preserve">("Операція, яку треба виконати: ")) </w:t>
-            </w:r>
-            <w:r>
-              <w:br/>
-            </w:r>
-          </w:p>
-          <w:p>
-            <w:pPr>
-              <w:spacing w:line="285" w:lineRule="exact"/>
-              <w:rPr>
-                <w:rFonts w:ascii="Courier New" w:hAnsi="Courier New" w:eastAsia="Courier New" w:cs="Courier New"/>
-                <w:b w:val="0"/>
-                <w:bCs w:val="0"/>
-                <w:noProof w:val="0"/>
-                <w:color w:val="auto"/>
-                <w:sz w:val="20"/>
-                <w:szCs w:val="20"/>
-                <w:lang w:val="uk-UA"/>
-              </w:rPr>
-            </w:pPr>
-            <w:r>
-              <w:rPr>
-                <w:rFonts w:ascii="Courier New" w:hAnsi="Courier New" w:eastAsia="Courier New" w:cs="Courier New"/>
-                <w:b w:val="0"/>
-                <w:bCs w:val="0"/>
-                <w:noProof w:val="0"/>
-                <w:color w:val="auto"/>
-                <w:sz w:val="20"/>
-                <w:szCs w:val="20"/>
-                <w:lang w:val="uk-UA"/>
-              </w:rPr>
-              <w:t xml:space="preserve">    </w:t>
-            </w:r>
-            <w:r>
-              <w:rPr>
-                <w:rFonts w:ascii="Courier New" w:hAnsi="Courier New" w:eastAsia="Courier New" w:cs="Courier New"/>
-                <w:b w:val="0"/>
-                <w:bCs w:val="0"/>
-                <w:noProof w:val="0"/>
-                <w:color w:val="auto"/>
-                <w:sz w:val="20"/>
-                <w:szCs w:val="20"/>
-                <w:lang w:val="uk-UA"/>
-              </w:rPr>
-              <w:t>if</w:t>
-            </w:r>
-            <w:r>
-              <w:rPr>
-                <w:rFonts w:ascii="Courier New" w:hAnsi="Courier New" w:eastAsia="Courier New" w:cs="Courier New"/>
-                <w:b w:val="0"/>
-                <w:bCs w:val="0"/>
-                <w:noProof w:val="0"/>
-                <w:color w:val="auto"/>
-                <w:sz w:val="20"/>
-                <w:szCs w:val="20"/>
-                <w:lang w:val="uk-UA"/>
-              </w:rPr>
-              <w:t xml:space="preserve"> </w:t>
-            </w:r>
-            <w:r>
-              <w:rPr>
-                <w:rFonts w:ascii="Courier New" w:hAnsi="Courier New" w:eastAsia="Courier New" w:cs="Courier New"/>
-                <w:b w:val="0"/>
-                <w:bCs w:val="0"/>
-                <w:noProof w:val="0"/>
-                <w:color w:val="auto"/>
-                <w:sz w:val="20"/>
-                <w:szCs w:val="20"/>
-                <w:lang w:val="uk-UA"/>
-              </w:rPr>
-              <w:t>op</w:t>
-            </w:r>
-            <w:r>
-              <w:rPr>
-                <w:rFonts w:ascii="Courier New" w:hAnsi="Courier New" w:eastAsia="Courier New" w:cs="Courier New"/>
-                <w:b w:val="0"/>
-                <w:bCs w:val="0"/>
-                <w:noProof w:val="0"/>
-                <w:color w:val="auto"/>
-                <w:sz w:val="20"/>
-                <w:szCs w:val="20"/>
-                <w:lang w:val="uk-UA"/>
-              </w:rPr>
-              <w:t xml:space="preserve"> </w:t>
-            </w:r>
-            <w:r>
-              <w:rPr>
-                <w:rFonts w:ascii="Courier New" w:hAnsi="Courier New" w:eastAsia="Courier New" w:cs="Courier New"/>
-                <w:b w:val="0"/>
-                <w:bCs w:val="0"/>
-                <w:noProof w:val="0"/>
-                <w:color w:val="auto"/>
-                <w:sz w:val="20"/>
-                <w:szCs w:val="20"/>
-                <w:lang w:val="uk-UA"/>
-              </w:rPr>
-              <w:t>==</w:t>
-            </w:r>
-            <w:r>
-              <w:rPr>
-                <w:rFonts w:ascii="Courier New" w:hAnsi="Courier New" w:eastAsia="Courier New" w:cs="Courier New"/>
-                <w:b w:val="0"/>
-                <w:bCs w:val="0"/>
-                <w:noProof w:val="0"/>
-                <w:color w:val="auto"/>
-                <w:sz w:val="20"/>
-                <w:szCs w:val="20"/>
-                <w:lang w:val="uk-UA"/>
-              </w:rPr>
-              <w:t xml:space="preserve"> </w:t>
-            </w:r>
-            <w:r>
-              <w:rPr>
-                <w:rFonts w:ascii="Courier New" w:hAnsi="Courier New" w:eastAsia="Courier New" w:cs="Courier New"/>
-                <w:b w:val="0"/>
-                <w:bCs w:val="0"/>
-                <w:noProof w:val="0"/>
-                <w:color w:val="auto"/>
-                <w:sz w:val="20"/>
-                <w:szCs w:val="20"/>
-                <w:lang w:val="uk-UA"/>
-              </w:rPr>
-              <w:t>"0"</w:t>
-            </w:r>
-            <w:r>
-              <w:rPr>
-                <w:rFonts w:ascii="Courier New" w:hAnsi="Courier New" w:eastAsia="Courier New" w:cs="Courier New"/>
-                <w:b w:val="0"/>
-                <w:bCs w:val="0"/>
-                <w:noProof w:val="0"/>
-                <w:color w:val="auto"/>
-                <w:sz w:val="20"/>
-                <w:szCs w:val="20"/>
-                <w:lang w:val="uk-UA"/>
-              </w:rPr>
-              <w:t>:</w:t>
-            </w:r>
-          </w:p>
-          <w:p>
-            <w:pPr>
-              <w:spacing w:line="285" w:lineRule="exact"/>
-              <w:rPr>
-                <w:rFonts w:ascii="Courier New" w:hAnsi="Courier New" w:eastAsia="Courier New" w:cs="Courier New"/>
-                <w:b w:val="0"/>
-                <w:bCs w:val="0"/>
-                <w:noProof w:val="0"/>
-                <w:color w:val="auto"/>
-                <w:sz w:val="20"/>
-                <w:szCs w:val="20"/>
-                <w:lang w:val="uk-UA"/>
-              </w:rPr>
-            </w:pPr>
-            <w:r>
-              <w:rPr>
-                <w:rFonts w:ascii="Courier New" w:hAnsi="Courier New" w:eastAsia="Courier New" w:cs="Courier New"/>
-                <w:b w:val="0"/>
-                <w:bCs w:val="0"/>
-                <w:noProof w:val="0"/>
-                <w:color w:val="auto"/>
-                <w:sz w:val="20"/>
-                <w:szCs w:val="20"/>
-                <w:lang w:val="uk-UA"/>
-              </w:rPr>
-              <w:t xml:space="preserve">        </w:t>
-            </w:r>
-            <w:r>
-              <w:rPr>
-                <w:rFonts w:ascii="Courier New" w:hAnsi="Courier New" w:eastAsia="Courier New" w:cs="Courier New"/>
-                <w:b w:val="0"/>
-                <w:bCs w:val="0"/>
-                <w:noProof w:val="0"/>
-                <w:color w:val="auto"/>
-                <w:sz w:val="20"/>
-                <w:szCs w:val="20"/>
-                <w:lang w:val="uk-UA"/>
-              </w:rPr>
-              <w:t>break</w:t>
             </w:r>
           </w:p>
           <w:p>
@@ -36170,9 +34349,13 @@
               <w:spacing w:line="285" w:lineRule="exact"/>
               <w:rPr>
                 <w:rFonts w:ascii="Courier New" w:hAnsi="Courier New" w:eastAsia="Courier New" w:cs="Courier New"/>
-                <w:color w:val="auto"/>
-                <w:sz w:val="20"/>
-                <w:szCs w:val="20"/>
+                <w:b w:val="0"/>
+                <w:bCs w:val="0"/>
+                <w:noProof w:val="0"/>
+                <w:color w:val="auto"/>
+                <w:sz w:val="20"/>
+                <w:szCs w:val="20"/>
+                <w:lang w:val="uk-UA"/>
               </w:rPr>
             </w:pPr>
             <w:r>
@@ -36199,36 +34382,98 @@
                 <w:szCs w:val="20"/>
                 <w:lang w:val="uk-UA"/>
               </w:rPr>
-              <w:t>result</w:t>
-            </w:r>
-            <w:r>
-              <w:rPr>
-                <w:rFonts w:ascii="Courier New" w:hAnsi="Courier New" w:eastAsia="Courier New" w:cs="Courier New"/>
-                <w:b w:val="0"/>
-                <w:bCs w:val="0"/>
-                <w:noProof w:val="0"/>
-                <w:color w:val="auto"/>
-                <w:sz w:val="20"/>
-                <w:szCs w:val="20"/>
-                <w:lang w:val="uk-UA"/>
-              </w:rPr>
-              <w:t xml:space="preserve"> = </w:t>
-            </w:r>
-            <w:r>
-              <w:rPr>
-                <w:rFonts w:ascii="Courier New" w:hAnsi="Courier New" w:eastAsia="Courier New" w:cs="Courier New"/>
-                <w:b w:val="0"/>
-                <w:bCs w:val="0"/>
-                <w:noProof w:val="0"/>
-                <w:color w:val="auto"/>
-                <w:sz w:val="20"/>
-                <w:szCs w:val="20"/>
-                <w:lang w:val="uk-UA"/>
-              </w:rPr>
-              <w:t>None</w:t>
-            </w:r>
-            <w:r>
-              <w:br/>
+              <w:t>a</w:t>
+            </w:r>
+            <w:r>
+              <w:rPr>
+                <w:rFonts w:ascii="Courier New" w:hAnsi="Courier New" w:eastAsia="Courier New" w:cs="Courier New"/>
+                <w:b w:val="0"/>
+                <w:bCs w:val="0"/>
+                <w:noProof w:val="0"/>
+                <w:color w:val="auto"/>
+                <w:sz w:val="20"/>
+                <w:szCs w:val="20"/>
+                <w:lang w:val="uk-UA"/>
+              </w:rPr>
+              <w:t xml:space="preserve"> </w:t>
+            </w:r>
+            <w:r>
+              <w:rPr>
+                <w:rFonts w:ascii="Courier New" w:hAnsi="Courier New" w:eastAsia="Courier New" w:cs="Courier New"/>
+                <w:b w:val="0"/>
+                <w:bCs w:val="0"/>
+                <w:noProof w:val="0"/>
+                <w:color w:val="auto"/>
+                <w:sz w:val="20"/>
+                <w:szCs w:val="20"/>
+                <w:lang w:val="uk-UA"/>
+              </w:rPr>
+              <w:t>=</w:t>
+            </w:r>
+            <w:r>
+              <w:rPr>
+                <w:rFonts w:ascii="Courier New" w:hAnsi="Courier New" w:eastAsia="Courier New" w:cs="Courier New"/>
+                <w:b w:val="0"/>
+                <w:bCs w:val="0"/>
+                <w:noProof w:val="0"/>
+                <w:color w:val="auto"/>
+                <w:sz w:val="20"/>
+                <w:szCs w:val="20"/>
+                <w:lang w:val="uk-UA"/>
+              </w:rPr>
+              <w:t xml:space="preserve"> </w:t>
+            </w:r>
+            <w:r>
+              <w:rPr>
+                <w:rFonts w:ascii="Courier New" w:hAnsi="Courier New" w:eastAsia="Courier New" w:cs="Courier New"/>
+                <w:b w:val="0"/>
+                <w:bCs w:val="0"/>
+                <w:noProof w:val="0"/>
+                <w:color w:val="auto"/>
+                <w:sz w:val="20"/>
+                <w:szCs w:val="20"/>
+                <w:lang w:val="uk-UA"/>
+              </w:rPr>
+              <w:t>value</w:t>
+            </w:r>
+            <w:r>
+              <w:rPr>
+                <w:rFonts w:ascii="Courier New" w:hAnsi="Courier New" w:eastAsia="Courier New" w:cs="Courier New"/>
+                <w:b w:val="0"/>
+                <w:bCs w:val="0"/>
+                <w:noProof w:val="0"/>
+                <w:color w:val="auto"/>
+                <w:sz w:val="20"/>
+                <w:szCs w:val="20"/>
+                <w:lang w:val="uk-UA"/>
+              </w:rPr>
+              <w:t>(</w:t>
+            </w:r>
+            <w:r>
+              <w:rPr>
+                <w:rFonts w:ascii="Courier New" w:hAnsi="Courier New" w:eastAsia="Courier New" w:cs="Courier New"/>
+                <w:b w:val="0"/>
+                <w:bCs w:val="0"/>
+                <w:noProof w:val="0"/>
+                <w:color w:val="auto"/>
+                <w:sz w:val="20"/>
+                <w:szCs w:val="20"/>
+                <w:lang w:val="uk-UA"/>
+              </w:rPr>
+              <w:t>"Введіть значення a: "</w:t>
+            </w:r>
+            <w:r>
+              <w:rPr>
+                <w:rFonts w:ascii="Courier New" w:hAnsi="Courier New" w:eastAsia="Courier New" w:cs="Courier New"/>
+                <w:b w:val="0"/>
+                <w:bCs w:val="0"/>
+                <w:noProof w:val="0"/>
+                <w:color w:val="auto"/>
+                <w:sz w:val="20"/>
+                <w:szCs w:val="20"/>
+                <w:lang w:val="uk-UA"/>
+              </w:rPr>
+              <w:t>)</w:t>
             </w:r>
           </w:p>
           <w:p>
@@ -36269,7 +34514,7 @@
                 <w:szCs w:val="20"/>
                 <w:lang w:val="uk-UA"/>
               </w:rPr>
-              <w:t>if</w:t>
+              <w:t>b</w:t>
             </w:r>
             <w:r>
               <w:rPr>
@@ -36295,7 +34540,7 @@
                 <w:szCs w:val="20"/>
                 <w:lang w:val="uk-UA"/>
               </w:rPr>
-              <w:t>op</w:t>
+              <w:t>=</w:t>
             </w:r>
             <w:r>
               <w:rPr>
@@ -36321,46 +34566,46 @@
                 <w:szCs w:val="20"/>
                 <w:lang w:val="uk-UA"/>
               </w:rPr>
-              <w:t>==</w:t>
-            </w:r>
-            <w:r>
-              <w:rPr>
-                <w:rFonts w:ascii="Courier New" w:hAnsi="Courier New" w:eastAsia="Courier New" w:cs="Courier New"/>
-                <w:b w:val="0"/>
-                <w:bCs w:val="0"/>
-                <w:noProof w:val="0"/>
-                <w:color w:val="auto"/>
-                <w:sz w:val="20"/>
-                <w:szCs w:val="20"/>
-                <w:lang w:val="uk-UA"/>
-              </w:rPr>
-              <w:t xml:space="preserve"> </w:t>
-            </w:r>
-            <w:r>
-              <w:rPr>
-                <w:rFonts w:ascii="Courier New" w:hAnsi="Courier New" w:eastAsia="Courier New" w:cs="Courier New"/>
-                <w:b w:val="0"/>
-                <w:bCs w:val="0"/>
-                <w:noProof w:val="0"/>
-                <w:color w:val="auto"/>
-                <w:sz w:val="20"/>
-                <w:szCs w:val="20"/>
-                <w:lang w:val="uk-UA"/>
-              </w:rPr>
-              <w:t>"+"</w:t>
-            </w:r>
-            <w:r>
-              <w:rPr>
-                <w:rFonts w:ascii="Courier New" w:hAnsi="Courier New" w:eastAsia="Courier New" w:cs="Courier New"/>
-                <w:b w:val="0"/>
-                <w:bCs w:val="0"/>
-                <w:noProof w:val="0"/>
-                <w:color w:val="auto"/>
-                <w:sz w:val="20"/>
-                <w:szCs w:val="20"/>
-                <w:lang w:val="uk-UA"/>
-              </w:rPr>
-              <w:t>:</w:t>
+              <w:t>value</w:t>
+            </w:r>
+            <w:r>
+              <w:rPr>
+                <w:rFonts w:ascii="Courier New" w:hAnsi="Courier New" w:eastAsia="Courier New" w:cs="Courier New"/>
+                <w:b w:val="0"/>
+                <w:bCs w:val="0"/>
+                <w:noProof w:val="0"/>
+                <w:color w:val="auto"/>
+                <w:sz w:val="20"/>
+                <w:szCs w:val="20"/>
+                <w:lang w:val="uk-UA"/>
+              </w:rPr>
+              <w:t>(</w:t>
+            </w:r>
+            <w:r>
+              <w:rPr>
+                <w:rFonts w:ascii="Courier New" w:hAnsi="Courier New" w:eastAsia="Courier New" w:cs="Courier New"/>
+                <w:b w:val="0"/>
+                <w:bCs w:val="0"/>
+                <w:noProof w:val="0"/>
+                <w:color w:val="auto"/>
+                <w:sz w:val="20"/>
+                <w:szCs w:val="20"/>
+                <w:lang w:val="uk-UA"/>
+              </w:rPr>
+              <w:t>"Введіть значення b: "</w:t>
+            </w:r>
+            <w:r>
+              <w:rPr>
+                <w:rFonts w:ascii="Courier New" w:hAnsi="Courier New" w:eastAsia="Courier New" w:cs="Courier New"/>
+                <w:b w:val="0"/>
+                <w:bCs w:val="0"/>
+                <w:noProof w:val="0"/>
+                <w:color w:val="auto"/>
+                <w:sz w:val="20"/>
+                <w:szCs w:val="20"/>
+                <w:lang w:val="uk-UA"/>
+              </w:rPr>
+              <w:t>)</w:t>
             </w:r>
           </w:p>
           <w:p>
@@ -36388,20 +34633,20 @@
                 <w:szCs w:val="20"/>
                 <w:lang w:val="uk-UA"/>
               </w:rPr>
-              <w:t xml:space="preserve">        </w:t>
-            </w:r>
-            <w:r>
-              <w:rPr>
-                <w:rFonts w:ascii="Courier New" w:hAnsi="Courier New" w:eastAsia="Courier New" w:cs="Courier New"/>
-                <w:b w:val="0"/>
-                <w:bCs w:val="0"/>
-                <w:noProof w:val="0"/>
-                <w:color w:val="auto"/>
-                <w:sz w:val="20"/>
-                <w:szCs w:val="20"/>
-                <w:lang w:val="uk-UA"/>
-              </w:rPr>
-              <w:t>result</w:t>
+              <w:t xml:space="preserve">    </w:t>
+            </w:r>
+            <w:r>
+              <w:rPr>
+                <w:rFonts w:ascii="Courier New" w:hAnsi="Courier New" w:eastAsia="Courier New" w:cs="Courier New"/>
+                <w:b w:val="0"/>
+                <w:bCs w:val="0"/>
+                <w:noProof w:val="0"/>
+                <w:color w:val="auto"/>
+                <w:sz w:val="20"/>
+                <w:szCs w:val="20"/>
+                <w:lang w:val="uk-UA"/>
+              </w:rPr>
+              <w:t>op</w:t>
             </w:r>
             <w:r>
               <w:rPr>
@@ -36440,20 +34685,20 @@
                 <w:szCs w:val="20"/>
                 <w:lang w:val="uk-UA"/>
               </w:rPr>
-              <w:t xml:space="preserve"> </w:t>
-            </w:r>
-            <w:r>
-              <w:rPr>
-                <w:rFonts w:ascii="Courier New" w:hAnsi="Courier New" w:eastAsia="Courier New" w:cs="Courier New"/>
-                <w:b w:val="0"/>
-                <w:bCs w:val="0"/>
-                <w:noProof w:val="0"/>
-                <w:color w:val="auto"/>
-                <w:sz w:val="20"/>
-                <w:szCs w:val="20"/>
-                <w:lang w:val="uk-UA"/>
-              </w:rPr>
-              <w:t>addition</w:t>
+              <w:t xml:space="preserve"> (</w:t>
+            </w:r>
+            <w:r>
+              <w:rPr>
+                <w:rFonts w:ascii="Courier New" w:hAnsi="Courier New" w:eastAsia="Courier New" w:cs="Courier New"/>
+                <w:b w:val="0"/>
+                <w:bCs w:val="0"/>
+                <w:noProof w:val="0"/>
+                <w:color w:val="auto"/>
+                <w:sz w:val="20"/>
+                <w:szCs w:val="20"/>
+                <w:lang w:val="uk-UA"/>
+              </w:rPr>
+              <w:t>input</w:t>
             </w:r>
             <w:r>
               <w:rPr>
@@ -36479,916 +34724,20 @@
                 <w:szCs w:val="20"/>
                 <w:lang w:val="uk-UA"/>
               </w:rPr>
-              <w:t>a</w:t>
-            </w:r>
-            <w:r>
-              <w:rPr>
-                <w:rFonts w:ascii="Courier New" w:hAnsi="Courier New" w:eastAsia="Courier New" w:cs="Courier New"/>
-                <w:b w:val="0"/>
-                <w:bCs w:val="0"/>
-                <w:noProof w:val="0"/>
-                <w:color w:val="auto"/>
-                <w:sz w:val="20"/>
-                <w:szCs w:val="20"/>
-                <w:lang w:val="uk-UA"/>
-              </w:rPr>
-              <w:t xml:space="preserve">, </w:t>
-            </w:r>
-            <w:r>
-              <w:rPr>
-                <w:rFonts w:ascii="Courier New" w:hAnsi="Courier New" w:eastAsia="Courier New" w:cs="Courier New"/>
-                <w:b w:val="0"/>
-                <w:bCs w:val="0"/>
-                <w:noProof w:val="0"/>
-                <w:color w:val="auto"/>
-                <w:sz w:val="20"/>
-                <w:szCs w:val="20"/>
-                <w:lang w:val="uk-UA"/>
-              </w:rPr>
-              <w:t>b</w:t>
-            </w:r>
-            <w:r>
-              <w:rPr>
-                <w:rFonts w:ascii="Courier New" w:hAnsi="Courier New" w:eastAsia="Courier New" w:cs="Courier New"/>
-                <w:b w:val="0"/>
-                <w:bCs w:val="0"/>
-                <w:noProof w:val="0"/>
-                <w:color w:val="auto"/>
-                <w:sz w:val="20"/>
-                <w:szCs w:val="20"/>
-                <w:lang w:val="uk-UA"/>
-              </w:rPr>
-              <w:t>)</w:t>
-            </w:r>
-          </w:p>
-          <w:p>
-            <w:pPr>
-              <w:spacing w:line="285" w:lineRule="exact"/>
-              <w:rPr>
-                <w:rFonts w:ascii="Courier New" w:hAnsi="Courier New" w:eastAsia="Courier New" w:cs="Courier New"/>
-                <w:b w:val="0"/>
-                <w:bCs w:val="0"/>
-                <w:noProof w:val="0"/>
-                <w:color w:val="auto"/>
-                <w:sz w:val="20"/>
-                <w:szCs w:val="20"/>
-                <w:lang w:val="uk-UA"/>
-              </w:rPr>
-            </w:pPr>
-            <w:r>
-              <w:rPr>
-                <w:rFonts w:ascii="Courier New" w:hAnsi="Courier New" w:eastAsia="Courier New" w:cs="Courier New"/>
-                <w:b w:val="0"/>
-                <w:bCs w:val="0"/>
-                <w:noProof w:val="0"/>
-                <w:color w:val="auto"/>
-                <w:sz w:val="20"/>
-                <w:szCs w:val="20"/>
-                <w:lang w:val="uk-UA"/>
-              </w:rPr>
-              <w:t xml:space="preserve">    </w:t>
-            </w:r>
-            <w:r>
-              <w:rPr>
-                <w:rFonts w:ascii="Courier New" w:hAnsi="Courier New" w:eastAsia="Courier New" w:cs="Courier New"/>
-                <w:b w:val="0"/>
-                <w:bCs w:val="0"/>
-                <w:noProof w:val="0"/>
-                <w:color w:val="auto"/>
-                <w:sz w:val="20"/>
-                <w:szCs w:val="20"/>
-                <w:lang w:val="uk-UA"/>
-              </w:rPr>
-              <w:t>elif</w:t>
-            </w:r>
-            <w:r>
-              <w:rPr>
-                <w:rFonts w:ascii="Courier New" w:hAnsi="Courier New" w:eastAsia="Courier New" w:cs="Courier New"/>
-                <w:b w:val="0"/>
-                <w:bCs w:val="0"/>
-                <w:noProof w:val="0"/>
-                <w:color w:val="auto"/>
-                <w:sz w:val="20"/>
-                <w:szCs w:val="20"/>
-                <w:lang w:val="uk-UA"/>
-              </w:rPr>
-              <w:t xml:space="preserve"> </w:t>
-            </w:r>
-            <w:r>
-              <w:rPr>
-                <w:rFonts w:ascii="Courier New" w:hAnsi="Courier New" w:eastAsia="Courier New" w:cs="Courier New"/>
-                <w:b w:val="0"/>
-                <w:bCs w:val="0"/>
-                <w:noProof w:val="0"/>
-                <w:color w:val="auto"/>
-                <w:sz w:val="20"/>
-                <w:szCs w:val="20"/>
-                <w:lang w:val="uk-UA"/>
-              </w:rPr>
-              <w:t>op</w:t>
-            </w:r>
-            <w:r>
-              <w:rPr>
-                <w:rFonts w:ascii="Courier New" w:hAnsi="Courier New" w:eastAsia="Courier New" w:cs="Courier New"/>
-                <w:b w:val="0"/>
-                <w:bCs w:val="0"/>
-                <w:noProof w:val="0"/>
-                <w:color w:val="auto"/>
-                <w:sz w:val="20"/>
-                <w:szCs w:val="20"/>
-                <w:lang w:val="uk-UA"/>
-              </w:rPr>
-              <w:t xml:space="preserve"> </w:t>
-            </w:r>
-            <w:r>
-              <w:rPr>
-                <w:rFonts w:ascii="Courier New" w:hAnsi="Courier New" w:eastAsia="Courier New" w:cs="Courier New"/>
-                <w:b w:val="0"/>
-                <w:bCs w:val="0"/>
-                <w:noProof w:val="0"/>
-                <w:color w:val="auto"/>
-                <w:sz w:val="20"/>
-                <w:szCs w:val="20"/>
-                <w:lang w:val="uk-UA"/>
-              </w:rPr>
-              <w:t>==</w:t>
-            </w:r>
-            <w:r>
-              <w:rPr>
-                <w:rFonts w:ascii="Courier New" w:hAnsi="Courier New" w:eastAsia="Courier New" w:cs="Courier New"/>
-                <w:b w:val="0"/>
-                <w:bCs w:val="0"/>
-                <w:noProof w:val="0"/>
-                <w:color w:val="auto"/>
-                <w:sz w:val="20"/>
-                <w:szCs w:val="20"/>
-                <w:lang w:val="uk-UA"/>
-              </w:rPr>
-              <w:t xml:space="preserve"> </w:t>
-            </w:r>
-            <w:r>
-              <w:rPr>
-                <w:rFonts w:ascii="Courier New" w:hAnsi="Courier New" w:eastAsia="Courier New" w:cs="Courier New"/>
-                <w:b w:val="0"/>
-                <w:bCs w:val="0"/>
-                <w:noProof w:val="0"/>
-                <w:color w:val="auto"/>
-                <w:sz w:val="20"/>
-                <w:szCs w:val="20"/>
-                <w:lang w:val="uk-UA"/>
-              </w:rPr>
-              <w:t>"-"</w:t>
-            </w:r>
-            <w:r>
-              <w:rPr>
-                <w:rFonts w:ascii="Courier New" w:hAnsi="Courier New" w:eastAsia="Courier New" w:cs="Courier New"/>
-                <w:b w:val="0"/>
-                <w:bCs w:val="0"/>
-                <w:noProof w:val="0"/>
-                <w:color w:val="auto"/>
-                <w:sz w:val="20"/>
-                <w:szCs w:val="20"/>
-                <w:lang w:val="uk-UA"/>
-              </w:rPr>
-              <w:t>:</w:t>
-            </w:r>
-          </w:p>
-          <w:p>
-            <w:pPr>
-              <w:spacing w:line="285" w:lineRule="exact"/>
-              <w:rPr>
-                <w:rFonts w:ascii="Courier New" w:hAnsi="Courier New" w:eastAsia="Courier New" w:cs="Courier New"/>
-                <w:b w:val="0"/>
-                <w:bCs w:val="0"/>
-                <w:noProof w:val="0"/>
-                <w:color w:val="auto"/>
-                <w:sz w:val="20"/>
-                <w:szCs w:val="20"/>
-                <w:lang w:val="uk-UA"/>
-              </w:rPr>
-            </w:pPr>
-            <w:r>
-              <w:rPr>
-                <w:rFonts w:ascii="Courier New" w:hAnsi="Courier New" w:eastAsia="Courier New" w:cs="Courier New"/>
-                <w:b w:val="0"/>
-                <w:bCs w:val="0"/>
-                <w:noProof w:val="0"/>
-                <w:color w:val="auto"/>
-                <w:sz w:val="20"/>
-                <w:szCs w:val="20"/>
-                <w:lang w:val="uk-UA"/>
-              </w:rPr>
-              <w:t xml:space="preserve">        </w:t>
-            </w:r>
-            <w:r>
-              <w:rPr>
-                <w:rFonts w:ascii="Courier New" w:hAnsi="Courier New" w:eastAsia="Courier New" w:cs="Courier New"/>
-                <w:b w:val="0"/>
-                <w:bCs w:val="0"/>
-                <w:noProof w:val="0"/>
-                <w:color w:val="auto"/>
-                <w:sz w:val="20"/>
-                <w:szCs w:val="20"/>
-                <w:lang w:val="uk-UA"/>
-              </w:rPr>
-              <w:t>result</w:t>
-            </w:r>
-            <w:r>
-              <w:rPr>
-                <w:rFonts w:ascii="Courier New" w:hAnsi="Courier New" w:eastAsia="Courier New" w:cs="Courier New"/>
-                <w:b w:val="0"/>
-                <w:bCs w:val="0"/>
-                <w:noProof w:val="0"/>
-                <w:color w:val="auto"/>
-                <w:sz w:val="20"/>
-                <w:szCs w:val="20"/>
-                <w:lang w:val="uk-UA"/>
-              </w:rPr>
-              <w:t xml:space="preserve"> </w:t>
-            </w:r>
-            <w:r>
-              <w:rPr>
-                <w:rFonts w:ascii="Courier New" w:hAnsi="Courier New" w:eastAsia="Courier New" w:cs="Courier New"/>
-                <w:b w:val="0"/>
-                <w:bCs w:val="0"/>
-                <w:noProof w:val="0"/>
-                <w:color w:val="auto"/>
-                <w:sz w:val="20"/>
-                <w:szCs w:val="20"/>
-                <w:lang w:val="uk-UA"/>
-              </w:rPr>
-              <w:t>=</w:t>
-            </w:r>
-            <w:r>
-              <w:rPr>
-                <w:rFonts w:ascii="Courier New" w:hAnsi="Courier New" w:eastAsia="Courier New" w:cs="Courier New"/>
-                <w:b w:val="0"/>
-                <w:bCs w:val="0"/>
-                <w:noProof w:val="0"/>
-                <w:color w:val="auto"/>
-                <w:sz w:val="20"/>
-                <w:szCs w:val="20"/>
-                <w:lang w:val="uk-UA"/>
-              </w:rPr>
-              <w:t xml:space="preserve"> </w:t>
-            </w:r>
-            <w:r>
-              <w:rPr>
-                <w:rFonts w:ascii="Courier New" w:hAnsi="Courier New" w:eastAsia="Courier New" w:cs="Courier New"/>
-                <w:b w:val="0"/>
-                <w:bCs w:val="0"/>
-                <w:noProof w:val="0"/>
-                <w:color w:val="auto"/>
-                <w:sz w:val="20"/>
-                <w:szCs w:val="20"/>
-                <w:lang w:val="uk-UA"/>
-              </w:rPr>
-              <w:t>subtraction</w:t>
-            </w:r>
-            <w:r>
-              <w:rPr>
-                <w:rFonts w:ascii="Courier New" w:hAnsi="Courier New" w:eastAsia="Courier New" w:cs="Courier New"/>
-                <w:b w:val="0"/>
-                <w:bCs w:val="0"/>
-                <w:noProof w:val="0"/>
-                <w:color w:val="auto"/>
-                <w:sz w:val="20"/>
-                <w:szCs w:val="20"/>
-                <w:lang w:val="uk-UA"/>
-              </w:rPr>
-              <w:t>(</w:t>
-            </w:r>
-            <w:r>
-              <w:rPr>
-                <w:rFonts w:ascii="Courier New" w:hAnsi="Courier New" w:eastAsia="Courier New" w:cs="Courier New"/>
-                <w:b w:val="0"/>
-                <w:bCs w:val="0"/>
-                <w:noProof w:val="0"/>
-                <w:color w:val="auto"/>
-                <w:sz w:val="20"/>
-                <w:szCs w:val="20"/>
-                <w:lang w:val="uk-UA"/>
-              </w:rPr>
-              <w:t>a</w:t>
-            </w:r>
-            <w:r>
-              <w:rPr>
-                <w:rFonts w:ascii="Courier New" w:hAnsi="Courier New" w:eastAsia="Courier New" w:cs="Courier New"/>
-                <w:b w:val="0"/>
-                <w:bCs w:val="0"/>
-                <w:noProof w:val="0"/>
-                <w:color w:val="auto"/>
-                <w:sz w:val="20"/>
-                <w:szCs w:val="20"/>
-                <w:lang w:val="uk-UA"/>
-              </w:rPr>
-              <w:t xml:space="preserve">, </w:t>
-            </w:r>
-            <w:r>
-              <w:rPr>
-                <w:rFonts w:ascii="Courier New" w:hAnsi="Courier New" w:eastAsia="Courier New" w:cs="Courier New"/>
-                <w:b w:val="0"/>
-                <w:bCs w:val="0"/>
-                <w:noProof w:val="0"/>
-                <w:color w:val="auto"/>
-                <w:sz w:val="20"/>
-                <w:szCs w:val="20"/>
-                <w:lang w:val="uk-UA"/>
-              </w:rPr>
-              <w:t>b</w:t>
-            </w:r>
-            <w:r>
-              <w:rPr>
-                <w:rFonts w:ascii="Courier New" w:hAnsi="Courier New" w:eastAsia="Courier New" w:cs="Courier New"/>
-                <w:b w:val="0"/>
-                <w:bCs w:val="0"/>
-                <w:noProof w:val="0"/>
-                <w:color w:val="auto"/>
-                <w:sz w:val="20"/>
-                <w:szCs w:val="20"/>
-                <w:lang w:val="uk-UA"/>
-              </w:rPr>
-              <w:t>)</w:t>
-            </w:r>
-          </w:p>
-          <w:p>
-            <w:pPr>
-              <w:spacing w:line="285" w:lineRule="exact"/>
-              <w:rPr>
-                <w:rFonts w:ascii="Courier New" w:hAnsi="Courier New" w:eastAsia="Courier New" w:cs="Courier New"/>
-                <w:b w:val="0"/>
-                <w:bCs w:val="0"/>
-                <w:noProof w:val="0"/>
-                <w:color w:val="auto"/>
-                <w:sz w:val="20"/>
-                <w:szCs w:val="20"/>
-                <w:lang w:val="uk-UA"/>
-              </w:rPr>
-            </w:pPr>
-            <w:r>
-              <w:rPr>
-                <w:rFonts w:ascii="Courier New" w:hAnsi="Courier New" w:eastAsia="Courier New" w:cs="Courier New"/>
-                <w:b w:val="0"/>
-                <w:bCs w:val="0"/>
-                <w:noProof w:val="0"/>
-                <w:color w:val="auto"/>
-                <w:sz w:val="20"/>
-                <w:szCs w:val="20"/>
-                <w:lang w:val="uk-UA"/>
-              </w:rPr>
-              <w:t xml:space="preserve">    </w:t>
-            </w:r>
-            <w:r>
-              <w:rPr>
-                <w:rFonts w:ascii="Courier New" w:hAnsi="Courier New" w:eastAsia="Courier New" w:cs="Courier New"/>
-                <w:b w:val="0"/>
-                <w:bCs w:val="0"/>
-                <w:noProof w:val="0"/>
-                <w:color w:val="auto"/>
-                <w:sz w:val="20"/>
-                <w:szCs w:val="20"/>
-                <w:lang w:val="uk-UA"/>
-              </w:rPr>
-              <w:t>elif</w:t>
-            </w:r>
-            <w:r>
-              <w:rPr>
-                <w:rFonts w:ascii="Courier New" w:hAnsi="Courier New" w:eastAsia="Courier New" w:cs="Courier New"/>
-                <w:b w:val="0"/>
-                <w:bCs w:val="0"/>
-                <w:noProof w:val="0"/>
-                <w:color w:val="auto"/>
-                <w:sz w:val="20"/>
-                <w:szCs w:val="20"/>
-                <w:lang w:val="uk-UA"/>
-              </w:rPr>
-              <w:t xml:space="preserve"> </w:t>
-            </w:r>
-            <w:r>
-              <w:rPr>
-                <w:rFonts w:ascii="Courier New" w:hAnsi="Courier New" w:eastAsia="Courier New" w:cs="Courier New"/>
-                <w:b w:val="0"/>
-                <w:bCs w:val="0"/>
-                <w:noProof w:val="0"/>
-                <w:color w:val="auto"/>
-                <w:sz w:val="20"/>
-                <w:szCs w:val="20"/>
-                <w:lang w:val="uk-UA"/>
-              </w:rPr>
-              <w:t>op</w:t>
-            </w:r>
-            <w:r>
-              <w:rPr>
-                <w:rFonts w:ascii="Courier New" w:hAnsi="Courier New" w:eastAsia="Courier New" w:cs="Courier New"/>
-                <w:b w:val="0"/>
-                <w:bCs w:val="0"/>
-                <w:noProof w:val="0"/>
-                <w:color w:val="auto"/>
-                <w:sz w:val="20"/>
-                <w:szCs w:val="20"/>
-                <w:lang w:val="uk-UA"/>
-              </w:rPr>
-              <w:t xml:space="preserve"> </w:t>
-            </w:r>
-            <w:r>
-              <w:rPr>
-                <w:rFonts w:ascii="Courier New" w:hAnsi="Courier New" w:eastAsia="Courier New" w:cs="Courier New"/>
-                <w:b w:val="0"/>
-                <w:bCs w:val="0"/>
-                <w:noProof w:val="0"/>
-                <w:color w:val="auto"/>
-                <w:sz w:val="20"/>
-                <w:szCs w:val="20"/>
-                <w:lang w:val="uk-UA"/>
-              </w:rPr>
-              <w:t>==</w:t>
-            </w:r>
-            <w:r>
-              <w:rPr>
-                <w:rFonts w:ascii="Courier New" w:hAnsi="Courier New" w:eastAsia="Courier New" w:cs="Courier New"/>
-                <w:b w:val="0"/>
-                <w:bCs w:val="0"/>
-                <w:noProof w:val="0"/>
-                <w:color w:val="auto"/>
-                <w:sz w:val="20"/>
-                <w:szCs w:val="20"/>
-                <w:lang w:val="uk-UA"/>
-              </w:rPr>
-              <w:t xml:space="preserve"> </w:t>
-            </w:r>
-            <w:r>
-              <w:rPr>
-                <w:rFonts w:ascii="Courier New" w:hAnsi="Courier New" w:eastAsia="Courier New" w:cs="Courier New"/>
-                <w:b w:val="0"/>
-                <w:bCs w:val="0"/>
-                <w:noProof w:val="0"/>
-                <w:color w:val="auto"/>
-                <w:sz w:val="20"/>
-                <w:szCs w:val="20"/>
-                <w:lang w:val="uk-UA"/>
-              </w:rPr>
-              <w:t>"*"</w:t>
-            </w:r>
-            <w:r>
-              <w:rPr>
-                <w:rFonts w:ascii="Courier New" w:hAnsi="Courier New" w:eastAsia="Courier New" w:cs="Courier New"/>
-                <w:b w:val="0"/>
-                <w:bCs w:val="0"/>
-                <w:noProof w:val="0"/>
-                <w:color w:val="auto"/>
-                <w:sz w:val="20"/>
-                <w:szCs w:val="20"/>
-                <w:lang w:val="uk-UA"/>
-              </w:rPr>
-              <w:t>:</w:t>
-            </w:r>
-          </w:p>
-          <w:p>
-            <w:pPr>
-              <w:spacing w:line="285" w:lineRule="exact"/>
-              <w:rPr>
-                <w:rFonts w:ascii="Courier New" w:hAnsi="Courier New" w:eastAsia="Courier New" w:cs="Courier New"/>
-                <w:b w:val="0"/>
-                <w:bCs w:val="0"/>
-                <w:noProof w:val="0"/>
-                <w:color w:val="auto"/>
-                <w:sz w:val="20"/>
-                <w:szCs w:val="20"/>
-                <w:lang w:val="uk-UA"/>
-              </w:rPr>
-            </w:pPr>
-            <w:r>
-              <w:rPr>
-                <w:rFonts w:ascii="Courier New" w:hAnsi="Courier New" w:eastAsia="Courier New" w:cs="Courier New"/>
-                <w:b w:val="0"/>
-                <w:bCs w:val="0"/>
-                <w:noProof w:val="0"/>
-                <w:color w:val="auto"/>
-                <w:sz w:val="20"/>
-                <w:szCs w:val="20"/>
-                <w:lang w:val="uk-UA"/>
-              </w:rPr>
-              <w:t xml:space="preserve">        </w:t>
-            </w:r>
-            <w:r>
-              <w:rPr>
-                <w:rFonts w:ascii="Courier New" w:hAnsi="Courier New" w:eastAsia="Courier New" w:cs="Courier New"/>
-                <w:b w:val="0"/>
-                <w:bCs w:val="0"/>
-                <w:noProof w:val="0"/>
-                <w:color w:val="auto"/>
-                <w:sz w:val="20"/>
-                <w:szCs w:val="20"/>
-                <w:lang w:val="uk-UA"/>
-              </w:rPr>
-              <w:t>result</w:t>
-            </w:r>
-            <w:r>
-              <w:rPr>
-                <w:rFonts w:ascii="Courier New" w:hAnsi="Courier New" w:eastAsia="Courier New" w:cs="Courier New"/>
-                <w:b w:val="0"/>
-                <w:bCs w:val="0"/>
-                <w:noProof w:val="0"/>
-                <w:color w:val="auto"/>
-                <w:sz w:val="20"/>
-                <w:szCs w:val="20"/>
-                <w:lang w:val="uk-UA"/>
-              </w:rPr>
-              <w:t xml:space="preserve"> </w:t>
-            </w:r>
-            <w:r>
-              <w:rPr>
-                <w:rFonts w:ascii="Courier New" w:hAnsi="Courier New" w:eastAsia="Courier New" w:cs="Courier New"/>
-                <w:b w:val="0"/>
-                <w:bCs w:val="0"/>
-                <w:noProof w:val="0"/>
-                <w:color w:val="auto"/>
-                <w:sz w:val="20"/>
-                <w:szCs w:val="20"/>
-                <w:lang w:val="uk-UA"/>
-              </w:rPr>
-              <w:t>=</w:t>
-            </w:r>
-            <w:r>
-              <w:rPr>
-                <w:rFonts w:ascii="Courier New" w:hAnsi="Courier New" w:eastAsia="Courier New" w:cs="Courier New"/>
-                <w:b w:val="0"/>
-                <w:bCs w:val="0"/>
-                <w:noProof w:val="0"/>
-                <w:color w:val="auto"/>
-                <w:sz w:val="20"/>
-                <w:szCs w:val="20"/>
-                <w:lang w:val="uk-UA"/>
-              </w:rPr>
-              <w:t xml:space="preserve"> </w:t>
-            </w:r>
-            <w:r>
-              <w:rPr>
-                <w:rFonts w:ascii="Courier New" w:hAnsi="Courier New" w:eastAsia="Courier New" w:cs="Courier New"/>
-                <w:b w:val="0"/>
-                <w:bCs w:val="0"/>
-                <w:noProof w:val="0"/>
-                <w:color w:val="auto"/>
-                <w:sz w:val="20"/>
-                <w:szCs w:val="20"/>
-                <w:lang w:val="uk-UA"/>
-              </w:rPr>
-              <w:t>multiplication</w:t>
-            </w:r>
-            <w:r>
-              <w:rPr>
-                <w:rFonts w:ascii="Courier New" w:hAnsi="Courier New" w:eastAsia="Courier New" w:cs="Courier New"/>
-                <w:b w:val="0"/>
-                <w:bCs w:val="0"/>
-                <w:noProof w:val="0"/>
-                <w:color w:val="auto"/>
-                <w:sz w:val="20"/>
-                <w:szCs w:val="20"/>
-                <w:lang w:val="uk-UA"/>
-              </w:rPr>
-              <w:t>(</w:t>
-            </w:r>
-            <w:r>
-              <w:rPr>
-                <w:rFonts w:ascii="Courier New" w:hAnsi="Courier New" w:eastAsia="Courier New" w:cs="Courier New"/>
-                <w:b w:val="0"/>
-                <w:bCs w:val="0"/>
-                <w:noProof w:val="0"/>
-                <w:color w:val="auto"/>
-                <w:sz w:val="20"/>
-                <w:szCs w:val="20"/>
-                <w:lang w:val="uk-UA"/>
-              </w:rPr>
-              <w:t>a</w:t>
-            </w:r>
-            <w:r>
-              <w:rPr>
-                <w:rFonts w:ascii="Courier New" w:hAnsi="Courier New" w:eastAsia="Courier New" w:cs="Courier New"/>
-                <w:b w:val="0"/>
-                <w:bCs w:val="0"/>
-                <w:noProof w:val="0"/>
-                <w:color w:val="auto"/>
-                <w:sz w:val="20"/>
-                <w:szCs w:val="20"/>
-                <w:lang w:val="uk-UA"/>
-              </w:rPr>
-              <w:t xml:space="preserve">, </w:t>
-            </w:r>
-            <w:r>
-              <w:rPr>
-                <w:rFonts w:ascii="Courier New" w:hAnsi="Courier New" w:eastAsia="Courier New" w:cs="Courier New"/>
-                <w:b w:val="0"/>
-                <w:bCs w:val="0"/>
-                <w:noProof w:val="0"/>
-                <w:color w:val="auto"/>
-                <w:sz w:val="20"/>
-                <w:szCs w:val="20"/>
-                <w:lang w:val="uk-UA"/>
-              </w:rPr>
-              <w:t>b</w:t>
-            </w:r>
-            <w:r>
-              <w:rPr>
-                <w:rFonts w:ascii="Courier New" w:hAnsi="Courier New" w:eastAsia="Courier New" w:cs="Courier New"/>
-                <w:b w:val="0"/>
-                <w:bCs w:val="0"/>
-                <w:noProof w:val="0"/>
-                <w:color w:val="auto"/>
-                <w:sz w:val="20"/>
-                <w:szCs w:val="20"/>
-                <w:lang w:val="uk-UA"/>
-              </w:rPr>
-              <w:t>)</w:t>
-            </w:r>
-          </w:p>
-          <w:p>
-            <w:pPr>
-              <w:spacing w:line="285" w:lineRule="exact"/>
-              <w:rPr>
-                <w:rFonts w:ascii="Courier New" w:hAnsi="Courier New" w:eastAsia="Courier New" w:cs="Courier New"/>
-                <w:b w:val="0"/>
-                <w:bCs w:val="0"/>
-                <w:noProof w:val="0"/>
-                <w:color w:val="auto"/>
-                <w:sz w:val="20"/>
-                <w:szCs w:val="20"/>
-                <w:lang w:val="uk-UA"/>
-              </w:rPr>
-            </w:pPr>
-            <w:r>
-              <w:rPr>
-                <w:rFonts w:ascii="Courier New" w:hAnsi="Courier New" w:eastAsia="Courier New" w:cs="Courier New"/>
-                <w:b w:val="0"/>
-                <w:bCs w:val="0"/>
-                <w:noProof w:val="0"/>
-                <w:color w:val="auto"/>
-                <w:sz w:val="20"/>
-                <w:szCs w:val="20"/>
-                <w:lang w:val="uk-UA"/>
-              </w:rPr>
-              <w:t xml:space="preserve">    </w:t>
-            </w:r>
-            <w:r>
-              <w:rPr>
-                <w:rFonts w:ascii="Courier New" w:hAnsi="Courier New" w:eastAsia="Courier New" w:cs="Courier New"/>
-                <w:b w:val="0"/>
-                <w:bCs w:val="0"/>
-                <w:noProof w:val="0"/>
-                <w:color w:val="auto"/>
-                <w:sz w:val="20"/>
-                <w:szCs w:val="20"/>
-                <w:lang w:val="uk-UA"/>
-              </w:rPr>
-              <w:t>elif</w:t>
-            </w:r>
-            <w:r>
-              <w:rPr>
-                <w:rFonts w:ascii="Courier New" w:hAnsi="Courier New" w:eastAsia="Courier New" w:cs="Courier New"/>
-                <w:b w:val="0"/>
-                <w:bCs w:val="0"/>
-                <w:noProof w:val="0"/>
-                <w:color w:val="auto"/>
-                <w:sz w:val="20"/>
-                <w:szCs w:val="20"/>
-                <w:lang w:val="uk-UA"/>
-              </w:rPr>
-              <w:t xml:space="preserve"> </w:t>
-            </w:r>
-            <w:r>
-              <w:rPr>
-                <w:rFonts w:ascii="Courier New" w:hAnsi="Courier New" w:eastAsia="Courier New" w:cs="Courier New"/>
-                <w:b w:val="0"/>
-                <w:bCs w:val="0"/>
-                <w:noProof w:val="0"/>
-                <w:color w:val="auto"/>
-                <w:sz w:val="20"/>
-                <w:szCs w:val="20"/>
-                <w:lang w:val="uk-UA"/>
-              </w:rPr>
-              <w:t>op</w:t>
-            </w:r>
-            <w:r>
-              <w:rPr>
-                <w:rFonts w:ascii="Courier New" w:hAnsi="Courier New" w:eastAsia="Courier New" w:cs="Courier New"/>
-                <w:b w:val="0"/>
-                <w:bCs w:val="0"/>
-                <w:noProof w:val="0"/>
-                <w:color w:val="auto"/>
-                <w:sz w:val="20"/>
-                <w:szCs w:val="20"/>
-                <w:lang w:val="uk-UA"/>
-              </w:rPr>
-              <w:t xml:space="preserve"> </w:t>
-            </w:r>
-            <w:r>
-              <w:rPr>
-                <w:rFonts w:ascii="Courier New" w:hAnsi="Courier New" w:eastAsia="Courier New" w:cs="Courier New"/>
-                <w:b w:val="0"/>
-                <w:bCs w:val="0"/>
-                <w:noProof w:val="0"/>
-                <w:color w:val="auto"/>
-                <w:sz w:val="20"/>
-                <w:szCs w:val="20"/>
-                <w:lang w:val="uk-UA"/>
-              </w:rPr>
-              <w:t>==</w:t>
-            </w:r>
-            <w:r>
-              <w:rPr>
-                <w:rFonts w:ascii="Courier New" w:hAnsi="Courier New" w:eastAsia="Courier New" w:cs="Courier New"/>
-                <w:b w:val="0"/>
-                <w:bCs w:val="0"/>
-                <w:noProof w:val="0"/>
-                <w:color w:val="auto"/>
-                <w:sz w:val="20"/>
-                <w:szCs w:val="20"/>
-                <w:lang w:val="uk-UA"/>
-              </w:rPr>
-              <w:t xml:space="preserve"> </w:t>
-            </w:r>
-            <w:r>
-              <w:rPr>
-                <w:rFonts w:ascii="Courier New" w:hAnsi="Courier New" w:eastAsia="Courier New" w:cs="Courier New"/>
-                <w:b w:val="0"/>
-                <w:bCs w:val="0"/>
-                <w:noProof w:val="0"/>
-                <w:color w:val="auto"/>
-                <w:sz w:val="20"/>
-                <w:szCs w:val="20"/>
-                <w:lang w:val="uk-UA"/>
-              </w:rPr>
-              <w:t>"/"</w:t>
-            </w:r>
-            <w:r>
-              <w:rPr>
-                <w:rFonts w:ascii="Courier New" w:hAnsi="Courier New" w:eastAsia="Courier New" w:cs="Courier New"/>
-                <w:b w:val="0"/>
-                <w:bCs w:val="0"/>
-                <w:noProof w:val="0"/>
-                <w:color w:val="auto"/>
-                <w:sz w:val="20"/>
-                <w:szCs w:val="20"/>
-                <w:lang w:val="uk-UA"/>
-              </w:rPr>
-              <w:t>:</w:t>
-            </w:r>
-          </w:p>
-          <w:p>
-            <w:pPr>
-              <w:spacing w:line="285" w:lineRule="exact"/>
-              <w:rPr>
-                <w:rFonts w:ascii="Courier New" w:hAnsi="Courier New" w:eastAsia="Courier New" w:cs="Courier New"/>
-                <w:b w:val="0"/>
-                <w:bCs w:val="0"/>
-                <w:noProof w:val="0"/>
-                <w:color w:val="auto"/>
-                <w:sz w:val="20"/>
-                <w:szCs w:val="20"/>
-                <w:lang w:val="uk-UA"/>
-              </w:rPr>
-            </w:pPr>
-            <w:r>
-              <w:rPr>
-                <w:rFonts w:ascii="Courier New" w:hAnsi="Courier New" w:eastAsia="Courier New" w:cs="Courier New"/>
-                <w:b w:val="0"/>
-                <w:bCs w:val="0"/>
-                <w:noProof w:val="0"/>
-                <w:color w:val="auto"/>
-                <w:sz w:val="20"/>
-                <w:szCs w:val="20"/>
-                <w:lang w:val="uk-UA"/>
-              </w:rPr>
-              <w:t xml:space="preserve">        </w:t>
-            </w:r>
-            <w:r>
-              <w:rPr>
-                <w:rFonts w:ascii="Courier New" w:hAnsi="Courier New" w:eastAsia="Courier New" w:cs="Courier New"/>
-                <w:b w:val="0"/>
-                <w:bCs w:val="0"/>
-                <w:noProof w:val="0"/>
-                <w:color w:val="auto"/>
-                <w:sz w:val="20"/>
-                <w:szCs w:val="20"/>
-                <w:lang w:val="uk-UA"/>
-              </w:rPr>
-              <w:t>result</w:t>
-            </w:r>
-            <w:r>
-              <w:rPr>
-                <w:rFonts w:ascii="Courier New" w:hAnsi="Courier New" w:eastAsia="Courier New" w:cs="Courier New"/>
-                <w:b w:val="0"/>
-                <w:bCs w:val="0"/>
-                <w:noProof w:val="0"/>
-                <w:color w:val="auto"/>
-                <w:sz w:val="20"/>
-                <w:szCs w:val="20"/>
-                <w:lang w:val="uk-UA"/>
-              </w:rPr>
-              <w:t xml:space="preserve"> </w:t>
-            </w:r>
-            <w:r>
-              <w:rPr>
-                <w:rFonts w:ascii="Courier New" w:hAnsi="Courier New" w:eastAsia="Courier New" w:cs="Courier New"/>
-                <w:b w:val="0"/>
-                <w:bCs w:val="0"/>
-                <w:noProof w:val="0"/>
-                <w:color w:val="auto"/>
-                <w:sz w:val="20"/>
-                <w:szCs w:val="20"/>
-                <w:lang w:val="uk-UA"/>
-              </w:rPr>
-              <w:t>=</w:t>
-            </w:r>
-            <w:r>
-              <w:rPr>
-                <w:rFonts w:ascii="Courier New" w:hAnsi="Courier New" w:eastAsia="Courier New" w:cs="Courier New"/>
-                <w:b w:val="0"/>
-                <w:bCs w:val="0"/>
-                <w:noProof w:val="0"/>
-                <w:color w:val="auto"/>
-                <w:sz w:val="20"/>
-                <w:szCs w:val="20"/>
-                <w:lang w:val="uk-UA"/>
-              </w:rPr>
-              <w:t xml:space="preserve"> </w:t>
-            </w:r>
-            <w:r>
-              <w:rPr>
-                <w:rFonts w:ascii="Courier New" w:hAnsi="Courier New" w:eastAsia="Courier New" w:cs="Courier New"/>
-                <w:b w:val="0"/>
-                <w:bCs w:val="0"/>
-                <w:noProof w:val="0"/>
-                <w:color w:val="auto"/>
-                <w:sz w:val="20"/>
-                <w:szCs w:val="20"/>
-                <w:lang w:val="uk-UA"/>
-              </w:rPr>
-              <w:t>division</w:t>
-            </w:r>
-            <w:r>
-              <w:rPr>
-                <w:rFonts w:ascii="Courier New" w:hAnsi="Courier New" w:eastAsia="Courier New" w:cs="Courier New"/>
-                <w:b w:val="0"/>
-                <w:bCs w:val="0"/>
-                <w:noProof w:val="0"/>
-                <w:color w:val="auto"/>
-                <w:sz w:val="20"/>
-                <w:szCs w:val="20"/>
-                <w:lang w:val="uk-UA"/>
-              </w:rPr>
-              <w:t>(</w:t>
-            </w:r>
-            <w:r>
-              <w:rPr>
-                <w:rFonts w:ascii="Courier New" w:hAnsi="Courier New" w:eastAsia="Courier New" w:cs="Courier New"/>
-                <w:b w:val="0"/>
-                <w:bCs w:val="0"/>
-                <w:noProof w:val="0"/>
-                <w:color w:val="auto"/>
-                <w:sz w:val="20"/>
-                <w:szCs w:val="20"/>
-                <w:lang w:val="uk-UA"/>
-              </w:rPr>
-              <w:t>a</w:t>
-            </w:r>
-            <w:r>
-              <w:rPr>
-                <w:rFonts w:ascii="Courier New" w:hAnsi="Courier New" w:eastAsia="Courier New" w:cs="Courier New"/>
-                <w:b w:val="0"/>
-                <w:bCs w:val="0"/>
-                <w:noProof w:val="0"/>
-                <w:color w:val="auto"/>
-                <w:sz w:val="20"/>
-                <w:szCs w:val="20"/>
-                <w:lang w:val="uk-UA"/>
-              </w:rPr>
-              <w:t xml:space="preserve">, </w:t>
-            </w:r>
-            <w:r>
-              <w:rPr>
-                <w:rFonts w:ascii="Courier New" w:hAnsi="Courier New" w:eastAsia="Courier New" w:cs="Courier New"/>
-                <w:b w:val="0"/>
-                <w:bCs w:val="0"/>
-                <w:noProof w:val="0"/>
-                <w:color w:val="auto"/>
-                <w:sz w:val="20"/>
-                <w:szCs w:val="20"/>
-                <w:lang w:val="uk-UA"/>
-              </w:rPr>
-              <w:t>b</w:t>
-            </w:r>
-            <w:r>
-              <w:rPr>
-                <w:rFonts w:ascii="Courier New" w:hAnsi="Courier New" w:eastAsia="Courier New" w:cs="Courier New"/>
-                <w:b w:val="0"/>
-                <w:bCs w:val="0"/>
-                <w:noProof w:val="0"/>
-                <w:color w:val="auto"/>
-                <w:sz w:val="20"/>
-                <w:szCs w:val="20"/>
-                <w:lang w:val="uk-UA"/>
-              </w:rPr>
-              <w:t>)</w:t>
+              <w:t>"Операція, яку треба виконати: "</w:t>
+            </w:r>
+            <w:r>
+              <w:rPr>
+                <w:rFonts w:ascii="Courier New" w:hAnsi="Courier New" w:eastAsia="Courier New" w:cs="Courier New"/>
+                <w:b w:val="0"/>
+                <w:bCs w:val="0"/>
+                <w:noProof w:val="0"/>
+                <w:color w:val="auto"/>
+                <w:sz w:val="20"/>
+                <w:szCs w:val="20"/>
+                <w:lang w:val="uk-UA"/>
+              </w:rPr>
+              <w:t xml:space="preserve">)) </w:t>
             </w:r>
           </w:p>
           <w:p>
@@ -37460,7 +34809,7 @@
                 <w:szCs w:val="20"/>
                 <w:lang w:val="uk-UA"/>
               </w:rPr>
-              <w:t>result</w:t>
+              <w:t>op</w:t>
             </w:r>
             <w:r>
               <w:rPr>
@@ -37486,7 +34835,7 @@
                 <w:szCs w:val="20"/>
                 <w:lang w:val="uk-UA"/>
               </w:rPr>
-              <w:t>is</w:t>
+              <w:t>==</w:t>
             </w:r>
             <w:r>
               <w:rPr>
@@ -37512,33 +34861,7 @@
                 <w:szCs w:val="20"/>
                 <w:lang w:val="uk-UA"/>
               </w:rPr>
-              <w:t>not</w:t>
-            </w:r>
-            <w:r>
-              <w:rPr>
-                <w:rFonts w:ascii="Courier New" w:hAnsi="Courier New" w:eastAsia="Courier New" w:cs="Courier New"/>
-                <w:b w:val="0"/>
-                <w:bCs w:val="0"/>
-                <w:noProof w:val="0"/>
-                <w:color w:val="auto"/>
-                <w:sz w:val="20"/>
-                <w:szCs w:val="20"/>
-                <w:lang w:val="uk-UA"/>
-              </w:rPr>
-              <w:t xml:space="preserve"> </w:t>
-            </w:r>
-            <w:r>
-              <w:rPr>
-                <w:rFonts w:ascii="Courier New" w:hAnsi="Courier New" w:eastAsia="Courier New" w:cs="Courier New"/>
-                <w:b w:val="0"/>
-                <w:bCs w:val="0"/>
-                <w:noProof w:val="0"/>
-                <w:color w:val="auto"/>
-                <w:sz w:val="20"/>
-                <w:szCs w:val="20"/>
-                <w:lang w:val="uk-UA"/>
-              </w:rPr>
-              <w:t>None</w:t>
+              <w:t>"0"</w:t>
             </w:r>
             <w:r>
               <w:rPr>
@@ -37592,179 +34915,13 @@
                 <w:szCs w:val="20"/>
                 <w:lang w:val="uk-UA"/>
               </w:rPr>
-              <w:t>print</w:t>
-            </w:r>
-            <w:r>
-              <w:rPr>
-                <w:rFonts w:ascii="Courier New" w:hAnsi="Courier New" w:eastAsia="Courier New" w:cs="Courier New"/>
-                <w:b w:val="0"/>
-                <w:bCs w:val="0"/>
-                <w:noProof w:val="0"/>
-                <w:color w:val="auto"/>
-                <w:sz w:val="20"/>
-                <w:szCs w:val="20"/>
-                <w:lang w:val="uk-UA"/>
-              </w:rPr>
-              <w:t>(</w:t>
-            </w:r>
-            <w:r>
-              <w:rPr>
-                <w:rFonts w:ascii="Courier New" w:hAnsi="Courier New" w:eastAsia="Courier New" w:cs="Courier New"/>
-                <w:b w:val="0"/>
-                <w:bCs w:val="0"/>
-                <w:noProof w:val="0"/>
-                <w:color w:val="auto"/>
-                <w:sz w:val="20"/>
-                <w:szCs w:val="20"/>
-                <w:lang w:val="uk-UA"/>
-              </w:rPr>
-              <w:t>f</w:t>
-            </w:r>
-            <w:r>
-              <w:rPr>
-                <w:rFonts w:ascii="Courier New" w:hAnsi="Courier New" w:eastAsia="Courier New" w:cs="Courier New"/>
-                <w:b w:val="0"/>
-                <w:bCs w:val="0"/>
-                <w:noProof w:val="0"/>
-                <w:color w:val="auto"/>
-                <w:sz w:val="20"/>
-                <w:szCs w:val="20"/>
-                <w:lang w:val="uk-UA"/>
-              </w:rPr>
-              <w:t>"</w:t>
-            </w:r>
-            <w:r>
-              <w:rPr>
-                <w:rFonts w:ascii="Courier New" w:hAnsi="Courier New" w:eastAsia="Courier New" w:cs="Courier New"/>
-                <w:b w:val="0"/>
-                <w:bCs w:val="0"/>
-                <w:noProof w:val="0"/>
-                <w:color w:val="auto"/>
-                <w:sz w:val="20"/>
-                <w:szCs w:val="20"/>
-                <w:lang w:val="uk-UA"/>
-              </w:rPr>
-              <w:t>{</w:t>
-            </w:r>
-            <w:r>
-              <w:rPr>
-                <w:rFonts w:ascii="Courier New" w:hAnsi="Courier New" w:eastAsia="Courier New" w:cs="Courier New"/>
-                <w:b w:val="0"/>
-                <w:bCs w:val="0"/>
-                <w:noProof w:val="0"/>
-                <w:color w:val="auto"/>
-                <w:sz w:val="20"/>
-                <w:szCs w:val="20"/>
-                <w:lang w:val="uk-UA"/>
-              </w:rPr>
-              <w:t>result</w:t>
-            </w:r>
-            <w:r>
-              <w:rPr>
-                <w:rFonts w:ascii="Courier New" w:hAnsi="Courier New" w:eastAsia="Courier New" w:cs="Courier New"/>
-                <w:b w:val="0"/>
-                <w:bCs w:val="0"/>
-                <w:noProof w:val="0"/>
-                <w:color w:val="auto"/>
-                <w:sz w:val="20"/>
-                <w:szCs w:val="20"/>
-                <w:lang w:val="uk-UA"/>
-              </w:rPr>
-              <w:t>}</w:t>
-            </w:r>
-            <w:r>
-              <w:rPr>
-                <w:rFonts w:ascii="Courier New" w:hAnsi="Courier New" w:eastAsia="Courier New" w:cs="Courier New"/>
-                <w:b w:val="0"/>
-                <w:bCs w:val="0"/>
-                <w:noProof w:val="0"/>
-                <w:color w:val="auto"/>
-                <w:sz w:val="20"/>
-                <w:szCs w:val="20"/>
-                <w:lang w:val="uk-UA"/>
-              </w:rPr>
-              <w:t>\n</w:t>
-            </w:r>
-            <w:r>
-              <w:rPr>
-                <w:rFonts w:ascii="Courier New" w:hAnsi="Courier New" w:eastAsia="Courier New" w:cs="Courier New"/>
-                <w:b w:val="0"/>
-                <w:bCs w:val="0"/>
-                <w:noProof w:val="0"/>
-                <w:color w:val="auto"/>
-                <w:sz w:val="20"/>
-                <w:szCs w:val="20"/>
-                <w:lang w:val="uk-UA"/>
-              </w:rPr>
-              <w:t>"</w:t>
-            </w:r>
-            <w:r>
-              <w:rPr>
-                <w:rFonts w:ascii="Courier New" w:hAnsi="Courier New" w:eastAsia="Courier New" w:cs="Courier New"/>
-                <w:b w:val="0"/>
-                <w:bCs w:val="0"/>
-                <w:noProof w:val="0"/>
-                <w:color w:val="auto"/>
-                <w:sz w:val="20"/>
-                <w:szCs w:val="20"/>
-                <w:lang w:val="uk-UA"/>
-              </w:rPr>
-              <w:t>)</w:t>
+              <w:t>break</w:t>
             </w:r>
           </w:p>
           <w:p>
             <w:pPr>
               <w:spacing w:line="285" w:lineRule="exact"/>
-              <w:rPr>
-                <w:rFonts w:ascii="Courier New" w:hAnsi="Courier New" w:eastAsia="Courier New" w:cs="Courier New"/>
-                <w:b w:val="0"/>
-                <w:bCs w:val="0"/>
-                <w:noProof w:val="0"/>
-                <w:color w:val="auto"/>
-                <w:sz w:val="20"/>
-                <w:szCs w:val="20"/>
-                <w:lang w:val="uk-UA"/>
-              </w:rPr>
             </w:pPr>
-            <w:r>
-              <w:rPr>
-                <w:rFonts w:ascii="Courier New" w:hAnsi="Courier New" w:eastAsia="Courier New" w:cs="Courier New"/>
-                <w:b w:val="0"/>
-                <w:bCs w:val="0"/>
-                <w:noProof w:val="0"/>
-                <w:color w:val="auto"/>
-                <w:sz w:val="20"/>
-                <w:szCs w:val="20"/>
-                <w:lang w:val="uk-UA"/>
-              </w:rPr>
-              <w:t xml:space="preserve">    </w:t>
-            </w:r>
-            <w:r>
-              <w:rPr>
-                <w:rFonts w:ascii="Courier New" w:hAnsi="Courier New" w:eastAsia="Courier New" w:cs="Courier New"/>
-                <w:b w:val="0"/>
-                <w:bCs w:val="0"/>
-                <w:noProof w:val="0"/>
-                <w:color w:val="auto"/>
-                <w:sz w:val="20"/>
-                <w:szCs w:val="20"/>
-                <w:lang w:val="uk-UA"/>
-              </w:rPr>
-              <w:t>else</w:t>
-            </w:r>
-            <w:r>
-              <w:rPr>
-                <w:rFonts w:ascii="Courier New" w:hAnsi="Courier New" w:eastAsia="Courier New" w:cs="Courier New"/>
-                <w:b w:val="0"/>
-                <w:bCs w:val="0"/>
-                <w:noProof w:val="0"/>
-                <w:color w:val="auto"/>
-                <w:sz w:val="20"/>
-                <w:szCs w:val="20"/>
-                <w:lang w:val="uk-UA"/>
-              </w:rPr>
-              <w:t>:</w:t>
-            </w:r>
           </w:p>
           <w:p>
             <w:pPr>
@@ -37791,6 +34948,86 @@
                 <w:szCs w:val="20"/>
                 <w:lang w:val="uk-UA"/>
               </w:rPr>
+              <w:t xml:space="preserve">    </w:t>
+            </w:r>
+            <w:r>
+              <w:rPr>
+                <w:rFonts w:ascii="Courier New" w:hAnsi="Courier New" w:eastAsia="Courier New" w:cs="Courier New"/>
+                <w:b w:val="0"/>
+                <w:bCs w:val="0"/>
+                <w:noProof w:val="0"/>
+                <w:color w:val="auto"/>
+                <w:sz w:val="20"/>
+                <w:szCs w:val="20"/>
+                <w:lang w:val="uk-UA"/>
+              </w:rPr>
+              <w:t>match</w:t>
+            </w:r>
+            <w:r>
+              <w:rPr>
+                <w:rFonts w:ascii="Courier New" w:hAnsi="Courier New" w:eastAsia="Courier New" w:cs="Courier New"/>
+                <w:b w:val="0"/>
+                <w:bCs w:val="0"/>
+                <w:noProof w:val="0"/>
+                <w:color w:val="auto"/>
+                <w:sz w:val="20"/>
+                <w:szCs w:val="20"/>
+                <w:lang w:val="uk-UA"/>
+              </w:rPr>
+              <w:t xml:space="preserve"> </w:t>
+            </w:r>
+            <w:r>
+              <w:rPr>
+                <w:rFonts w:ascii="Courier New" w:hAnsi="Courier New" w:eastAsia="Courier New" w:cs="Courier New"/>
+                <w:b w:val="0"/>
+                <w:bCs w:val="0"/>
+                <w:noProof w:val="0"/>
+                <w:color w:val="auto"/>
+                <w:sz w:val="20"/>
+                <w:szCs w:val="20"/>
+                <w:lang w:val="uk-UA"/>
+              </w:rPr>
+              <w:t>op</w:t>
+            </w:r>
+            <w:r>
+              <w:rPr>
+                <w:rFonts w:ascii="Courier New" w:hAnsi="Courier New" w:eastAsia="Courier New" w:cs="Courier New"/>
+                <w:b w:val="0"/>
+                <w:bCs w:val="0"/>
+                <w:noProof w:val="0"/>
+                <w:color w:val="auto"/>
+                <w:sz w:val="20"/>
+                <w:szCs w:val="20"/>
+                <w:lang w:val="uk-UA"/>
+              </w:rPr>
+              <w:t>:</w:t>
+            </w:r>
+          </w:p>
+          <w:p>
+            <w:pPr>
+              <w:spacing w:line="285" w:lineRule="exact"/>
+              <w:rPr>
+                <w:rFonts w:ascii="Courier New" w:hAnsi="Courier New" w:eastAsia="Courier New" w:cs="Courier New"/>
+                <w:b w:val="0"/>
+                <w:bCs w:val="0"/>
+                <w:noProof w:val="0"/>
+                <w:color w:val="auto"/>
+                <w:sz w:val="20"/>
+                <w:szCs w:val="20"/>
+                <w:lang w:val="uk-UA"/>
+              </w:rPr>
+            </w:pPr>
+            <w:r>
+              <w:rPr>
+                <w:rFonts w:ascii="Courier New" w:hAnsi="Courier New" w:eastAsia="Courier New" w:cs="Courier New"/>
+                <w:b w:val="0"/>
+                <w:bCs w:val="0"/>
+                <w:noProof w:val="0"/>
+                <w:color w:val="auto"/>
+                <w:sz w:val="20"/>
+                <w:szCs w:val="20"/>
+                <w:lang w:val="uk-UA"/>
+              </w:rPr>
               <w:t xml:space="preserve">        </w:t>
             </w:r>
             <w:r>
@@ -37804,6 +35041,86 @@
                 <w:szCs w:val="20"/>
                 <w:lang w:val="uk-UA"/>
               </w:rPr>
+              <w:t>case</w:t>
+            </w:r>
+            <w:r>
+              <w:rPr>
+                <w:rFonts w:ascii="Courier New" w:hAnsi="Courier New" w:eastAsia="Courier New" w:cs="Courier New"/>
+                <w:b w:val="0"/>
+                <w:bCs w:val="0"/>
+                <w:noProof w:val="0"/>
+                <w:color w:val="auto"/>
+                <w:sz w:val="20"/>
+                <w:szCs w:val="20"/>
+                <w:lang w:val="uk-UA"/>
+              </w:rPr>
+              <w:t xml:space="preserve"> </w:t>
+            </w:r>
+            <w:r>
+              <w:rPr>
+                <w:rFonts w:ascii="Courier New" w:hAnsi="Courier New" w:eastAsia="Courier New" w:cs="Courier New"/>
+                <w:b w:val="0"/>
+                <w:bCs w:val="0"/>
+                <w:noProof w:val="0"/>
+                <w:color w:val="auto"/>
+                <w:sz w:val="20"/>
+                <w:szCs w:val="20"/>
+                <w:lang w:val="uk-UA"/>
+              </w:rPr>
+              <w:t>"+"</w:t>
+            </w:r>
+            <w:r>
+              <w:rPr>
+                <w:rFonts w:ascii="Courier New" w:hAnsi="Courier New" w:eastAsia="Courier New" w:cs="Courier New"/>
+                <w:b w:val="0"/>
+                <w:bCs w:val="0"/>
+                <w:noProof w:val="0"/>
+                <w:color w:val="auto"/>
+                <w:sz w:val="20"/>
+                <w:szCs w:val="20"/>
+                <w:lang w:val="uk-UA"/>
+              </w:rPr>
+              <w:t>:</w:t>
+            </w:r>
+          </w:p>
+          <w:p>
+            <w:pPr>
+              <w:spacing w:line="285" w:lineRule="exact"/>
+              <w:rPr>
+                <w:rFonts w:ascii="Courier New" w:hAnsi="Courier New" w:eastAsia="Courier New" w:cs="Courier New"/>
+                <w:b w:val="0"/>
+                <w:bCs w:val="0"/>
+                <w:noProof w:val="0"/>
+                <w:color w:val="auto"/>
+                <w:sz w:val="20"/>
+                <w:szCs w:val="20"/>
+                <w:lang w:val="uk-UA"/>
+              </w:rPr>
+            </w:pPr>
+            <w:r>
+              <w:rPr>
+                <w:rFonts w:ascii="Courier New" w:hAnsi="Courier New" w:eastAsia="Courier New" w:cs="Courier New"/>
+                <w:b w:val="0"/>
+                <w:bCs w:val="0"/>
+                <w:noProof w:val="0"/>
+                <w:color w:val="auto"/>
+                <w:sz w:val="20"/>
+                <w:szCs w:val="20"/>
+                <w:lang w:val="uk-UA"/>
+              </w:rPr>
+              <w:t xml:space="preserve">            </w:t>
+            </w:r>
+            <w:r>
+              <w:rPr>
+                <w:rFonts w:ascii="Courier New" w:hAnsi="Courier New" w:eastAsia="Courier New" w:cs="Courier New"/>
+                <w:b w:val="0"/>
+                <w:bCs w:val="0"/>
+                <w:noProof w:val="0"/>
+                <w:color w:val="auto"/>
+                <w:sz w:val="20"/>
+                <w:szCs w:val="20"/>
+                <w:lang w:val="uk-UA"/>
+              </w:rPr>
               <w:t>print</w:t>
             </w:r>
             <w:r>
@@ -37830,7 +35147,829 @@
                 <w:szCs w:val="20"/>
                 <w:lang w:val="uk-UA"/>
               </w:rPr>
-              <w:t>"Неправильно введена операція, спробуйте *, /, -, +"</w:t>
+              <w:t>addition</w:t>
+            </w:r>
+            <w:r>
+              <w:rPr>
+                <w:rFonts w:ascii="Courier New" w:hAnsi="Courier New" w:eastAsia="Courier New" w:cs="Courier New"/>
+                <w:b w:val="0"/>
+                <w:bCs w:val="0"/>
+                <w:noProof w:val="0"/>
+                <w:color w:val="auto"/>
+                <w:sz w:val="20"/>
+                <w:szCs w:val="20"/>
+                <w:lang w:val="uk-UA"/>
+              </w:rPr>
+              <w:t>(</w:t>
+            </w:r>
+            <w:r>
+              <w:rPr>
+                <w:rFonts w:ascii="Courier New" w:hAnsi="Courier New" w:eastAsia="Courier New" w:cs="Courier New"/>
+                <w:b w:val="0"/>
+                <w:bCs w:val="0"/>
+                <w:noProof w:val="0"/>
+                <w:color w:val="auto"/>
+                <w:sz w:val="20"/>
+                <w:szCs w:val="20"/>
+                <w:lang w:val="uk-UA"/>
+              </w:rPr>
+              <w:t>a</w:t>
+            </w:r>
+            <w:r>
+              <w:rPr>
+                <w:rFonts w:ascii="Courier New" w:hAnsi="Courier New" w:eastAsia="Courier New" w:cs="Courier New"/>
+                <w:b w:val="0"/>
+                <w:bCs w:val="0"/>
+                <w:noProof w:val="0"/>
+                <w:color w:val="auto"/>
+                <w:sz w:val="20"/>
+                <w:szCs w:val="20"/>
+                <w:lang w:val="uk-UA"/>
+              </w:rPr>
+              <w:t>,</w:t>
+            </w:r>
+            <w:r>
+              <w:rPr>
+                <w:rFonts w:ascii="Courier New" w:hAnsi="Courier New" w:eastAsia="Courier New" w:cs="Courier New"/>
+                <w:b w:val="0"/>
+                <w:bCs w:val="0"/>
+                <w:noProof w:val="0"/>
+                <w:color w:val="auto"/>
+                <w:sz w:val="20"/>
+                <w:szCs w:val="20"/>
+                <w:lang w:val="uk-UA"/>
+              </w:rPr>
+              <w:t>b</w:t>
+            </w:r>
+            <w:r>
+              <w:rPr>
+                <w:rFonts w:ascii="Courier New" w:hAnsi="Courier New" w:eastAsia="Courier New" w:cs="Courier New"/>
+                <w:b w:val="0"/>
+                <w:bCs w:val="0"/>
+                <w:noProof w:val="0"/>
+                <w:color w:val="auto"/>
+                <w:sz w:val="20"/>
+                <w:szCs w:val="20"/>
+                <w:lang w:val="uk-UA"/>
+              </w:rPr>
+              <w:t>))</w:t>
+            </w:r>
+          </w:p>
+          <w:p>
+            <w:pPr>
+              <w:spacing w:line="285" w:lineRule="exact"/>
+              <w:rPr>
+                <w:rFonts w:ascii="Courier New" w:hAnsi="Courier New" w:eastAsia="Courier New" w:cs="Courier New"/>
+                <w:b w:val="0"/>
+                <w:bCs w:val="0"/>
+                <w:noProof w:val="0"/>
+                <w:color w:val="auto"/>
+                <w:sz w:val="20"/>
+                <w:szCs w:val="20"/>
+                <w:lang w:val="uk-UA"/>
+              </w:rPr>
+            </w:pPr>
+            <w:r>
+              <w:rPr>
+                <w:rFonts w:ascii="Courier New" w:hAnsi="Courier New" w:eastAsia="Courier New" w:cs="Courier New"/>
+                <w:b w:val="0"/>
+                <w:bCs w:val="0"/>
+                <w:noProof w:val="0"/>
+                <w:color w:val="auto"/>
+                <w:sz w:val="20"/>
+                <w:szCs w:val="20"/>
+                <w:lang w:val="uk-UA"/>
+              </w:rPr>
+              <w:t xml:space="preserve">        </w:t>
+            </w:r>
+            <w:r>
+              <w:rPr>
+                <w:rFonts w:ascii="Courier New" w:hAnsi="Courier New" w:eastAsia="Courier New" w:cs="Courier New"/>
+                <w:b w:val="0"/>
+                <w:bCs w:val="0"/>
+                <w:noProof w:val="0"/>
+                <w:color w:val="auto"/>
+                <w:sz w:val="20"/>
+                <w:szCs w:val="20"/>
+                <w:lang w:val="uk-UA"/>
+              </w:rPr>
+              <w:t>case</w:t>
+            </w:r>
+            <w:r>
+              <w:rPr>
+                <w:rFonts w:ascii="Courier New" w:hAnsi="Courier New" w:eastAsia="Courier New" w:cs="Courier New"/>
+                <w:b w:val="0"/>
+                <w:bCs w:val="0"/>
+                <w:noProof w:val="0"/>
+                <w:color w:val="auto"/>
+                <w:sz w:val="20"/>
+                <w:szCs w:val="20"/>
+                <w:lang w:val="uk-UA"/>
+              </w:rPr>
+              <w:t xml:space="preserve"> </w:t>
+            </w:r>
+            <w:r>
+              <w:rPr>
+                <w:rFonts w:ascii="Courier New" w:hAnsi="Courier New" w:eastAsia="Courier New" w:cs="Courier New"/>
+                <w:b w:val="0"/>
+                <w:bCs w:val="0"/>
+                <w:noProof w:val="0"/>
+                <w:color w:val="auto"/>
+                <w:sz w:val="20"/>
+                <w:szCs w:val="20"/>
+                <w:lang w:val="uk-UA"/>
+              </w:rPr>
+              <w:t>"-"</w:t>
+            </w:r>
+            <w:r>
+              <w:rPr>
+                <w:rFonts w:ascii="Courier New" w:hAnsi="Courier New" w:eastAsia="Courier New" w:cs="Courier New"/>
+                <w:b w:val="0"/>
+                <w:bCs w:val="0"/>
+                <w:noProof w:val="0"/>
+                <w:color w:val="auto"/>
+                <w:sz w:val="20"/>
+                <w:szCs w:val="20"/>
+                <w:lang w:val="uk-UA"/>
+              </w:rPr>
+              <w:t>:</w:t>
+            </w:r>
+          </w:p>
+          <w:p>
+            <w:pPr>
+              <w:spacing w:line="285" w:lineRule="exact"/>
+              <w:rPr>
+                <w:rFonts w:ascii="Courier New" w:hAnsi="Courier New" w:eastAsia="Courier New" w:cs="Courier New"/>
+                <w:b w:val="0"/>
+                <w:bCs w:val="0"/>
+                <w:noProof w:val="0"/>
+                <w:color w:val="auto"/>
+                <w:sz w:val="20"/>
+                <w:szCs w:val="20"/>
+                <w:lang w:val="uk-UA"/>
+              </w:rPr>
+            </w:pPr>
+            <w:r>
+              <w:rPr>
+                <w:rFonts w:ascii="Courier New" w:hAnsi="Courier New" w:eastAsia="Courier New" w:cs="Courier New"/>
+                <w:b w:val="0"/>
+                <w:bCs w:val="0"/>
+                <w:noProof w:val="0"/>
+                <w:color w:val="auto"/>
+                <w:sz w:val="20"/>
+                <w:szCs w:val="20"/>
+                <w:lang w:val="uk-UA"/>
+              </w:rPr>
+              <w:t xml:space="preserve">            </w:t>
+            </w:r>
+            <w:r>
+              <w:rPr>
+                <w:rFonts w:ascii="Courier New" w:hAnsi="Courier New" w:eastAsia="Courier New" w:cs="Courier New"/>
+                <w:b w:val="0"/>
+                <w:bCs w:val="0"/>
+                <w:noProof w:val="0"/>
+                <w:color w:val="auto"/>
+                <w:sz w:val="20"/>
+                <w:szCs w:val="20"/>
+                <w:lang w:val="uk-UA"/>
+              </w:rPr>
+              <w:t>print</w:t>
+            </w:r>
+            <w:r>
+              <w:rPr>
+                <w:rFonts w:ascii="Courier New" w:hAnsi="Courier New" w:eastAsia="Courier New" w:cs="Courier New"/>
+                <w:b w:val="0"/>
+                <w:bCs w:val="0"/>
+                <w:noProof w:val="0"/>
+                <w:color w:val="auto"/>
+                <w:sz w:val="20"/>
+                <w:szCs w:val="20"/>
+                <w:lang w:val="uk-UA"/>
+              </w:rPr>
+              <w:t>(</w:t>
+            </w:r>
+            <w:r>
+              <w:rPr>
+                <w:rFonts w:ascii="Courier New" w:hAnsi="Courier New" w:eastAsia="Courier New" w:cs="Courier New"/>
+                <w:b w:val="0"/>
+                <w:bCs w:val="0"/>
+                <w:noProof w:val="0"/>
+                <w:color w:val="auto"/>
+                <w:sz w:val="20"/>
+                <w:szCs w:val="20"/>
+                <w:lang w:val="uk-UA"/>
+              </w:rPr>
+              <w:t>subtraction</w:t>
+            </w:r>
+            <w:r>
+              <w:rPr>
+                <w:rFonts w:ascii="Courier New" w:hAnsi="Courier New" w:eastAsia="Courier New" w:cs="Courier New"/>
+                <w:b w:val="0"/>
+                <w:bCs w:val="0"/>
+                <w:noProof w:val="0"/>
+                <w:color w:val="auto"/>
+                <w:sz w:val="20"/>
+                <w:szCs w:val="20"/>
+                <w:lang w:val="uk-UA"/>
+              </w:rPr>
+              <w:t>(</w:t>
+            </w:r>
+            <w:r>
+              <w:rPr>
+                <w:rFonts w:ascii="Courier New" w:hAnsi="Courier New" w:eastAsia="Courier New" w:cs="Courier New"/>
+                <w:b w:val="0"/>
+                <w:bCs w:val="0"/>
+                <w:noProof w:val="0"/>
+                <w:color w:val="auto"/>
+                <w:sz w:val="20"/>
+                <w:szCs w:val="20"/>
+                <w:lang w:val="uk-UA"/>
+              </w:rPr>
+              <w:t>a</w:t>
+            </w:r>
+            <w:r>
+              <w:rPr>
+                <w:rFonts w:ascii="Courier New" w:hAnsi="Courier New" w:eastAsia="Courier New" w:cs="Courier New"/>
+                <w:b w:val="0"/>
+                <w:bCs w:val="0"/>
+                <w:noProof w:val="0"/>
+                <w:color w:val="auto"/>
+                <w:sz w:val="20"/>
+                <w:szCs w:val="20"/>
+                <w:lang w:val="uk-UA"/>
+              </w:rPr>
+              <w:t>,</w:t>
+            </w:r>
+            <w:r>
+              <w:rPr>
+                <w:rFonts w:ascii="Courier New" w:hAnsi="Courier New" w:eastAsia="Courier New" w:cs="Courier New"/>
+                <w:b w:val="0"/>
+                <w:bCs w:val="0"/>
+                <w:noProof w:val="0"/>
+                <w:color w:val="auto"/>
+                <w:sz w:val="20"/>
+                <w:szCs w:val="20"/>
+                <w:lang w:val="uk-UA"/>
+              </w:rPr>
+              <w:t>b</w:t>
+            </w:r>
+            <w:r>
+              <w:rPr>
+                <w:rFonts w:ascii="Courier New" w:hAnsi="Courier New" w:eastAsia="Courier New" w:cs="Courier New"/>
+                <w:b w:val="0"/>
+                <w:bCs w:val="0"/>
+                <w:noProof w:val="0"/>
+                <w:color w:val="auto"/>
+                <w:sz w:val="20"/>
+                <w:szCs w:val="20"/>
+                <w:lang w:val="uk-UA"/>
+              </w:rPr>
+              <w:t>))</w:t>
+            </w:r>
+          </w:p>
+          <w:p>
+            <w:pPr>
+              <w:spacing w:line="285" w:lineRule="exact"/>
+              <w:rPr>
+                <w:rFonts w:ascii="Courier New" w:hAnsi="Courier New" w:eastAsia="Courier New" w:cs="Courier New"/>
+                <w:b w:val="0"/>
+                <w:bCs w:val="0"/>
+                <w:noProof w:val="0"/>
+                <w:color w:val="auto"/>
+                <w:sz w:val="20"/>
+                <w:szCs w:val="20"/>
+                <w:lang w:val="uk-UA"/>
+              </w:rPr>
+            </w:pPr>
+            <w:r>
+              <w:rPr>
+                <w:rFonts w:ascii="Courier New" w:hAnsi="Courier New" w:eastAsia="Courier New" w:cs="Courier New"/>
+                <w:b w:val="0"/>
+                <w:bCs w:val="0"/>
+                <w:noProof w:val="0"/>
+                <w:color w:val="auto"/>
+                <w:sz w:val="20"/>
+                <w:szCs w:val="20"/>
+                <w:lang w:val="uk-UA"/>
+              </w:rPr>
+              <w:t xml:space="preserve">        </w:t>
+            </w:r>
+            <w:r>
+              <w:rPr>
+                <w:rFonts w:ascii="Courier New" w:hAnsi="Courier New" w:eastAsia="Courier New" w:cs="Courier New"/>
+                <w:b w:val="0"/>
+                <w:bCs w:val="0"/>
+                <w:noProof w:val="0"/>
+                <w:color w:val="auto"/>
+                <w:sz w:val="20"/>
+                <w:szCs w:val="20"/>
+                <w:lang w:val="uk-UA"/>
+              </w:rPr>
+              <w:t>case</w:t>
+            </w:r>
+            <w:r>
+              <w:rPr>
+                <w:rFonts w:ascii="Courier New" w:hAnsi="Courier New" w:eastAsia="Courier New" w:cs="Courier New"/>
+                <w:b w:val="0"/>
+                <w:bCs w:val="0"/>
+                <w:noProof w:val="0"/>
+                <w:color w:val="auto"/>
+                <w:sz w:val="20"/>
+                <w:szCs w:val="20"/>
+                <w:lang w:val="uk-UA"/>
+              </w:rPr>
+              <w:t xml:space="preserve"> </w:t>
+            </w:r>
+            <w:r>
+              <w:rPr>
+                <w:rFonts w:ascii="Courier New" w:hAnsi="Courier New" w:eastAsia="Courier New" w:cs="Courier New"/>
+                <w:b w:val="0"/>
+                <w:bCs w:val="0"/>
+                <w:noProof w:val="0"/>
+                <w:color w:val="auto"/>
+                <w:sz w:val="20"/>
+                <w:szCs w:val="20"/>
+                <w:lang w:val="uk-UA"/>
+              </w:rPr>
+              <w:t>"*"</w:t>
+            </w:r>
+            <w:r>
+              <w:rPr>
+                <w:rFonts w:ascii="Courier New" w:hAnsi="Courier New" w:eastAsia="Courier New" w:cs="Courier New"/>
+                <w:b w:val="0"/>
+                <w:bCs w:val="0"/>
+                <w:noProof w:val="0"/>
+                <w:color w:val="auto"/>
+                <w:sz w:val="20"/>
+                <w:szCs w:val="20"/>
+                <w:lang w:val="uk-UA"/>
+              </w:rPr>
+              <w:t>:</w:t>
+            </w:r>
+          </w:p>
+          <w:p>
+            <w:pPr>
+              <w:spacing w:line="285" w:lineRule="exact"/>
+              <w:rPr>
+                <w:rFonts w:ascii="Courier New" w:hAnsi="Courier New" w:eastAsia="Courier New" w:cs="Courier New"/>
+                <w:b w:val="0"/>
+                <w:bCs w:val="0"/>
+                <w:noProof w:val="0"/>
+                <w:color w:val="auto"/>
+                <w:sz w:val="20"/>
+                <w:szCs w:val="20"/>
+                <w:lang w:val="uk-UA"/>
+              </w:rPr>
+            </w:pPr>
+            <w:r>
+              <w:rPr>
+                <w:rFonts w:ascii="Courier New" w:hAnsi="Courier New" w:eastAsia="Courier New" w:cs="Courier New"/>
+                <w:b w:val="0"/>
+                <w:bCs w:val="0"/>
+                <w:noProof w:val="0"/>
+                <w:color w:val="auto"/>
+                <w:sz w:val="20"/>
+                <w:szCs w:val="20"/>
+                <w:lang w:val="uk-UA"/>
+              </w:rPr>
+              <w:t xml:space="preserve">            </w:t>
+            </w:r>
+            <w:r>
+              <w:rPr>
+                <w:rFonts w:ascii="Courier New" w:hAnsi="Courier New" w:eastAsia="Courier New" w:cs="Courier New"/>
+                <w:b w:val="0"/>
+                <w:bCs w:val="0"/>
+                <w:noProof w:val="0"/>
+                <w:color w:val="auto"/>
+                <w:sz w:val="20"/>
+                <w:szCs w:val="20"/>
+                <w:lang w:val="uk-UA"/>
+              </w:rPr>
+              <w:t>print</w:t>
+            </w:r>
+            <w:r>
+              <w:rPr>
+                <w:rFonts w:ascii="Courier New" w:hAnsi="Courier New" w:eastAsia="Courier New" w:cs="Courier New"/>
+                <w:b w:val="0"/>
+                <w:bCs w:val="0"/>
+                <w:noProof w:val="0"/>
+                <w:color w:val="auto"/>
+                <w:sz w:val="20"/>
+                <w:szCs w:val="20"/>
+                <w:lang w:val="uk-UA"/>
+              </w:rPr>
+              <w:t>(</w:t>
+            </w:r>
+            <w:r>
+              <w:rPr>
+                <w:rFonts w:ascii="Courier New" w:hAnsi="Courier New" w:eastAsia="Courier New" w:cs="Courier New"/>
+                <w:b w:val="0"/>
+                <w:bCs w:val="0"/>
+                <w:noProof w:val="0"/>
+                <w:color w:val="auto"/>
+                <w:sz w:val="20"/>
+                <w:szCs w:val="20"/>
+                <w:lang w:val="uk-UA"/>
+              </w:rPr>
+              <w:t>multiplication</w:t>
+            </w:r>
+            <w:r>
+              <w:rPr>
+                <w:rFonts w:ascii="Courier New" w:hAnsi="Courier New" w:eastAsia="Courier New" w:cs="Courier New"/>
+                <w:b w:val="0"/>
+                <w:bCs w:val="0"/>
+                <w:noProof w:val="0"/>
+                <w:color w:val="auto"/>
+                <w:sz w:val="20"/>
+                <w:szCs w:val="20"/>
+                <w:lang w:val="uk-UA"/>
+              </w:rPr>
+              <w:t>(</w:t>
+            </w:r>
+            <w:r>
+              <w:rPr>
+                <w:rFonts w:ascii="Courier New" w:hAnsi="Courier New" w:eastAsia="Courier New" w:cs="Courier New"/>
+                <w:b w:val="0"/>
+                <w:bCs w:val="0"/>
+                <w:noProof w:val="0"/>
+                <w:color w:val="auto"/>
+                <w:sz w:val="20"/>
+                <w:szCs w:val="20"/>
+                <w:lang w:val="uk-UA"/>
+              </w:rPr>
+              <w:t>a</w:t>
+            </w:r>
+            <w:r>
+              <w:rPr>
+                <w:rFonts w:ascii="Courier New" w:hAnsi="Courier New" w:eastAsia="Courier New" w:cs="Courier New"/>
+                <w:b w:val="0"/>
+                <w:bCs w:val="0"/>
+                <w:noProof w:val="0"/>
+                <w:color w:val="auto"/>
+                <w:sz w:val="20"/>
+                <w:szCs w:val="20"/>
+                <w:lang w:val="uk-UA"/>
+              </w:rPr>
+              <w:t>,</w:t>
+            </w:r>
+            <w:r>
+              <w:rPr>
+                <w:rFonts w:ascii="Courier New" w:hAnsi="Courier New" w:eastAsia="Courier New" w:cs="Courier New"/>
+                <w:b w:val="0"/>
+                <w:bCs w:val="0"/>
+                <w:noProof w:val="0"/>
+                <w:color w:val="auto"/>
+                <w:sz w:val="20"/>
+                <w:szCs w:val="20"/>
+                <w:lang w:val="uk-UA"/>
+              </w:rPr>
+              <w:t>b</w:t>
+            </w:r>
+            <w:r>
+              <w:rPr>
+                <w:rFonts w:ascii="Courier New" w:hAnsi="Courier New" w:eastAsia="Courier New" w:cs="Courier New"/>
+                <w:b w:val="0"/>
+                <w:bCs w:val="0"/>
+                <w:noProof w:val="0"/>
+                <w:color w:val="auto"/>
+                <w:sz w:val="20"/>
+                <w:szCs w:val="20"/>
+                <w:lang w:val="uk-UA"/>
+              </w:rPr>
+              <w:t xml:space="preserve">))  </w:t>
+            </w:r>
+          </w:p>
+          <w:p>
+            <w:pPr>
+              <w:spacing w:line="285" w:lineRule="exact"/>
+              <w:rPr>
+                <w:rFonts w:ascii="Courier New" w:hAnsi="Courier New" w:eastAsia="Courier New" w:cs="Courier New"/>
+                <w:b w:val="0"/>
+                <w:bCs w:val="0"/>
+                <w:noProof w:val="0"/>
+                <w:color w:val="auto"/>
+                <w:sz w:val="20"/>
+                <w:szCs w:val="20"/>
+                <w:lang w:val="uk-UA"/>
+              </w:rPr>
+            </w:pPr>
+            <w:r>
+              <w:rPr>
+                <w:rFonts w:ascii="Courier New" w:hAnsi="Courier New" w:eastAsia="Courier New" w:cs="Courier New"/>
+                <w:b w:val="0"/>
+                <w:bCs w:val="0"/>
+                <w:noProof w:val="0"/>
+                <w:color w:val="auto"/>
+                <w:sz w:val="20"/>
+                <w:szCs w:val="20"/>
+                <w:lang w:val="uk-UA"/>
+              </w:rPr>
+              <w:t xml:space="preserve">        </w:t>
+            </w:r>
+            <w:r>
+              <w:rPr>
+                <w:rFonts w:ascii="Courier New" w:hAnsi="Courier New" w:eastAsia="Courier New" w:cs="Courier New"/>
+                <w:b w:val="0"/>
+                <w:bCs w:val="0"/>
+                <w:noProof w:val="0"/>
+                <w:color w:val="auto"/>
+                <w:sz w:val="20"/>
+                <w:szCs w:val="20"/>
+                <w:lang w:val="uk-UA"/>
+              </w:rPr>
+              <w:t>case</w:t>
+            </w:r>
+            <w:r>
+              <w:rPr>
+                <w:rFonts w:ascii="Courier New" w:hAnsi="Courier New" w:eastAsia="Courier New" w:cs="Courier New"/>
+                <w:b w:val="0"/>
+                <w:bCs w:val="0"/>
+                <w:noProof w:val="0"/>
+                <w:color w:val="auto"/>
+                <w:sz w:val="20"/>
+                <w:szCs w:val="20"/>
+                <w:lang w:val="uk-UA"/>
+              </w:rPr>
+              <w:t xml:space="preserve"> </w:t>
+            </w:r>
+            <w:r>
+              <w:rPr>
+                <w:rFonts w:ascii="Courier New" w:hAnsi="Courier New" w:eastAsia="Courier New" w:cs="Courier New"/>
+                <w:b w:val="0"/>
+                <w:bCs w:val="0"/>
+                <w:noProof w:val="0"/>
+                <w:color w:val="auto"/>
+                <w:sz w:val="20"/>
+                <w:szCs w:val="20"/>
+                <w:lang w:val="uk-UA"/>
+              </w:rPr>
+              <w:t>"/"</w:t>
+            </w:r>
+            <w:r>
+              <w:rPr>
+                <w:rFonts w:ascii="Courier New" w:hAnsi="Courier New" w:eastAsia="Courier New" w:cs="Courier New"/>
+                <w:b w:val="0"/>
+                <w:bCs w:val="0"/>
+                <w:noProof w:val="0"/>
+                <w:color w:val="auto"/>
+                <w:sz w:val="20"/>
+                <w:szCs w:val="20"/>
+                <w:lang w:val="uk-UA"/>
+              </w:rPr>
+              <w:t>:</w:t>
+            </w:r>
+          </w:p>
+          <w:p>
+            <w:pPr>
+              <w:spacing w:line="285" w:lineRule="exact"/>
+              <w:rPr>
+                <w:rFonts w:ascii="Courier New" w:hAnsi="Courier New" w:eastAsia="Courier New" w:cs="Courier New"/>
+                <w:b w:val="0"/>
+                <w:bCs w:val="0"/>
+                <w:noProof w:val="0"/>
+                <w:color w:val="auto"/>
+                <w:sz w:val="20"/>
+                <w:szCs w:val="20"/>
+                <w:lang w:val="uk-UA"/>
+              </w:rPr>
+            </w:pPr>
+            <w:r>
+              <w:rPr>
+                <w:rFonts w:ascii="Courier New" w:hAnsi="Courier New" w:eastAsia="Courier New" w:cs="Courier New"/>
+                <w:b w:val="0"/>
+                <w:bCs w:val="0"/>
+                <w:noProof w:val="0"/>
+                <w:color w:val="auto"/>
+                <w:sz w:val="20"/>
+                <w:szCs w:val="20"/>
+                <w:lang w:val="uk-UA"/>
+              </w:rPr>
+              <w:t xml:space="preserve">            </w:t>
+            </w:r>
+            <w:r>
+              <w:rPr>
+                <w:rFonts w:ascii="Courier New" w:hAnsi="Courier New" w:eastAsia="Courier New" w:cs="Courier New"/>
+                <w:b w:val="0"/>
+                <w:bCs w:val="0"/>
+                <w:noProof w:val="0"/>
+                <w:color w:val="auto"/>
+                <w:sz w:val="20"/>
+                <w:szCs w:val="20"/>
+                <w:lang w:val="uk-UA"/>
+              </w:rPr>
+              <w:t>print</w:t>
+            </w:r>
+            <w:r>
+              <w:rPr>
+                <w:rFonts w:ascii="Courier New" w:hAnsi="Courier New" w:eastAsia="Courier New" w:cs="Courier New"/>
+                <w:b w:val="0"/>
+                <w:bCs w:val="0"/>
+                <w:noProof w:val="0"/>
+                <w:color w:val="auto"/>
+                <w:sz w:val="20"/>
+                <w:szCs w:val="20"/>
+                <w:lang w:val="uk-UA"/>
+              </w:rPr>
+              <w:t>(</w:t>
+            </w:r>
+            <w:r>
+              <w:rPr>
+                <w:rFonts w:ascii="Courier New" w:hAnsi="Courier New" w:eastAsia="Courier New" w:cs="Courier New"/>
+                <w:b w:val="0"/>
+                <w:bCs w:val="0"/>
+                <w:noProof w:val="0"/>
+                <w:color w:val="auto"/>
+                <w:sz w:val="20"/>
+                <w:szCs w:val="20"/>
+                <w:lang w:val="uk-UA"/>
+              </w:rPr>
+              <w:t>division</w:t>
+            </w:r>
+            <w:r>
+              <w:rPr>
+                <w:rFonts w:ascii="Courier New" w:hAnsi="Courier New" w:eastAsia="Courier New" w:cs="Courier New"/>
+                <w:b w:val="0"/>
+                <w:bCs w:val="0"/>
+                <w:noProof w:val="0"/>
+                <w:color w:val="auto"/>
+                <w:sz w:val="20"/>
+                <w:szCs w:val="20"/>
+                <w:lang w:val="uk-UA"/>
+              </w:rPr>
+              <w:t>(</w:t>
+            </w:r>
+            <w:r>
+              <w:rPr>
+                <w:rFonts w:ascii="Courier New" w:hAnsi="Courier New" w:eastAsia="Courier New" w:cs="Courier New"/>
+                <w:b w:val="0"/>
+                <w:bCs w:val="0"/>
+                <w:noProof w:val="0"/>
+                <w:color w:val="auto"/>
+                <w:sz w:val="20"/>
+                <w:szCs w:val="20"/>
+                <w:lang w:val="uk-UA"/>
+              </w:rPr>
+              <w:t>a</w:t>
+            </w:r>
+            <w:r>
+              <w:rPr>
+                <w:rFonts w:ascii="Courier New" w:hAnsi="Courier New" w:eastAsia="Courier New" w:cs="Courier New"/>
+                <w:b w:val="0"/>
+                <w:bCs w:val="0"/>
+                <w:noProof w:val="0"/>
+                <w:color w:val="auto"/>
+                <w:sz w:val="20"/>
+                <w:szCs w:val="20"/>
+                <w:lang w:val="uk-UA"/>
+              </w:rPr>
+              <w:t>,</w:t>
+            </w:r>
+            <w:r>
+              <w:rPr>
+                <w:rFonts w:ascii="Courier New" w:hAnsi="Courier New" w:eastAsia="Courier New" w:cs="Courier New"/>
+                <w:b w:val="0"/>
+                <w:bCs w:val="0"/>
+                <w:noProof w:val="0"/>
+                <w:color w:val="auto"/>
+                <w:sz w:val="20"/>
+                <w:szCs w:val="20"/>
+                <w:lang w:val="uk-UA"/>
+              </w:rPr>
+              <w:t>b</w:t>
+            </w:r>
+            <w:r>
+              <w:rPr>
+                <w:rFonts w:ascii="Courier New" w:hAnsi="Courier New" w:eastAsia="Courier New" w:cs="Courier New"/>
+                <w:b w:val="0"/>
+                <w:bCs w:val="0"/>
+                <w:noProof w:val="0"/>
+                <w:color w:val="auto"/>
+                <w:sz w:val="20"/>
+                <w:szCs w:val="20"/>
+                <w:lang w:val="uk-UA"/>
+              </w:rPr>
+              <w:t>))</w:t>
+            </w:r>
+          </w:p>
+          <w:p>
+            <w:pPr>
+              <w:spacing w:line="285" w:lineRule="exact"/>
+              <w:rPr>
+                <w:rFonts w:ascii="Courier New" w:hAnsi="Courier New" w:eastAsia="Courier New" w:cs="Courier New"/>
+                <w:b w:val="0"/>
+                <w:bCs w:val="0"/>
+                <w:noProof w:val="0"/>
+                <w:color w:val="auto"/>
+                <w:sz w:val="20"/>
+                <w:szCs w:val="20"/>
+                <w:lang w:val="uk-UA"/>
+              </w:rPr>
+            </w:pPr>
+            <w:r>
+              <w:rPr>
+                <w:rFonts w:ascii="Courier New" w:hAnsi="Courier New" w:eastAsia="Courier New" w:cs="Courier New"/>
+                <w:b w:val="0"/>
+                <w:bCs w:val="0"/>
+                <w:noProof w:val="0"/>
+                <w:color w:val="auto"/>
+                <w:sz w:val="20"/>
+                <w:szCs w:val="20"/>
+                <w:lang w:val="uk-UA"/>
+              </w:rPr>
+              <w:t xml:space="preserve">        </w:t>
+            </w:r>
+            <w:r>
+              <w:rPr>
+                <w:rFonts w:ascii="Courier New" w:hAnsi="Courier New" w:eastAsia="Courier New" w:cs="Courier New"/>
+                <w:b w:val="0"/>
+                <w:bCs w:val="0"/>
+                <w:noProof w:val="0"/>
+                <w:color w:val="auto"/>
+                <w:sz w:val="20"/>
+                <w:szCs w:val="20"/>
+                <w:lang w:val="uk-UA"/>
+              </w:rPr>
+              <w:t>case</w:t>
+            </w:r>
+            <w:r>
+              <w:rPr>
+                <w:rFonts w:ascii="Courier New" w:hAnsi="Courier New" w:eastAsia="Courier New" w:cs="Courier New"/>
+                <w:b w:val="0"/>
+                <w:bCs w:val="0"/>
+                <w:noProof w:val="0"/>
+                <w:color w:val="auto"/>
+                <w:sz w:val="20"/>
+                <w:szCs w:val="20"/>
+                <w:lang w:val="uk-UA"/>
+              </w:rPr>
+              <w:t xml:space="preserve"> _: </w:t>
+            </w:r>
+          </w:p>
+          <w:p>
+            <w:pPr>
+              <w:spacing w:line="285" w:lineRule="exact"/>
+              <w:rPr>
+                <w:rFonts w:ascii="Courier New" w:hAnsi="Courier New" w:eastAsia="Courier New" w:cs="Courier New"/>
+                <w:b w:val="0"/>
+                <w:bCs w:val="0"/>
+                <w:noProof w:val="0"/>
+                <w:color w:val="auto"/>
+                <w:sz w:val="20"/>
+                <w:szCs w:val="20"/>
+                <w:lang w:val="uk-UA"/>
+              </w:rPr>
+            </w:pPr>
+            <w:r>
+              <w:rPr>
+                <w:rFonts w:ascii="Courier New" w:hAnsi="Courier New" w:eastAsia="Courier New" w:cs="Courier New"/>
+                <w:b w:val="0"/>
+                <w:bCs w:val="0"/>
+                <w:noProof w:val="0"/>
+                <w:color w:val="auto"/>
+                <w:sz w:val="20"/>
+                <w:szCs w:val="20"/>
+                <w:lang w:val="uk-UA"/>
+              </w:rPr>
+              <w:t xml:space="preserve">            </w:t>
+            </w:r>
+            <w:r>
+              <w:rPr>
+                <w:rFonts w:ascii="Courier New" w:hAnsi="Courier New" w:eastAsia="Courier New" w:cs="Courier New"/>
+                <w:b w:val="0"/>
+                <w:bCs w:val="0"/>
+                <w:noProof w:val="0"/>
+                <w:color w:val="auto"/>
+                <w:sz w:val="20"/>
+                <w:szCs w:val="20"/>
+                <w:lang w:val="uk-UA"/>
+              </w:rPr>
+              <w:t>print</w:t>
+            </w:r>
+            <w:r>
+              <w:rPr>
+                <w:rFonts w:ascii="Courier New" w:hAnsi="Courier New" w:eastAsia="Courier New" w:cs="Courier New"/>
+                <w:b w:val="0"/>
+                <w:bCs w:val="0"/>
+                <w:noProof w:val="0"/>
+                <w:color w:val="auto"/>
+                <w:sz w:val="20"/>
+                <w:szCs w:val="20"/>
+                <w:lang w:val="uk-UA"/>
+              </w:rPr>
+              <w:t>(</w:t>
+            </w:r>
+            <w:r>
+              <w:rPr>
+                <w:rFonts w:ascii="Courier New" w:hAnsi="Courier New" w:eastAsia="Courier New" w:cs="Courier New"/>
+                <w:b w:val="0"/>
+                <w:bCs w:val="0"/>
+                <w:noProof w:val="0"/>
+                <w:color w:val="auto"/>
+                <w:sz w:val="20"/>
+                <w:szCs w:val="20"/>
+                <w:lang w:val="uk-UA"/>
+              </w:rPr>
+              <w:t>"Неправильно введена операція, спробуйте *,/,-,+"</w:t>
             </w:r>
             <w:r>
               <w:rPr>
@@ -37931,10 +36070,10 @@
       </w:pPr>
       <w:r>
         <w:drawing>
-          <wp:inline wp14:editId="299B38DD" wp14:anchorId="64BD1C38">
-            <wp:extent cx="3790950" cy="4572000"/>
+          <wp:inline wp14:editId="06190164" wp14:anchorId="3E77B104">
+            <wp:extent cx="3305175" cy="4572000"/>
             <wp:effectExtent l="0" t="0" r="0" b="0"/>
-            <wp:docPr id="494083244" name="" title=""/>
+            <wp:docPr id="84230323" name="" title=""/>
             <wp:cNvGraphicFramePr>
               <a:graphicFrameLocks noChangeAspect="1"/>
             </wp:cNvGraphicFramePr>
@@ -37946,7 +36085,7 @@
                     <pic:cNvPicPr/>
                   </pic:nvPicPr>
                   <pic:blipFill>
-                    <a:blip r:embed="Rb1c6374613084adf">
+                    <a:blip r:embed="R4ddcb6e728c34e8d">
                       <a:extLst>
                         <a:ext xmlns:a="http://schemas.openxmlformats.org/drawingml/2006/main" uri="{28A0092B-C50C-407E-A947-70E740481C1C}">
                           <a14:useLocalDpi val="0"/>
@@ -37960,7 +36099,7 @@
                   <pic:spPr>
                     <a:xfrm>
                       <a:off x="0" y="0"/>
-                      <a:ext cx="3790950" cy="4572000"/>
+                      <a:ext cx="3305175" cy="4572000"/>
                     </a:xfrm>
                     <a:prstGeom prst="rect">
                       <a:avLst/>

</xml_diff>